<commit_message>
Edited text on data wrangling, analysis plans, and variables
</commit_message>
<xml_diff>
--- a/ENTM 6706 - Preliminary Data Analysis.docx
+++ b/ENTM 6706 - Preliminary Data Analysis.docx
@@ -70,15 +70,57 @@
         <w:spacing w:after="240" w:line="360" w:lineRule="auto"/>
       </w:pPr>
       <w:r>
-        <w:t>The carnivorous plants have been subset into categories based on their methods of predation (seen in the chart below). Additionally, methods of collection were not consistent across all data (ranging from total number of individuals collected to percentages), so these measures had to be standardized. (</w:t>
-      </w:r>
-      <w:proofErr w:type="gramStart"/>
-      <w:r>
-        <w:t>we</w:t>
-      </w:r>
-      <w:proofErr w:type="gramEnd"/>
-      <w:r>
-        <w:t xml:space="preserve"> need to standardize them or remove these data ASAP so we can perform the sum. stats)</w:t>
+        <w:t>We</w:t>
+      </w:r>
+      <w:r>
+        <w:t xml:space="preserve"> first added a “genus” column to group plants by genus. Because each row was an observation of one </w:t>
+      </w:r>
+      <w:r>
+        <w:t xml:space="preserve">plant </w:t>
+      </w:r>
+      <w:r>
+        <w:t xml:space="preserve">species from a given study, we wanted to subset the rows. </w:t>
+      </w:r>
+      <w:r>
+        <w:t xml:space="preserve">There were a few typos in the genera of the species cells, so we fixed errors there first. Then, we added </w:t>
+      </w:r>
+      <w:r>
+        <w:t>a column of “</w:t>
+      </w:r>
+      <w:proofErr w:type="spellStart"/>
+      <w:r>
+        <w:t>predation_method</w:t>
+      </w:r>
+      <w:proofErr w:type="spellEnd"/>
+      <w:r>
+        <w:t xml:space="preserve">” based on the table below. </w:t>
+      </w:r>
+      <w:r>
+        <w:t xml:space="preserve"> </w:t>
+      </w:r>
+      <w:r>
+        <w:t xml:space="preserve">While all studies measured prey capture, there were several different types of units for prey capture, so we </w:t>
+      </w:r>
+      <w:r>
+        <w:t xml:space="preserve">subset the data into two data sets of the most common units: </w:t>
+      </w:r>
+      <w:r>
+        <w:t>1 data set that measured proportions (</w:t>
+      </w:r>
+      <w:r>
+        <w:t xml:space="preserve">n = 30) and one data set measuring actual counts of trapped arthropods (n = </w:t>
+      </w:r>
+      <w:r>
+        <w:t>52</w:t>
+      </w:r>
+      <w:r>
+        <w:t>)</w:t>
+      </w:r>
+      <w:r>
+        <w:t xml:space="preserve">. We have reported summary statistics below </w:t>
+      </w:r>
+      <w:r>
+        <w:t>of these two datasets, but we have found several of the studies that include proportions and have found total counts, so we may soon be able to combine most of these datasets together for analysis.</w:t>
       </w:r>
     </w:p>
     <w:tbl>
@@ -905,6 +947,7 @@
               <w:spacing w:line="360" w:lineRule="auto"/>
             </w:pPr>
             <w:r>
+              <w:lastRenderedPageBreak/>
               <w:t>Active Trapping</w:t>
             </w:r>
           </w:p>
@@ -1129,23 +1172,14 @@
           <w:b/>
           <w:bCs/>
         </w:rPr>
-        <w:lastRenderedPageBreak/>
-        <w:t>Summary statistics for relevant variables, variable types (e.g., categorical vs. continuous)</w:t>
-      </w:r>
-    </w:p>
-    <w:p>
-      <w:pPr>
-        <w:spacing w:line="360" w:lineRule="auto"/>
-      </w:pPr>
+        <w:t>Summary statistics for relevant variables, variable types (e.g., categorical vs. continuou</w:t>
+      </w:r>
       <w:r>
         <w:rPr>
           <w:b/>
           <w:bCs/>
         </w:rPr>
-        <w:t>Method of predation:</w:t>
-      </w:r>
-      <w:r>
-        <w:t xml:space="preserve"> 3 responses, categorical variable</w:t>
+        <w:t>s</w:t>
       </w:r>
     </w:p>
     <w:p>
@@ -1155,6 +1189,132 @@
       <w:r>
         <w:br/>
       </w:r>
+      <w:r>
+        <w:rPr>
+          <w:i/>
+          <w:iCs/>
+        </w:rPr>
+        <w:t>Response variables</w:t>
+      </w:r>
+      <w:r>
+        <w:rPr>
+          <w:i/>
+          <w:iCs/>
+        </w:rPr>
+        <w:t>, either proportions or counts of</w:t>
+      </w:r>
+      <w:r>
+        <w:t xml:space="preserve">: </w:t>
+      </w:r>
+      <w:r>
+        <w:t xml:space="preserve"> </w:t>
+      </w:r>
+      <w:r>
+        <w:br/>
+      </w:r>
+      <w:proofErr w:type="spellStart"/>
+      <w:r>
+        <w:t>diptera</w:t>
+      </w:r>
+      <w:proofErr w:type="spellEnd"/>
+      <w:r>
+        <w:t xml:space="preserve">, </w:t>
+      </w:r>
+      <w:proofErr w:type="spellStart"/>
+      <w:r>
+        <w:t>acarina</w:t>
+      </w:r>
+      <w:proofErr w:type="spellEnd"/>
+      <w:r>
+        <w:t xml:space="preserve">, collembola, </w:t>
+      </w:r>
+      <w:proofErr w:type="spellStart"/>
+      <w:r>
+        <w:t>hymenoptera.not.formicidae</w:t>
+      </w:r>
+      <w:proofErr w:type="spellEnd"/>
+      <w:r>
+        <w:t>,</w:t>
+      </w:r>
+    </w:p>
+    <w:p>
+      <w:pPr>
+        <w:spacing w:line="360" w:lineRule="auto"/>
+      </w:pPr>
+      <w:proofErr w:type="spellStart"/>
+      <w:r>
+        <w:t>thysanoptera</w:t>
+      </w:r>
+      <w:proofErr w:type="spellEnd"/>
+      <w:r>
+        <w:t xml:space="preserve">, </w:t>
+      </w:r>
+      <w:proofErr w:type="spellStart"/>
+      <w:r>
+        <w:t>homoptera</w:t>
+      </w:r>
+      <w:proofErr w:type="spellEnd"/>
+      <w:r>
+        <w:t xml:space="preserve">, coleoptera, </w:t>
+      </w:r>
+      <w:proofErr w:type="spellStart"/>
+      <w:r>
+        <w:t>araneae</w:t>
+      </w:r>
+      <w:proofErr w:type="spellEnd"/>
+      <w:r>
+        <w:t xml:space="preserve">, lepidoptera, </w:t>
+      </w:r>
+      <w:proofErr w:type="spellStart"/>
+      <w:r>
+        <w:t>hemiptera</w:t>
+      </w:r>
+      <w:proofErr w:type="spellEnd"/>
+      <w:r>
+        <w:t xml:space="preserve">, </w:t>
+      </w:r>
+    </w:p>
+    <w:p>
+      <w:pPr>
+        <w:spacing w:line="360" w:lineRule="auto"/>
+      </w:pPr>
+      <w:proofErr w:type="spellStart"/>
+      <w:r>
+        <w:t>formicidae</w:t>
+      </w:r>
+      <w:proofErr w:type="spellEnd"/>
+      <w:r>
+        <w:t>, orthoptera</w:t>
+      </w:r>
+      <w:r>
+        <w:t xml:space="preserve">. </w:t>
+      </w:r>
+      <w:r>
+        <w:t>(numeric)</w:t>
+      </w:r>
+    </w:p>
+    <w:p>
+      <w:pPr>
+        <w:spacing w:line="360" w:lineRule="auto"/>
+      </w:pPr>
+      <w:r>
+        <w:rPr>
+          <w:i/>
+          <w:iCs/>
+        </w:rPr>
+        <w:t>Independent variables</w:t>
+      </w:r>
+      <w:r>
+        <w:t xml:space="preserve">: </w:t>
+      </w:r>
+      <w:r>
+        <w:t>Method of predation (categorical, 3 levels).</w:t>
+      </w:r>
+    </w:p>
+    <w:p>
+      <w:pPr>
+        <w:spacing w:line="360" w:lineRule="auto"/>
+      </w:pPr>
     </w:p>
     <w:p>
       <w:pPr>
@@ -1217,93 +1377,30 @@
         <w:spacing w:line="360" w:lineRule="auto"/>
       </w:pPr>
       <w:r>
-        <w:t xml:space="preserve">We found through additional research that there was a paper that utilized this data (Ellison &amp; </w:t>
+        <w:t xml:space="preserve">We found through additional research that there was a paper that utilized this data (Ellison &amp; Gotelli 2009) but was not cited on the original Environmental Data Initiative page. Fortunately, this paper compares the prey capture of plants on a genus level, so we may still be able to achieve unique analyses with our </w:t>
       </w:r>
       <w:proofErr w:type="spellStart"/>
       <w:r>
-        <w:t>Gotelli</w:t>
+        <w:t>subsetting</w:t>
       </w:r>
       <w:proofErr w:type="spellEnd"/>
       <w:r>
-        <w:t xml:space="preserve"> 2009) but was not cited on the original Environmental Data Initiative page. Fortunately, this paper compares the prey capture of plants on a genus level, so we may still be able to achieve unique analyses with our </w:t>
-      </w:r>
-      <w:proofErr w:type="spellStart"/>
-      <w:r>
-        <w:t>subsetting</w:t>
-      </w:r>
-      <w:proofErr w:type="spellEnd"/>
-      <w:r>
-        <w:t xml:space="preserve"> according to their prey capture method. With this prey capture variable, we can compare catch within each group and between the three groups, hopefully demonstrating that the same trap type </w:t>
-      </w:r>
-      <w:proofErr w:type="gramStart"/>
-      <w:r>
-        <w:t>are</w:t>
-      </w:r>
-      <w:proofErr w:type="gramEnd"/>
-      <w:r>
-        <w:t xml:space="preserve"> more similar to each other. </w:t>
-      </w:r>
-      <w:r>
-        <w:rPr>
-          <w:highlight w:val="cyan"/>
-        </w:rPr>
-        <w:t xml:space="preserve">(? I don’t know if we are meant to inject a hypothesis, but this is what I’m thinking?) (also do we </w:t>
-      </w:r>
-      <w:r>
-        <w:rPr>
-          <w:i/>
-          <w:iCs/>
-          <w:highlight w:val="cyan"/>
-        </w:rPr>
-        <w:t>still</w:t>
-      </w:r>
-      <w:r>
-        <w:rPr>
-          <w:highlight w:val="cyan"/>
-        </w:rPr>
-        <w:t xml:space="preserve"> think </w:t>
-      </w:r>
-      <w:proofErr w:type="gramStart"/>
-      <w:r>
-        <w:rPr>
-          <w:highlight w:val="cyan"/>
-        </w:rPr>
-        <w:t>an</w:t>
-      </w:r>
-      <w:proofErr w:type="gramEnd"/>
-      <w:r>
-        <w:rPr>
-          <w:highlight w:val="cyan"/>
-        </w:rPr>
-        <w:t xml:space="preserve"> </w:t>
-      </w:r>
-      <w:proofErr w:type="spellStart"/>
-      <w:r>
-        <w:rPr>
-          <w:highlight w:val="cyan"/>
-        </w:rPr>
-        <w:t>lm</w:t>
-      </w:r>
-      <w:proofErr w:type="spellEnd"/>
-      <w:r>
-        <w:rPr>
-          <w:highlight w:val="cyan"/>
-        </w:rPr>
-        <w:t xml:space="preserve"> or </w:t>
-      </w:r>
-      <w:proofErr w:type="spellStart"/>
-      <w:r>
-        <w:rPr>
-          <w:highlight w:val="cyan"/>
-        </w:rPr>
-        <w:t>glm</w:t>
-      </w:r>
-      <w:proofErr w:type="spellEnd"/>
-      <w:r>
-        <w:rPr>
-          <w:highlight w:val="cyan"/>
-        </w:rPr>
-        <w:t xml:space="preserve"> will work for this?)</w:t>
+        <w:t xml:space="preserve"> according to their prey capture method. With this prey capture variable, we can compare catch within each group and between the three groups, hopefully demonstrating that the same trap type are more similar to each other. </w:t>
+      </w:r>
+      <w:r>
+        <w:t xml:space="preserve">We intend to fit a generalized linear mixed </w:t>
+      </w:r>
+      <w:r>
+        <w:t xml:space="preserve">effect model to analyze the data, given that </w:t>
+      </w:r>
+      <w:r>
+        <w:t>the majority of the data is count data and should theoretically follow a Poisson distribution.</w:t>
+      </w:r>
+      <w:r>
+        <w:t xml:space="preserve"> For the data using proportional </w:t>
+      </w:r>
+      <w:r>
+        <w:t xml:space="preserve">values, we would assume a normal distribution. </w:t>
       </w:r>
     </w:p>
     <w:p>
@@ -1312,15 +1409,8 @@
         <w:ind w:firstLine="720"/>
       </w:pPr>
       <w:r>
-        <w:t xml:space="preserve">The first of three graphs using this data is a “star” plot, where each genus has been broken down into proportions of prey. The second graph addresses PIE, or probability of interspecific encounter, which is meant </w:t>
-      </w:r>
-      <w:proofErr w:type="gramStart"/>
-      <w:r>
-        <w:t>as a means to</w:t>
-      </w:r>
-      <w:proofErr w:type="gramEnd"/>
-      <w:r>
-        <w:t xml:space="preserve"> demonstrate how specialized to certain orders the genus of plants is. The final graph illustrates a similarity index between a few selected samples prey capture. While all analyses are very interesting and may provide useful for further work, we do not intend to use these exact statistical or graphical representations to guide our project. </w:t>
+        <w:lastRenderedPageBreak/>
+        <w:t xml:space="preserve">The first of three graphs using this data is a “star” plot, where each genus has been broken down into proportions of prey. The second graph addresses PIE, or probability of interspecific encounter, which is meant as a means to demonstrate how specialized to certain orders the genus of plants is. The final graph illustrates a similarity index between a few selected samples prey capture. While all analyses are very interesting and may provide useful for further work, we do not intend to use these exact statistical or graphical representations to guide our project. </w:t>
       </w:r>
       <w:r>
         <w:rPr>
@@ -1348,15 +1438,7 @@
         <w:ind w:firstLine="720"/>
       </w:pPr>
       <w:r>
-        <w:t xml:space="preserve">Ellison, A. M., &amp; </w:t>
-      </w:r>
-      <w:proofErr w:type="spellStart"/>
-      <w:r>
-        <w:t>Gotelli</w:t>
-      </w:r>
-      <w:proofErr w:type="spellEnd"/>
-      <w:r>
-        <w:t xml:space="preserve">, N. J. (2009). Energetics and the evolution of carnivorous plants—Darwin's ‘most wonderful plants in the world’. </w:t>
+        <w:t xml:space="preserve">Ellison, A. M., &amp; Gotelli, N. J. (2009). Energetics and the evolution of carnivorous plants—Darwin's ‘most wonderful plants in the world’. </w:t>
       </w:r>
       <w:r>
         <w:rPr>
@@ -1385,16 +1467,7 @@
         <w:ind w:firstLine="720"/>
       </w:pPr>
       <w:r>
-        <w:lastRenderedPageBreak/>
-        <w:t xml:space="preserve">Ellison, A. and N. </w:t>
-      </w:r>
-      <w:proofErr w:type="spellStart"/>
-      <w:r>
-        <w:t>Gotelli</w:t>
-      </w:r>
-      <w:proofErr w:type="spellEnd"/>
-      <w:r>
-        <w:t xml:space="preserve">. (2023). Prey Capture by Carnivorous Plants Worldwide 1923-2007 </w:t>
+        <w:t xml:space="preserve">Ellison, A. and N. Gotelli. (2023). Prey Capture by Carnivorous Plants Worldwide 1923-2007 </w:t>
       </w:r>
       <w:proofErr w:type="spellStart"/>
       <w:r>

</xml_diff>

<commit_message>
Added table to Word Doc with means and SE for response variables, added R script with code to calculate summary stats, added Excel file generated from R script containing table
</commit_message>
<xml_diff>
--- a/ENTM 6706 - Preliminary Data Analysis.docx
+++ b/ENTM 6706 - Preliminary Data Analysis.docx
@@ -1229,10 +1229,12 @@
         <w:t xml:space="preserve">, collembola, </w:t>
       </w:r>
       <w:proofErr w:type="spellStart"/>
+      <w:proofErr w:type="gramStart"/>
       <w:r>
         <w:t>hymenoptera.not.formicidae</w:t>
       </w:r>
       <w:proofErr w:type="spellEnd"/>
+      <w:proofErr w:type="gramEnd"/>
       <w:r>
         <w:t>,</w:t>
       </w:r>
@@ -1284,10 +1286,7 @@
       </w:r>
       <w:proofErr w:type="spellEnd"/>
       <w:r>
-        <w:t>, orthoptera</w:t>
-      </w:r>
-      <w:r>
-        <w:t xml:space="preserve">. </w:t>
+        <w:t xml:space="preserve">, orthoptera. </w:t>
       </w:r>
       <w:r>
         <w:t>(numeric)</w:t>
@@ -1309,6 +1308,2879 @@
       </w:r>
       <w:r>
         <w:t>Method of predation (categorical, 3 levels).</w:t>
+      </w:r>
+    </w:p>
+    <w:p>
+      <w:pPr>
+        <w:spacing w:line="360" w:lineRule="auto"/>
+      </w:pPr>
+      <w:r>
+        <w:fldChar w:fldCharType="begin"/>
+      </w:r>
+      <w:r>
+        <w:instrText xml:space="preserve"> LINK Excel.Sheet.12 "https://buckeyemailosu-my.sharepoint.com/personal/paul_1187_buckeyemail_osu_edu/Documents/Documents/AU_2024_OSU/Sam_Kaylas_Class/ENT6707-G4/G4_summary_stats.xlsx" "Make_Tables!R3C3:R16C8" \a \f 4 \h </w:instrText>
+      </w:r>
+      <w:r>
+        <w:instrText xml:space="preserve"> \* MERGEFORMAT </w:instrText>
+      </w:r>
+      <w:r>
+        <w:fldChar w:fldCharType="separate"/>
+      </w:r>
+    </w:p>
+    <w:tbl>
+      <w:tblPr>
+        <w:tblStyle w:val="PlainTable1"/>
+        <w:tblW w:w="10508" w:type="dxa"/>
+        <w:tblLook w:val="04A0" w:firstRow="1" w:lastRow="0" w:firstColumn="1" w:lastColumn="0" w:noHBand="0" w:noVBand="1"/>
+      </w:tblPr>
+      <w:tblGrid>
+        <w:gridCol w:w="2869"/>
+        <w:gridCol w:w="1120"/>
+        <w:gridCol w:w="1120"/>
+        <w:gridCol w:w="3042"/>
+        <w:gridCol w:w="192"/>
+        <w:gridCol w:w="928"/>
+        <w:gridCol w:w="1300"/>
+      </w:tblGrid>
+      <w:tr>
+        <w:trPr>
+          <w:cnfStyle w:val="100000000000" w:firstRow="1" w:lastRow="0" w:firstColumn="0" w:lastColumn="0" w:oddVBand="0" w:evenVBand="0" w:oddHBand="0" w:evenHBand="0" w:firstRowFirstColumn="0" w:firstRowLastColumn="0" w:lastRowFirstColumn="0" w:lastRowLastColumn="0"/>
+          <w:trHeight w:val="288"/>
+        </w:trPr>
+        <w:tc>
+          <w:tcPr>
+            <w:cnfStyle w:val="001000000000" w:firstRow="0" w:lastRow="0" w:firstColumn="1" w:lastColumn="0" w:oddVBand="0" w:evenVBand="0" w:oddHBand="0" w:evenHBand="0" w:firstRowFirstColumn="0" w:firstRowLastColumn="0" w:lastRowFirstColumn="0" w:lastRowLastColumn="0"/>
+            <w:tcW w:w="2806" w:type="dxa"/>
+            <w:noWrap/>
+            <w:hideMark/>
+          </w:tcPr>
+          <w:p>
+            <w:pPr>
+              <w:rPr>
+                <w:rFonts w:ascii="Calibri" w:eastAsia="Times New Roman" w:hAnsi="Calibri" w:cs="Calibri"/>
+                <w:color w:val="FFFFFF"/>
+                <w:kern w:val="0"/>
+                <w:sz w:val="22"/>
+                <w:szCs w:val="22"/>
+                <w14:ligatures w14:val="none"/>
+              </w:rPr>
+            </w:pPr>
+            <w:r>
+              <w:rPr>
+                <w:rFonts w:ascii="Calibri" w:eastAsia="Times New Roman" w:hAnsi="Calibri" w:cs="Calibri"/>
+                <w:color w:val="000000" w:themeColor="text1"/>
+                <w:kern w:val="0"/>
+                <w:sz w:val="22"/>
+                <w:szCs w:val="22"/>
+                <w14:ligatures w14:val="none"/>
+              </w:rPr>
+              <w:t>Counts stud</w:t>
+            </w:r>
+            <w:r>
+              <w:rPr>
+                <w:rFonts w:ascii="Calibri" w:eastAsia="Times New Roman" w:hAnsi="Calibri" w:cs="Calibri"/>
+                <w:color w:val="000000" w:themeColor="text1"/>
+                <w:kern w:val="0"/>
+                <w:sz w:val="22"/>
+                <w:szCs w:val="22"/>
+                <w14:ligatures w14:val="none"/>
+              </w:rPr>
+              <w:t>ies data</w:t>
+            </w:r>
+            <w:r>
+              <w:rPr>
+                <w:rFonts w:ascii="Calibri" w:eastAsia="Times New Roman" w:hAnsi="Calibri" w:cs="Calibri"/>
+                <w:color w:val="000000" w:themeColor="text1"/>
+                <w:kern w:val="0"/>
+                <w:sz w:val="22"/>
+                <w:szCs w:val="22"/>
+                <w14:ligatures w14:val="none"/>
+              </w:rPr>
+              <w:t xml:space="preserve"> (n = 52)</w:t>
+            </w:r>
+          </w:p>
+        </w:tc>
+        <w:tc>
+          <w:tcPr>
+            <w:tcW w:w="1120" w:type="dxa"/>
+            <w:noWrap/>
+            <w:hideMark/>
+          </w:tcPr>
+          <w:p>
+            <w:pPr>
+              <w:cnfStyle w:val="100000000000" w:firstRow="1" w:lastRow="0" w:firstColumn="0" w:lastColumn="0" w:oddVBand="0" w:evenVBand="0" w:oddHBand="0" w:evenHBand="0" w:firstRowFirstColumn="0" w:firstRowLastColumn="0" w:lastRowFirstColumn="0" w:lastRowLastColumn="0"/>
+              <w:rPr>
+                <w:rFonts w:ascii="Calibri" w:eastAsia="Times New Roman" w:hAnsi="Calibri" w:cs="Calibri"/>
+                <w:color w:val="FFFFFF"/>
+                <w:kern w:val="0"/>
+                <w:sz w:val="22"/>
+                <w:szCs w:val="22"/>
+                <w14:ligatures w14:val="none"/>
+              </w:rPr>
+            </w:pPr>
+          </w:p>
+        </w:tc>
+        <w:tc>
+          <w:tcPr>
+            <w:tcW w:w="1120" w:type="dxa"/>
+            <w:noWrap/>
+            <w:hideMark/>
+          </w:tcPr>
+          <w:p>
+            <w:pPr>
+              <w:cnfStyle w:val="100000000000" w:firstRow="1" w:lastRow="0" w:firstColumn="0" w:lastColumn="0" w:oddVBand="0" w:evenVBand="0" w:oddHBand="0" w:evenHBand="0" w:firstRowFirstColumn="0" w:firstRowLastColumn="0" w:lastRowFirstColumn="0" w:lastRowLastColumn="0"/>
+              <w:rPr>
+                <w:rFonts w:ascii="Calibri" w:eastAsia="Times New Roman" w:hAnsi="Calibri" w:cs="Calibri"/>
+                <w:color w:val="FFFFFF"/>
+                <w:kern w:val="0"/>
+                <w:sz w:val="22"/>
+                <w:szCs w:val="22"/>
+                <w14:ligatures w14:val="none"/>
+              </w:rPr>
+            </w:pPr>
+          </w:p>
+        </w:tc>
+        <w:tc>
+          <w:tcPr>
+            <w:tcW w:w="3234" w:type="dxa"/>
+            <w:gridSpan w:val="2"/>
+            <w:noWrap/>
+            <w:hideMark/>
+          </w:tcPr>
+          <w:p>
+            <w:pPr>
+              <w:cnfStyle w:val="100000000000" w:firstRow="1" w:lastRow="0" w:firstColumn="0" w:lastColumn="0" w:oddVBand="0" w:evenVBand="0" w:oddHBand="0" w:evenHBand="0" w:firstRowFirstColumn="0" w:firstRowLastColumn="0" w:lastRowFirstColumn="0" w:lastRowLastColumn="0"/>
+              <w:rPr>
+                <w:rFonts w:ascii="Calibri" w:eastAsia="Times New Roman" w:hAnsi="Calibri" w:cs="Calibri"/>
+                <w:color w:val="FFFFFF"/>
+                <w:kern w:val="0"/>
+                <w:sz w:val="22"/>
+                <w:szCs w:val="22"/>
+                <w14:ligatures w14:val="none"/>
+              </w:rPr>
+            </w:pPr>
+            <w:r>
+              <w:rPr>
+                <w:rFonts w:ascii="Calibri" w:eastAsia="Times New Roman" w:hAnsi="Calibri" w:cs="Calibri"/>
+                <w:color w:val="000000" w:themeColor="text1"/>
+                <w:kern w:val="0"/>
+                <w:sz w:val="22"/>
+                <w:szCs w:val="22"/>
+                <w14:ligatures w14:val="none"/>
+              </w:rPr>
+              <w:t xml:space="preserve">Proportions </w:t>
+            </w:r>
+            <w:r>
+              <w:rPr>
+                <w:rFonts w:ascii="Calibri" w:eastAsia="Times New Roman" w:hAnsi="Calibri" w:cs="Calibri"/>
+                <w:color w:val="000000" w:themeColor="text1"/>
+                <w:kern w:val="0"/>
+                <w:sz w:val="22"/>
+                <w:szCs w:val="22"/>
+                <w14:ligatures w14:val="none"/>
+              </w:rPr>
+              <w:t>studies data</w:t>
+            </w:r>
+            <w:r>
+              <w:rPr>
+                <w:rFonts w:ascii="Calibri" w:eastAsia="Times New Roman" w:hAnsi="Calibri" w:cs="Calibri"/>
+                <w:color w:val="000000" w:themeColor="text1"/>
+                <w:kern w:val="0"/>
+                <w:sz w:val="22"/>
+                <w:szCs w:val="22"/>
+                <w14:ligatures w14:val="none"/>
+              </w:rPr>
+              <w:t xml:space="preserve"> (n =</w:t>
+            </w:r>
+            <w:r>
+              <w:rPr>
+                <w:rFonts w:ascii="Calibri" w:eastAsia="Times New Roman" w:hAnsi="Calibri" w:cs="Calibri"/>
+                <w:color w:val="000000" w:themeColor="text1"/>
+                <w:kern w:val="0"/>
+                <w:sz w:val="22"/>
+                <w:szCs w:val="22"/>
+                <w14:ligatures w14:val="none"/>
+              </w:rPr>
+              <w:t xml:space="preserve"> </w:t>
+            </w:r>
+            <w:r>
+              <w:rPr>
+                <w:rFonts w:ascii="Calibri" w:eastAsia="Times New Roman" w:hAnsi="Calibri" w:cs="Calibri"/>
+                <w:color w:val="000000" w:themeColor="text1"/>
+                <w:kern w:val="0"/>
+                <w:sz w:val="22"/>
+                <w:szCs w:val="22"/>
+                <w14:ligatures w14:val="none"/>
+              </w:rPr>
+              <w:t>30)</w:t>
+            </w:r>
+          </w:p>
+        </w:tc>
+        <w:tc>
+          <w:tcPr>
+            <w:tcW w:w="928" w:type="dxa"/>
+            <w:noWrap/>
+            <w:hideMark/>
+          </w:tcPr>
+          <w:p>
+            <w:pPr>
+              <w:cnfStyle w:val="100000000000" w:firstRow="1" w:lastRow="0" w:firstColumn="0" w:lastColumn="0" w:oddVBand="0" w:evenVBand="0" w:oddHBand="0" w:evenHBand="0" w:firstRowFirstColumn="0" w:firstRowLastColumn="0" w:lastRowFirstColumn="0" w:lastRowLastColumn="0"/>
+              <w:rPr>
+                <w:rFonts w:ascii="Calibri" w:eastAsia="Times New Roman" w:hAnsi="Calibri" w:cs="Calibri"/>
+                <w:color w:val="FFFFFF"/>
+                <w:kern w:val="0"/>
+                <w:sz w:val="22"/>
+                <w:szCs w:val="22"/>
+                <w14:ligatures w14:val="none"/>
+              </w:rPr>
+            </w:pPr>
+          </w:p>
+        </w:tc>
+        <w:tc>
+          <w:tcPr>
+            <w:tcW w:w="1300" w:type="dxa"/>
+            <w:noWrap/>
+            <w:hideMark/>
+          </w:tcPr>
+          <w:p>
+            <w:pPr>
+              <w:cnfStyle w:val="100000000000" w:firstRow="1" w:lastRow="0" w:firstColumn="0" w:lastColumn="0" w:oddVBand="0" w:evenVBand="0" w:oddHBand="0" w:evenHBand="0" w:firstRowFirstColumn="0" w:firstRowLastColumn="0" w:lastRowFirstColumn="0" w:lastRowLastColumn="0"/>
+              <w:rPr>
+                <w:rFonts w:ascii="Calibri" w:eastAsia="Times New Roman" w:hAnsi="Calibri" w:cs="Calibri"/>
+                <w:color w:val="FFFFFF"/>
+                <w:kern w:val="0"/>
+                <w:sz w:val="22"/>
+                <w:szCs w:val="22"/>
+                <w14:ligatures w14:val="none"/>
+              </w:rPr>
+            </w:pPr>
+          </w:p>
+        </w:tc>
+      </w:tr>
+      <w:tr>
+        <w:trPr>
+          <w:cnfStyle w:val="000000100000" w:firstRow="0" w:lastRow="0" w:firstColumn="0" w:lastColumn="0" w:oddVBand="0" w:evenVBand="0" w:oddHBand="1" w:evenHBand="0" w:firstRowFirstColumn="0" w:firstRowLastColumn="0" w:lastRowFirstColumn="0" w:lastRowLastColumn="0"/>
+          <w:trHeight w:val="288"/>
+        </w:trPr>
+        <w:tc>
+          <w:tcPr>
+            <w:cnfStyle w:val="001000000000" w:firstRow="0" w:lastRow="0" w:firstColumn="1" w:lastColumn="0" w:oddVBand="0" w:evenVBand="0" w:oddHBand="0" w:evenHBand="0" w:firstRowFirstColumn="0" w:firstRowLastColumn="0" w:lastRowFirstColumn="0" w:lastRowLastColumn="0"/>
+            <w:tcW w:w="2806" w:type="dxa"/>
+            <w:noWrap/>
+            <w:hideMark/>
+          </w:tcPr>
+          <w:p>
+            <w:pPr>
+              <w:jc w:val="center"/>
+              <w:rPr>
+                <w:rFonts w:ascii="Calibri" w:eastAsia="Times New Roman" w:hAnsi="Calibri" w:cs="Calibri"/>
+                <w:color w:val="000000"/>
+                <w:kern w:val="0"/>
+                <w:sz w:val="22"/>
+                <w:szCs w:val="22"/>
+                <w14:ligatures w14:val="none"/>
+              </w:rPr>
+            </w:pPr>
+            <w:r>
+              <w:rPr>
+                <w:rFonts w:ascii="Calibri" w:eastAsia="Times New Roman" w:hAnsi="Calibri" w:cs="Calibri"/>
+                <w:color w:val="000000"/>
+                <w:kern w:val="0"/>
+                <w:sz w:val="22"/>
+                <w:szCs w:val="22"/>
+                <w14:ligatures w14:val="none"/>
+              </w:rPr>
+              <w:t>Prey group</w:t>
+            </w:r>
+          </w:p>
+        </w:tc>
+        <w:tc>
+          <w:tcPr>
+            <w:tcW w:w="1120" w:type="dxa"/>
+            <w:noWrap/>
+            <w:hideMark/>
+          </w:tcPr>
+          <w:p>
+            <w:pPr>
+              <w:jc w:val="center"/>
+              <w:cnfStyle w:val="000000100000" w:firstRow="0" w:lastRow="0" w:firstColumn="0" w:lastColumn="0" w:oddVBand="0" w:evenVBand="0" w:oddHBand="1" w:evenHBand="0" w:firstRowFirstColumn="0" w:firstRowLastColumn="0" w:lastRowFirstColumn="0" w:lastRowLastColumn="0"/>
+              <w:rPr>
+                <w:rFonts w:ascii="Calibri" w:eastAsia="Times New Roman" w:hAnsi="Calibri" w:cs="Calibri"/>
+                <w:b/>
+                <w:bCs/>
+                <w:color w:val="000000"/>
+                <w:kern w:val="0"/>
+                <w:sz w:val="22"/>
+                <w:szCs w:val="22"/>
+                <w14:ligatures w14:val="none"/>
+              </w:rPr>
+            </w:pPr>
+            <w:r>
+              <w:rPr>
+                <w:rFonts w:ascii="Calibri" w:eastAsia="Times New Roman" w:hAnsi="Calibri" w:cs="Calibri"/>
+                <w:b/>
+                <w:bCs/>
+                <w:color w:val="000000"/>
+                <w:kern w:val="0"/>
+                <w:sz w:val="22"/>
+                <w:szCs w:val="22"/>
+                <w14:ligatures w14:val="none"/>
+              </w:rPr>
+              <w:t>mean</w:t>
+            </w:r>
+          </w:p>
+        </w:tc>
+        <w:tc>
+          <w:tcPr>
+            <w:tcW w:w="1120" w:type="dxa"/>
+            <w:noWrap/>
+            <w:hideMark/>
+          </w:tcPr>
+          <w:p>
+            <w:pPr>
+              <w:jc w:val="center"/>
+              <w:cnfStyle w:val="000000100000" w:firstRow="0" w:lastRow="0" w:firstColumn="0" w:lastColumn="0" w:oddVBand="0" w:evenVBand="0" w:oddHBand="1" w:evenHBand="0" w:firstRowFirstColumn="0" w:firstRowLastColumn="0" w:lastRowFirstColumn="0" w:lastRowLastColumn="0"/>
+              <w:rPr>
+                <w:rFonts w:ascii="Calibri" w:eastAsia="Times New Roman" w:hAnsi="Calibri" w:cs="Calibri"/>
+                <w:b/>
+                <w:bCs/>
+                <w:color w:val="000000"/>
+                <w:kern w:val="0"/>
+                <w:sz w:val="22"/>
+                <w:szCs w:val="22"/>
+                <w14:ligatures w14:val="none"/>
+              </w:rPr>
+            </w:pPr>
+            <w:r>
+              <w:rPr>
+                <w:rFonts w:ascii="Calibri" w:eastAsia="Times New Roman" w:hAnsi="Calibri" w:cs="Calibri"/>
+                <w:b/>
+                <w:bCs/>
+                <w:color w:val="000000"/>
+                <w:kern w:val="0"/>
+                <w:sz w:val="22"/>
+                <w:szCs w:val="22"/>
+                <w14:ligatures w14:val="none"/>
+              </w:rPr>
+              <w:t>SE</w:t>
+            </w:r>
+          </w:p>
+        </w:tc>
+        <w:tc>
+          <w:tcPr>
+            <w:tcW w:w="3042" w:type="dxa"/>
+            <w:noWrap/>
+            <w:hideMark/>
+          </w:tcPr>
+          <w:p>
+            <w:pPr>
+              <w:jc w:val="center"/>
+              <w:cnfStyle w:val="000000100000" w:firstRow="0" w:lastRow="0" w:firstColumn="0" w:lastColumn="0" w:oddVBand="0" w:evenVBand="0" w:oddHBand="1" w:evenHBand="0" w:firstRowFirstColumn="0" w:firstRowLastColumn="0" w:lastRowFirstColumn="0" w:lastRowLastColumn="0"/>
+              <w:rPr>
+                <w:rFonts w:ascii="Calibri" w:eastAsia="Times New Roman" w:hAnsi="Calibri" w:cs="Calibri"/>
+                <w:b/>
+                <w:bCs/>
+                <w:color w:val="000000"/>
+                <w:kern w:val="0"/>
+                <w:sz w:val="22"/>
+                <w:szCs w:val="22"/>
+                <w14:ligatures w14:val="none"/>
+              </w:rPr>
+            </w:pPr>
+            <w:r>
+              <w:rPr>
+                <w:rFonts w:ascii="Calibri" w:eastAsia="Times New Roman" w:hAnsi="Calibri" w:cs="Calibri"/>
+                <w:b/>
+                <w:bCs/>
+                <w:color w:val="000000"/>
+                <w:kern w:val="0"/>
+                <w:sz w:val="22"/>
+                <w:szCs w:val="22"/>
+                <w14:ligatures w14:val="none"/>
+              </w:rPr>
+              <w:t>Prey group</w:t>
+            </w:r>
+          </w:p>
+        </w:tc>
+        <w:tc>
+          <w:tcPr>
+            <w:tcW w:w="1120" w:type="dxa"/>
+            <w:gridSpan w:val="2"/>
+            <w:noWrap/>
+            <w:hideMark/>
+          </w:tcPr>
+          <w:p>
+            <w:pPr>
+              <w:jc w:val="center"/>
+              <w:cnfStyle w:val="000000100000" w:firstRow="0" w:lastRow="0" w:firstColumn="0" w:lastColumn="0" w:oddVBand="0" w:evenVBand="0" w:oddHBand="1" w:evenHBand="0" w:firstRowFirstColumn="0" w:firstRowLastColumn="0" w:lastRowFirstColumn="0" w:lastRowLastColumn="0"/>
+              <w:rPr>
+                <w:rFonts w:ascii="Calibri" w:eastAsia="Times New Roman" w:hAnsi="Calibri" w:cs="Calibri"/>
+                <w:b/>
+                <w:bCs/>
+                <w:color w:val="000000"/>
+                <w:kern w:val="0"/>
+                <w:sz w:val="22"/>
+                <w:szCs w:val="22"/>
+                <w14:ligatures w14:val="none"/>
+              </w:rPr>
+            </w:pPr>
+            <w:r>
+              <w:rPr>
+                <w:rFonts w:ascii="Calibri" w:eastAsia="Times New Roman" w:hAnsi="Calibri" w:cs="Calibri"/>
+                <w:b/>
+                <w:bCs/>
+                <w:color w:val="000000"/>
+                <w:kern w:val="0"/>
+                <w:sz w:val="22"/>
+                <w:szCs w:val="22"/>
+                <w14:ligatures w14:val="none"/>
+              </w:rPr>
+              <w:t>mean</w:t>
+            </w:r>
+          </w:p>
+        </w:tc>
+        <w:tc>
+          <w:tcPr>
+            <w:tcW w:w="1300" w:type="dxa"/>
+            <w:noWrap/>
+            <w:hideMark/>
+          </w:tcPr>
+          <w:p>
+            <w:pPr>
+              <w:jc w:val="center"/>
+              <w:cnfStyle w:val="000000100000" w:firstRow="0" w:lastRow="0" w:firstColumn="0" w:lastColumn="0" w:oddVBand="0" w:evenVBand="0" w:oddHBand="1" w:evenHBand="0" w:firstRowFirstColumn="0" w:firstRowLastColumn="0" w:lastRowFirstColumn="0" w:lastRowLastColumn="0"/>
+              <w:rPr>
+                <w:rFonts w:ascii="Calibri" w:eastAsia="Times New Roman" w:hAnsi="Calibri" w:cs="Calibri"/>
+                <w:b/>
+                <w:bCs/>
+                <w:color w:val="000000"/>
+                <w:kern w:val="0"/>
+                <w:sz w:val="22"/>
+                <w:szCs w:val="22"/>
+                <w14:ligatures w14:val="none"/>
+              </w:rPr>
+            </w:pPr>
+            <w:r>
+              <w:rPr>
+                <w:rFonts w:ascii="Calibri" w:eastAsia="Times New Roman" w:hAnsi="Calibri" w:cs="Calibri"/>
+                <w:b/>
+                <w:bCs/>
+                <w:color w:val="000000"/>
+                <w:kern w:val="0"/>
+                <w:sz w:val="22"/>
+                <w:szCs w:val="22"/>
+                <w14:ligatures w14:val="none"/>
+              </w:rPr>
+              <w:t>SE</w:t>
+            </w:r>
+          </w:p>
+        </w:tc>
+      </w:tr>
+      <w:tr>
+        <w:trPr>
+          <w:trHeight w:val="288"/>
+        </w:trPr>
+        <w:tc>
+          <w:tcPr>
+            <w:cnfStyle w:val="001000000000" w:firstRow="0" w:lastRow="0" w:firstColumn="1" w:lastColumn="0" w:oddVBand="0" w:evenVBand="0" w:oddHBand="0" w:evenHBand="0" w:firstRowFirstColumn="0" w:firstRowLastColumn="0" w:lastRowFirstColumn="0" w:lastRowLastColumn="0"/>
+            <w:tcW w:w="2806" w:type="dxa"/>
+            <w:noWrap/>
+            <w:hideMark/>
+          </w:tcPr>
+          <w:p>
+            <w:pPr>
+              <w:rPr>
+                <w:rFonts w:ascii="Calibri" w:eastAsia="Times New Roman" w:hAnsi="Calibri" w:cs="Calibri"/>
+                <w:color w:val="000000"/>
+                <w:kern w:val="0"/>
+                <w:sz w:val="22"/>
+                <w:szCs w:val="22"/>
+                <w14:ligatures w14:val="none"/>
+              </w:rPr>
+            </w:pPr>
+            <w:proofErr w:type="spellStart"/>
+            <w:r>
+              <w:rPr>
+                <w:rFonts w:ascii="Calibri" w:eastAsia="Times New Roman" w:hAnsi="Calibri" w:cs="Calibri"/>
+                <w:color w:val="000000"/>
+                <w:kern w:val="0"/>
+                <w:sz w:val="22"/>
+                <w:szCs w:val="22"/>
+                <w14:ligatures w14:val="none"/>
+              </w:rPr>
+              <w:t>diptera</w:t>
+            </w:r>
+            <w:proofErr w:type="spellEnd"/>
+          </w:p>
+        </w:tc>
+        <w:tc>
+          <w:tcPr>
+            <w:tcW w:w="1120" w:type="dxa"/>
+            <w:noWrap/>
+            <w:hideMark/>
+          </w:tcPr>
+          <w:p>
+            <w:pPr>
+              <w:jc w:val="right"/>
+              <w:cnfStyle w:val="000000000000" w:firstRow="0" w:lastRow="0" w:firstColumn="0" w:lastColumn="0" w:oddVBand="0" w:evenVBand="0" w:oddHBand="0" w:evenHBand="0" w:firstRowFirstColumn="0" w:firstRowLastColumn="0" w:lastRowFirstColumn="0" w:lastRowLastColumn="0"/>
+              <w:rPr>
+                <w:rFonts w:ascii="Calibri" w:eastAsia="Times New Roman" w:hAnsi="Calibri" w:cs="Calibri"/>
+                <w:color w:val="000000"/>
+                <w:kern w:val="0"/>
+                <w:sz w:val="22"/>
+                <w:szCs w:val="22"/>
+                <w14:ligatures w14:val="none"/>
+              </w:rPr>
+            </w:pPr>
+            <w:r>
+              <w:rPr>
+                <w:rFonts w:ascii="Calibri" w:eastAsia="Times New Roman" w:hAnsi="Calibri" w:cs="Calibri"/>
+                <w:color w:val="000000"/>
+                <w:kern w:val="0"/>
+                <w:sz w:val="22"/>
+                <w:szCs w:val="22"/>
+                <w14:ligatures w14:val="none"/>
+              </w:rPr>
+              <w:t>256.4</w:t>
+            </w:r>
+          </w:p>
+        </w:tc>
+        <w:tc>
+          <w:tcPr>
+            <w:tcW w:w="1120" w:type="dxa"/>
+            <w:noWrap/>
+            <w:hideMark/>
+          </w:tcPr>
+          <w:p>
+            <w:pPr>
+              <w:jc w:val="right"/>
+              <w:cnfStyle w:val="000000000000" w:firstRow="0" w:lastRow="0" w:firstColumn="0" w:lastColumn="0" w:oddVBand="0" w:evenVBand="0" w:oddHBand="0" w:evenHBand="0" w:firstRowFirstColumn="0" w:firstRowLastColumn="0" w:lastRowFirstColumn="0" w:lastRowLastColumn="0"/>
+              <w:rPr>
+                <w:rFonts w:ascii="Calibri" w:eastAsia="Times New Roman" w:hAnsi="Calibri" w:cs="Calibri"/>
+                <w:color w:val="000000"/>
+                <w:kern w:val="0"/>
+                <w:sz w:val="22"/>
+                <w:szCs w:val="22"/>
+                <w14:ligatures w14:val="none"/>
+              </w:rPr>
+            </w:pPr>
+            <w:r>
+              <w:rPr>
+                <w:rFonts w:ascii="Calibri" w:eastAsia="Times New Roman" w:hAnsi="Calibri" w:cs="Calibri"/>
+                <w:color w:val="000000"/>
+                <w:kern w:val="0"/>
+                <w:sz w:val="22"/>
+                <w:szCs w:val="22"/>
+                <w14:ligatures w14:val="none"/>
+              </w:rPr>
+              <w:t>69.76</w:t>
+            </w:r>
+          </w:p>
+        </w:tc>
+        <w:tc>
+          <w:tcPr>
+            <w:tcW w:w="3042" w:type="dxa"/>
+            <w:noWrap/>
+            <w:hideMark/>
+          </w:tcPr>
+          <w:p>
+            <w:pPr>
+              <w:cnfStyle w:val="000000000000" w:firstRow="0" w:lastRow="0" w:firstColumn="0" w:lastColumn="0" w:oddVBand="0" w:evenVBand="0" w:oddHBand="0" w:evenHBand="0" w:firstRowFirstColumn="0" w:firstRowLastColumn="0" w:lastRowFirstColumn="0" w:lastRowLastColumn="0"/>
+              <w:rPr>
+                <w:rFonts w:ascii="Calibri" w:eastAsia="Times New Roman" w:hAnsi="Calibri" w:cs="Calibri"/>
+                <w:color w:val="000000"/>
+                <w:kern w:val="0"/>
+                <w:sz w:val="22"/>
+                <w:szCs w:val="22"/>
+                <w14:ligatures w14:val="none"/>
+              </w:rPr>
+            </w:pPr>
+            <w:proofErr w:type="spellStart"/>
+            <w:r>
+              <w:rPr>
+                <w:rFonts w:ascii="Calibri" w:eastAsia="Times New Roman" w:hAnsi="Calibri" w:cs="Calibri"/>
+                <w:color w:val="000000"/>
+                <w:kern w:val="0"/>
+                <w:sz w:val="22"/>
+                <w:szCs w:val="22"/>
+                <w14:ligatures w14:val="none"/>
+              </w:rPr>
+              <w:t>diptera</w:t>
+            </w:r>
+            <w:proofErr w:type="spellEnd"/>
+          </w:p>
+        </w:tc>
+        <w:tc>
+          <w:tcPr>
+            <w:tcW w:w="1120" w:type="dxa"/>
+            <w:gridSpan w:val="2"/>
+            <w:noWrap/>
+            <w:hideMark/>
+          </w:tcPr>
+          <w:p>
+            <w:pPr>
+              <w:jc w:val="right"/>
+              <w:cnfStyle w:val="000000000000" w:firstRow="0" w:lastRow="0" w:firstColumn="0" w:lastColumn="0" w:oddVBand="0" w:evenVBand="0" w:oddHBand="0" w:evenHBand="0" w:firstRowFirstColumn="0" w:firstRowLastColumn="0" w:lastRowFirstColumn="0" w:lastRowLastColumn="0"/>
+              <w:rPr>
+                <w:rFonts w:ascii="Calibri" w:eastAsia="Times New Roman" w:hAnsi="Calibri" w:cs="Calibri"/>
+                <w:color w:val="000000"/>
+                <w:kern w:val="0"/>
+                <w:sz w:val="22"/>
+                <w:szCs w:val="22"/>
+                <w14:ligatures w14:val="none"/>
+              </w:rPr>
+            </w:pPr>
+            <w:r>
+              <w:rPr>
+                <w:rFonts w:ascii="Calibri" w:eastAsia="Times New Roman" w:hAnsi="Calibri" w:cs="Calibri"/>
+                <w:color w:val="000000"/>
+                <w:kern w:val="0"/>
+                <w:sz w:val="22"/>
+                <w:szCs w:val="22"/>
+                <w14:ligatures w14:val="none"/>
+              </w:rPr>
+              <w:t>18.38</w:t>
+            </w:r>
+          </w:p>
+        </w:tc>
+        <w:tc>
+          <w:tcPr>
+            <w:tcW w:w="1300" w:type="dxa"/>
+            <w:noWrap/>
+            <w:hideMark/>
+          </w:tcPr>
+          <w:p>
+            <w:pPr>
+              <w:jc w:val="right"/>
+              <w:cnfStyle w:val="000000000000" w:firstRow="0" w:lastRow="0" w:firstColumn="0" w:lastColumn="0" w:oddVBand="0" w:evenVBand="0" w:oddHBand="0" w:evenHBand="0" w:firstRowFirstColumn="0" w:firstRowLastColumn="0" w:lastRowFirstColumn="0" w:lastRowLastColumn="0"/>
+              <w:rPr>
+                <w:rFonts w:ascii="Calibri" w:eastAsia="Times New Roman" w:hAnsi="Calibri" w:cs="Calibri"/>
+                <w:color w:val="000000"/>
+                <w:kern w:val="0"/>
+                <w:sz w:val="22"/>
+                <w:szCs w:val="22"/>
+                <w14:ligatures w14:val="none"/>
+              </w:rPr>
+            </w:pPr>
+            <w:r>
+              <w:rPr>
+                <w:rFonts w:ascii="Calibri" w:eastAsia="Times New Roman" w:hAnsi="Calibri" w:cs="Calibri"/>
+                <w:color w:val="000000"/>
+                <w:kern w:val="0"/>
+                <w:sz w:val="22"/>
+                <w:szCs w:val="22"/>
+                <w14:ligatures w14:val="none"/>
+              </w:rPr>
+              <w:t>3.49</w:t>
+            </w:r>
+          </w:p>
+        </w:tc>
+      </w:tr>
+      <w:tr>
+        <w:trPr>
+          <w:cnfStyle w:val="000000100000" w:firstRow="0" w:lastRow="0" w:firstColumn="0" w:lastColumn="0" w:oddVBand="0" w:evenVBand="0" w:oddHBand="1" w:evenHBand="0" w:firstRowFirstColumn="0" w:firstRowLastColumn="0" w:lastRowFirstColumn="0" w:lastRowLastColumn="0"/>
+          <w:trHeight w:val="288"/>
+        </w:trPr>
+        <w:tc>
+          <w:tcPr>
+            <w:cnfStyle w:val="001000000000" w:firstRow="0" w:lastRow="0" w:firstColumn="1" w:lastColumn="0" w:oddVBand="0" w:evenVBand="0" w:oddHBand="0" w:evenHBand="0" w:firstRowFirstColumn="0" w:firstRowLastColumn="0" w:lastRowFirstColumn="0" w:lastRowLastColumn="0"/>
+            <w:tcW w:w="2806" w:type="dxa"/>
+            <w:noWrap/>
+            <w:hideMark/>
+          </w:tcPr>
+          <w:p>
+            <w:pPr>
+              <w:rPr>
+                <w:rFonts w:ascii="Calibri" w:eastAsia="Times New Roman" w:hAnsi="Calibri" w:cs="Calibri"/>
+                <w:color w:val="000000"/>
+                <w:kern w:val="0"/>
+                <w:sz w:val="22"/>
+                <w:szCs w:val="22"/>
+                <w14:ligatures w14:val="none"/>
+              </w:rPr>
+            </w:pPr>
+            <w:proofErr w:type="spellStart"/>
+            <w:r>
+              <w:rPr>
+                <w:rFonts w:ascii="Calibri" w:eastAsia="Times New Roman" w:hAnsi="Calibri" w:cs="Calibri"/>
+                <w:color w:val="000000"/>
+                <w:kern w:val="0"/>
+                <w:sz w:val="22"/>
+                <w:szCs w:val="22"/>
+                <w14:ligatures w14:val="none"/>
+              </w:rPr>
+              <w:t>acarina</w:t>
+            </w:r>
+            <w:proofErr w:type="spellEnd"/>
+          </w:p>
+        </w:tc>
+        <w:tc>
+          <w:tcPr>
+            <w:tcW w:w="1120" w:type="dxa"/>
+            <w:noWrap/>
+            <w:hideMark/>
+          </w:tcPr>
+          <w:p>
+            <w:pPr>
+              <w:jc w:val="right"/>
+              <w:cnfStyle w:val="000000100000" w:firstRow="0" w:lastRow="0" w:firstColumn="0" w:lastColumn="0" w:oddVBand="0" w:evenVBand="0" w:oddHBand="1" w:evenHBand="0" w:firstRowFirstColumn="0" w:firstRowLastColumn="0" w:lastRowFirstColumn="0" w:lastRowLastColumn="0"/>
+              <w:rPr>
+                <w:rFonts w:ascii="Calibri" w:eastAsia="Times New Roman" w:hAnsi="Calibri" w:cs="Calibri"/>
+                <w:color w:val="000000"/>
+                <w:kern w:val="0"/>
+                <w:sz w:val="22"/>
+                <w:szCs w:val="22"/>
+                <w14:ligatures w14:val="none"/>
+              </w:rPr>
+            </w:pPr>
+            <w:r>
+              <w:rPr>
+                <w:rFonts w:ascii="Calibri" w:eastAsia="Times New Roman" w:hAnsi="Calibri" w:cs="Calibri"/>
+                <w:color w:val="000000"/>
+                <w:kern w:val="0"/>
+                <w:sz w:val="22"/>
+                <w:szCs w:val="22"/>
+                <w14:ligatures w14:val="none"/>
+              </w:rPr>
+              <w:t>52.1</w:t>
+            </w:r>
+          </w:p>
+        </w:tc>
+        <w:tc>
+          <w:tcPr>
+            <w:tcW w:w="1120" w:type="dxa"/>
+            <w:noWrap/>
+            <w:hideMark/>
+          </w:tcPr>
+          <w:p>
+            <w:pPr>
+              <w:jc w:val="right"/>
+              <w:cnfStyle w:val="000000100000" w:firstRow="0" w:lastRow="0" w:firstColumn="0" w:lastColumn="0" w:oddVBand="0" w:evenVBand="0" w:oddHBand="1" w:evenHBand="0" w:firstRowFirstColumn="0" w:firstRowLastColumn="0" w:lastRowFirstColumn="0" w:lastRowLastColumn="0"/>
+              <w:rPr>
+                <w:rFonts w:ascii="Calibri" w:eastAsia="Times New Roman" w:hAnsi="Calibri" w:cs="Calibri"/>
+                <w:color w:val="000000"/>
+                <w:kern w:val="0"/>
+                <w:sz w:val="22"/>
+                <w:szCs w:val="22"/>
+                <w14:ligatures w14:val="none"/>
+              </w:rPr>
+            </w:pPr>
+            <w:r>
+              <w:rPr>
+                <w:rFonts w:ascii="Calibri" w:eastAsia="Times New Roman" w:hAnsi="Calibri" w:cs="Calibri"/>
+                <w:color w:val="000000"/>
+                <w:kern w:val="0"/>
+                <w:sz w:val="22"/>
+                <w:szCs w:val="22"/>
+                <w14:ligatures w14:val="none"/>
+              </w:rPr>
+              <w:t>21.23</w:t>
+            </w:r>
+          </w:p>
+        </w:tc>
+        <w:tc>
+          <w:tcPr>
+            <w:tcW w:w="3042" w:type="dxa"/>
+            <w:noWrap/>
+            <w:hideMark/>
+          </w:tcPr>
+          <w:p>
+            <w:pPr>
+              <w:cnfStyle w:val="000000100000" w:firstRow="0" w:lastRow="0" w:firstColumn="0" w:lastColumn="0" w:oddVBand="0" w:evenVBand="0" w:oddHBand="1" w:evenHBand="0" w:firstRowFirstColumn="0" w:firstRowLastColumn="0" w:lastRowFirstColumn="0" w:lastRowLastColumn="0"/>
+              <w:rPr>
+                <w:rFonts w:ascii="Calibri" w:eastAsia="Times New Roman" w:hAnsi="Calibri" w:cs="Calibri"/>
+                <w:color w:val="000000"/>
+                <w:kern w:val="0"/>
+                <w:sz w:val="22"/>
+                <w:szCs w:val="22"/>
+                <w14:ligatures w14:val="none"/>
+              </w:rPr>
+            </w:pPr>
+            <w:proofErr w:type="spellStart"/>
+            <w:r>
+              <w:rPr>
+                <w:rFonts w:ascii="Calibri" w:eastAsia="Times New Roman" w:hAnsi="Calibri" w:cs="Calibri"/>
+                <w:color w:val="000000"/>
+                <w:kern w:val="0"/>
+                <w:sz w:val="22"/>
+                <w:szCs w:val="22"/>
+                <w14:ligatures w14:val="none"/>
+              </w:rPr>
+              <w:t>acarina</w:t>
+            </w:r>
+            <w:proofErr w:type="spellEnd"/>
+          </w:p>
+        </w:tc>
+        <w:tc>
+          <w:tcPr>
+            <w:tcW w:w="1120" w:type="dxa"/>
+            <w:gridSpan w:val="2"/>
+            <w:noWrap/>
+            <w:hideMark/>
+          </w:tcPr>
+          <w:p>
+            <w:pPr>
+              <w:jc w:val="right"/>
+              <w:cnfStyle w:val="000000100000" w:firstRow="0" w:lastRow="0" w:firstColumn="0" w:lastColumn="0" w:oddVBand="0" w:evenVBand="0" w:oddHBand="1" w:evenHBand="0" w:firstRowFirstColumn="0" w:firstRowLastColumn="0" w:lastRowFirstColumn="0" w:lastRowLastColumn="0"/>
+              <w:rPr>
+                <w:rFonts w:ascii="Calibri" w:eastAsia="Times New Roman" w:hAnsi="Calibri" w:cs="Calibri"/>
+                <w:color w:val="000000"/>
+                <w:kern w:val="0"/>
+                <w:sz w:val="22"/>
+                <w:szCs w:val="22"/>
+                <w14:ligatures w14:val="none"/>
+              </w:rPr>
+            </w:pPr>
+            <w:r>
+              <w:rPr>
+                <w:rFonts w:ascii="Calibri" w:eastAsia="Times New Roman" w:hAnsi="Calibri" w:cs="Calibri"/>
+                <w:color w:val="000000"/>
+                <w:kern w:val="0"/>
+                <w:sz w:val="22"/>
+                <w:szCs w:val="22"/>
+                <w14:ligatures w14:val="none"/>
+              </w:rPr>
+              <w:t>1.09</w:t>
+            </w:r>
+          </w:p>
+        </w:tc>
+        <w:tc>
+          <w:tcPr>
+            <w:tcW w:w="1300" w:type="dxa"/>
+            <w:noWrap/>
+            <w:hideMark/>
+          </w:tcPr>
+          <w:p>
+            <w:pPr>
+              <w:jc w:val="right"/>
+              <w:cnfStyle w:val="000000100000" w:firstRow="0" w:lastRow="0" w:firstColumn="0" w:lastColumn="0" w:oddVBand="0" w:evenVBand="0" w:oddHBand="1" w:evenHBand="0" w:firstRowFirstColumn="0" w:firstRowLastColumn="0" w:lastRowFirstColumn="0" w:lastRowLastColumn="0"/>
+              <w:rPr>
+                <w:rFonts w:ascii="Calibri" w:eastAsia="Times New Roman" w:hAnsi="Calibri" w:cs="Calibri"/>
+                <w:color w:val="000000"/>
+                <w:kern w:val="0"/>
+                <w:sz w:val="22"/>
+                <w:szCs w:val="22"/>
+                <w14:ligatures w14:val="none"/>
+              </w:rPr>
+            </w:pPr>
+            <w:r>
+              <w:rPr>
+                <w:rFonts w:ascii="Calibri" w:eastAsia="Times New Roman" w:hAnsi="Calibri" w:cs="Calibri"/>
+                <w:color w:val="000000"/>
+                <w:kern w:val="0"/>
+                <w:sz w:val="22"/>
+                <w:szCs w:val="22"/>
+                <w14:ligatures w14:val="none"/>
+              </w:rPr>
+              <w:t>0.45</w:t>
+            </w:r>
+          </w:p>
+        </w:tc>
+      </w:tr>
+      <w:tr>
+        <w:trPr>
+          <w:trHeight w:val="288"/>
+        </w:trPr>
+        <w:tc>
+          <w:tcPr>
+            <w:cnfStyle w:val="001000000000" w:firstRow="0" w:lastRow="0" w:firstColumn="1" w:lastColumn="0" w:oddVBand="0" w:evenVBand="0" w:oddHBand="0" w:evenHBand="0" w:firstRowFirstColumn="0" w:firstRowLastColumn="0" w:lastRowFirstColumn="0" w:lastRowLastColumn="0"/>
+            <w:tcW w:w="2806" w:type="dxa"/>
+            <w:noWrap/>
+            <w:hideMark/>
+          </w:tcPr>
+          <w:p>
+            <w:pPr>
+              <w:rPr>
+                <w:rFonts w:ascii="Calibri" w:eastAsia="Times New Roman" w:hAnsi="Calibri" w:cs="Calibri"/>
+                <w:color w:val="000000"/>
+                <w:kern w:val="0"/>
+                <w:sz w:val="22"/>
+                <w:szCs w:val="22"/>
+                <w14:ligatures w14:val="none"/>
+              </w:rPr>
+            </w:pPr>
+            <w:proofErr w:type="spellStart"/>
+            <w:proofErr w:type="gramStart"/>
+            <w:r>
+              <w:rPr>
+                <w:rFonts w:ascii="Calibri" w:eastAsia="Times New Roman" w:hAnsi="Calibri" w:cs="Calibri"/>
+                <w:color w:val="000000"/>
+                <w:kern w:val="0"/>
+                <w:sz w:val="22"/>
+                <w:szCs w:val="22"/>
+                <w14:ligatures w14:val="none"/>
+              </w:rPr>
+              <w:t>hymenoptera.not.formicidae</w:t>
+            </w:r>
+            <w:proofErr w:type="spellEnd"/>
+            <w:proofErr w:type="gramEnd"/>
+          </w:p>
+        </w:tc>
+        <w:tc>
+          <w:tcPr>
+            <w:tcW w:w="1120" w:type="dxa"/>
+            <w:noWrap/>
+            <w:hideMark/>
+          </w:tcPr>
+          <w:p>
+            <w:pPr>
+              <w:jc w:val="right"/>
+              <w:cnfStyle w:val="000000000000" w:firstRow="0" w:lastRow="0" w:firstColumn="0" w:lastColumn="0" w:oddVBand="0" w:evenVBand="0" w:oddHBand="0" w:evenHBand="0" w:firstRowFirstColumn="0" w:firstRowLastColumn="0" w:lastRowFirstColumn="0" w:lastRowLastColumn="0"/>
+              <w:rPr>
+                <w:rFonts w:ascii="Calibri" w:eastAsia="Times New Roman" w:hAnsi="Calibri" w:cs="Calibri"/>
+                <w:color w:val="000000"/>
+                <w:kern w:val="0"/>
+                <w:sz w:val="22"/>
+                <w:szCs w:val="22"/>
+                <w14:ligatures w14:val="none"/>
+              </w:rPr>
+            </w:pPr>
+            <w:r>
+              <w:rPr>
+                <w:rFonts w:ascii="Calibri" w:eastAsia="Times New Roman" w:hAnsi="Calibri" w:cs="Calibri"/>
+                <w:color w:val="000000"/>
+                <w:kern w:val="0"/>
+                <w:sz w:val="22"/>
+                <w:szCs w:val="22"/>
+                <w14:ligatures w14:val="none"/>
+              </w:rPr>
+              <w:t>24.06</w:t>
+            </w:r>
+          </w:p>
+        </w:tc>
+        <w:tc>
+          <w:tcPr>
+            <w:tcW w:w="1120" w:type="dxa"/>
+            <w:noWrap/>
+            <w:hideMark/>
+          </w:tcPr>
+          <w:p>
+            <w:pPr>
+              <w:jc w:val="right"/>
+              <w:cnfStyle w:val="000000000000" w:firstRow="0" w:lastRow="0" w:firstColumn="0" w:lastColumn="0" w:oddVBand="0" w:evenVBand="0" w:oddHBand="0" w:evenHBand="0" w:firstRowFirstColumn="0" w:firstRowLastColumn="0" w:lastRowFirstColumn="0" w:lastRowLastColumn="0"/>
+              <w:rPr>
+                <w:rFonts w:ascii="Calibri" w:eastAsia="Times New Roman" w:hAnsi="Calibri" w:cs="Calibri"/>
+                <w:color w:val="000000"/>
+                <w:kern w:val="0"/>
+                <w:sz w:val="22"/>
+                <w:szCs w:val="22"/>
+                <w14:ligatures w14:val="none"/>
+              </w:rPr>
+            </w:pPr>
+            <w:r>
+              <w:rPr>
+                <w:rFonts w:ascii="Calibri" w:eastAsia="Times New Roman" w:hAnsi="Calibri" w:cs="Calibri"/>
+                <w:color w:val="000000"/>
+                <w:kern w:val="0"/>
+                <w:sz w:val="22"/>
+                <w:szCs w:val="22"/>
+                <w14:ligatures w14:val="none"/>
+              </w:rPr>
+              <w:t>6.62</w:t>
+            </w:r>
+          </w:p>
+        </w:tc>
+        <w:tc>
+          <w:tcPr>
+            <w:tcW w:w="3042" w:type="dxa"/>
+            <w:noWrap/>
+            <w:hideMark/>
+          </w:tcPr>
+          <w:p>
+            <w:pPr>
+              <w:cnfStyle w:val="000000000000" w:firstRow="0" w:lastRow="0" w:firstColumn="0" w:lastColumn="0" w:oddVBand="0" w:evenVBand="0" w:oddHBand="0" w:evenHBand="0" w:firstRowFirstColumn="0" w:firstRowLastColumn="0" w:lastRowFirstColumn="0" w:lastRowLastColumn="0"/>
+              <w:rPr>
+                <w:rFonts w:ascii="Calibri" w:eastAsia="Times New Roman" w:hAnsi="Calibri" w:cs="Calibri"/>
+                <w:color w:val="000000"/>
+                <w:kern w:val="0"/>
+                <w:sz w:val="22"/>
+                <w:szCs w:val="22"/>
+                <w14:ligatures w14:val="none"/>
+              </w:rPr>
+            </w:pPr>
+            <w:proofErr w:type="spellStart"/>
+            <w:proofErr w:type="gramStart"/>
+            <w:r>
+              <w:rPr>
+                <w:rFonts w:ascii="Calibri" w:eastAsia="Times New Roman" w:hAnsi="Calibri" w:cs="Calibri"/>
+                <w:color w:val="000000"/>
+                <w:kern w:val="0"/>
+                <w:sz w:val="22"/>
+                <w:szCs w:val="22"/>
+                <w14:ligatures w14:val="none"/>
+              </w:rPr>
+              <w:t>hymenoptera.not.formicidae</w:t>
+            </w:r>
+            <w:proofErr w:type="spellEnd"/>
+            <w:proofErr w:type="gramEnd"/>
+          </w:p>
+        </w:tc>
+        <w:tc>
+          <w:tcPr>
+            <w:tcW w:w="1120" w:type="dxa"/>
+            <w:gridSpan w:val="2"/>
+            <w:noWrap/>
+            <w:hideMark/>
+          </w:tcPr>
+          <w:p>
+            <w:pPr>
+              <w:jc w:val="right"/>
+              <w:cnfStyle w:val="000000000000" w:firstRow="0" w:lastRow="0" w:firstColumn="0" w:lastColumn="0" w:oddVBand="0" w:evenVBand="0" w:oddHBand="0" w:evenHBand="0" w:firstRowFirstColumn="0" w:firstRowLastColumn="0" w:lastRowFirstColumn="0" w:lastRowLastColumn="0"/>
+              <w:rPr>
+                <w:rFonts w:ascii="Calibri" w:eastAsia="Times New Roman" w:hAnsi="Calibri" w:cs="Calibri"/>
+                <w:color w:val="000000"/>
+                <w:kern w:val="0"/>
+                <w:sz w:val="22"/>
+                <w:szCs w:val="22"/>
+                <w14:ligatures w14:val="none"/>
+              </w:rPr>
+            </w:pPr>
+            <w:r>
+              <w:rPr>
+                <w:rFonts w:ascii="Calibri" w:eastAsia="Times New Roman" w:hAnsi="Calibri" w:cs="Calibri"/>
+                <w:color w:val="000000"/>
+                <w:kern w:val="0"/>
+                <w:sz w:val="22"/>
+                <w:szCs w:val="22"/>
+                <w14:ligatures w14:val="none"/>
+              </w:rPr>
+              <w:t>4.12</w:t>
+            </w:r>
+          </w:p>
+        </w:tc>
+        <w:tc>
+          <w:tcPr>
+            <w:tcW w:w="1300" w:type="dxa"/>
+            <w:noWrap/>
+            <w:hideMark/>
+          </w:tcPr>
+          <w:p>
+            <w:pPr>
+              <w:jc w:val="right"/>
+              <w:cnfStyle w:val="000000000000" w:firstRow="0" w:lastRow="0" w:firstColumn="0" w:lastColumn="0" w:oddVBand="0" w:evenVBand="0" w:oddHBand="0" w:evenHBand="0" w:firstRowFirstColumn="0" w:firstRowLastColumn="0" w:lastRowFirstColumn="0" w:lastRowLastColumn="0"/>
+              <w:rPr>
+                <w:rFonts w:ascii="Calibri" w:eastAsia="Times New Roman" w:hAnsi="Calibri" w:cs="Calibri"/>
+                <w:color w:val="000000"/>
+                <w:kern w:val="0"/>
+                <w:sz w:val="22"/>
+                <w:szCs w:val="22"/>
+                <w14:ligatures w14:val="none"/>
+              </w:rPr>
+            </w:pPr>
+            <w:r>
+              <w:rPr>
+                <w:rFonts w:ascii="Calibri" w:eastAsia="Times New Roman" w:hAnsi="Calibri" w:cs="Calibri"/>
+                <w:color w:val="000000"/>
+                <w:kern w:val="0"/>
+                <w:sz w:val="22"/>
+                <w:szCs w:val="22"/>
+                <w14:ligatures w14:val="none"/>
+              </w:rPr>
+              <w:t>0.88</w:t>
+            </w:r>
+          </w:p>
+        </w:tc>
+      </w:tr>
+      <w:tr>
+        <w:trPr>
+          <w:cnfStyle w:val="000000100000" w:firstRow="0" w:lastRow="0" w:firstColumn="0" w:lastColumn="0" w:oddVBand="0" w:evenVBand="0" w:oddHBand="1" w:evenHBand="0" w:firstRowFirstColumn="0" w:firstRowLastColumn="0" w:lastRowFirstColumn="0" w:lastRowLastColumn="0"/>
+          <w:trHeight w:val="288"/>
+        </w:trPr>
+        <w:tc>
+          <w:tcPr>
+            <w:cnfStyle w:val="001000000000" w:firstRow="0" w:lastRow="0" w:firstColumn="1" w:lastColumn="0" w:oddVBand="0" w:evenVBand="0" w:oddHBand="0" w:evenHBand="0" w:firstRowFirstColumn="0" w:firstRowLastColumn="0" w:lastRowFirstColumn="0" w:lastRowLastColumn="0"/>
+            <w:tcW w:w="2806" w:type="dxa"/>
+            <w:noWrap/>
+            <w:hideMark/>
+          </w:tcPr>
+          <w:p>
+            <w:pPr>
+              <w:rPr>
+                <w:rFonts w:ascii="Calibri" w:eastAsia="Times New Roman" w:hAnsi="Calibri" w:cs="Calibri"/>
+                <w:color w:val="000000"/>
+                <w:kern w:val="0"/>
+                <w:sz w:val="22"/>
+                <w:szCs w:val="22"/>
+                <w14:ligatures w14:val="none"/>
+              </w:rPr>
+            </w:pPr>
+            <w:proofErr w:type="spellStart"/>
+            <w:r>
+              <w:rPr>
+                <w:rFonts w:ascii="Calibri" w:eastAsia="Times New Roman" w:hAnsi="Calibri" w:cs="Calibri"/>
+                <w:color w:val="000000"/>
+                <w:kern w:val="0"/>
+                <w:sz w:val="22"/>
+                <w:szCs w:val="22"/>
+                <w14:ligatures w14:val="none"/>
+              </w:rPr>
+              <w:t>thysanoptera</w:t>
+            </w:r>
+            <w:proofErr w:type="spellEnd"/>
+          </w:p>
+        </w:tc>
+        <w:tc>
+          <w:tcPr>
+            <w:tcW w:w="1120" w:type="dxa"/>
+            <w:noWrap/>
+            <w:hideMark/>
+          </w:tcPr>
+          <w:p>
+            <w:pPr>
+              <w:jc w:val="right"/>
+              <w:cnfStyle w:val="000000100000" w:firstRow="0" w:lastRow="0" w:firstColumn="0" w:lastColumn="0" w:oddVBand="0" w:evenVBand="0" w:oddHBand="1" w:evenHBand="0" w:firstRowFirstColumn="0" w:firstRowLastColumn="0" w:lastRowFirstColumn="0" w:lastRowLastColumn="0"/>
+              <w:rPr>
+                <w:rFonts w:ascii="Calibri" w:eastAsia="Times New Roman" w:hAnsi="Calibri" w:cs="Calibri"/>
+                <w:color w:val="000000"/>
+                <w:kern w:val="0"/>
+                <w:sz w:val="22"/>
+                <w:szCs w:val="22"/>
+                <w14:ligatures w14:val="none"/>
+              </w:rPr>
+            </w:pPr>
+            <w:r>
+              <w:rPr>
+                <w:rFonts w:ascii="Calibri" w:eastAsia="Times New Roman" w:hAnsi="Calibri" w:cs="Calibri"/>
+                <w:color w:val="000000"/>
+                <w:kern w:val="0"/>
+                <w:sz w:val="22"/>
+                <w:szCs w:val="22"/>
+                <w14:ligatures w14:val="none"/>
+              </w:rPr>
+              <w:t>5.58</w:t>
+            </w:r>
+          </w:p>
+        </w:tc>
+        <w:tc>
+          <w:tcPr>
+            <w:tcW w:w="1120" w:type="dxa"/>
+            <w:noWrap/>
+            <w:hideMark/>
+          </w:tcPr>
+          <w:p>
+            <w:pPr>
+              <w:jc w:val="right"/>
+              <w:cnfStyle w:val="000000100000" w:firstRow="0" w:lastRow="0" w:firstColumn="0" w:lastColumn="0" w:oddVBand="0" w:evenVBand="0" w:oddHBand="1" w:evenHBand="0" w:firstRowFirstColumn="0" w:firstRowLastColumn="0" w:lastRowFirstColumn="0" w:lastRowLastColumn="0"/>
+              <w:rPr>
+                <w:rFonts w:ascii="Calibri" w:eastAsia="Times New Roman" w:hAnsi="Calibri" w:cs="Calibri"/>
+                <w:color w:val="000000"/>
+                <w:kern w:val="0"/>
+                <w:sz w:val="22"/>
+                <w:szCs w:val="22"/>
+                <w14:ligatures w14:val="none"/>
+              </w:rPr>
+            </w:pPr>
+            <w:r>
+              <w:rPr>
+                <w:rFonts w:ascii="Calibri" w:eastAsia="Times New Roman" w:hAnsi="Calibri" w:cs="Calibri"/>
+                <w:color w:val="000000"/>
+                <w:kern w:val="0"/>
+                <w:sz w:val="22"/>
+                <w:szCs w:val="22"/>
+                <w14:ligatures w14:val="none"/>
+              </w:rPr>
+              <w:t>1.6</w:t>
+            </w:r>
+          </w:p>
+        </w:tc>
+        <w:tc>
+          <w:tcPr>
+            <w:tcW w:w="3042" w:type="dxa"/>
+            <w:noWrap/>
+            <w:hideMark/>
+          </w:tcPr>
+          <w:p>
+            <w:pPr>
+              <w:cnfStyle w:val="000000100000" w:firstRow="0" w:lastRow="0" w:firstColumn="0" w:lastColumn="0" w:oddVBand="0" w:evenVBand="0" w:oddHBand="1" w:evenHBand="0" w:firstRowFirstColumn="0" w:firstRowLastColumn="0" w:lastRowFirstColumn="0" w:lastRowLastColumn="0"/>
+              <w:rPr>
+                <w:rFonts w:ascii="Calibri" w:eastAsia="Times New Roman" w:hAnsi="Calibri" w:cs="Calibri"/>
+                <w:color w:val="000000"/>
+                <w:kern w:val="0"/>
+                <w:sz w:val="22"/>
+                <w:szCs w:val="22"/>
+                <w14:ligatures w14:val="none"/>
+              </w:rPr>
+            </w:pPr>
+            <w:proofErr w:type="spellStart"/>
+            <w:r>
+              <w:rPr>
+                <w:rFonts w:ascii="Calibri" w:eastAsia="Times New Roman" w:hAnsi="Calibri" w:cs="Calibri"/>
+                <w:color w:val="000000"/>
+                <w:kern w:val="0"/>
+                <w:sz w:val="22"/>
+                <w:szCs w:val="22"/>
+                <w14:ligatures w14:val="none"/>
+              </w:rPr>
+              <w:t>thysanoptera</w:t>
+            </w:r>
+            <w:proofErr w:type="spellEnd"/>
+          </w:p>
+        </w:tc>
+        <w:tc>
+          <w:tcPr>
+            <w:tcW w:w="1120" w:type="dxa"/>
+            <w:gridSpan w:val="2"/>
+            <w:noWrap/>
+            <w:hideMark/>
+          </w:tcPr>
+          <w:p>
+            <w:pPr>
+              <w:jc w:val="right"/>
+              <w:cnfStyle w:val="000000100000" w:firstRow="0" w:lastRow="0" w:firstColumn="0" w:lastColumn="0" w:oddVBand="0" w:evenVBand="0" w:oddHBand="1" w:evenHBand="0" w:firstRowFirstColumn="0" w:firstRowLastColumn="0" w:lastRowFirstColumn="0" w:lastRowLastColumn="0"/>
+              <w:rPr>
+                <w:rFonts w:ascii="Calibri" w:eastAsia="Times New Roman" w:hAnsi="Calibri" w:cs="Calibri"/>
+                <w:color w:val="000000"/>
+                <w:kern w:val="0"/>
+                <w:sz w:val="22"/>
+                <w:szCs w:val="22"/>
+                <w14:ligatures w14:val="none"/>
+              </w:rPr>
+            </w:pPr>
+            <w:r>
+              <w:rPr>
+                <w:rFonts w:ascii="Calibri" w:eastAsia="Times New Roman" w:hAnsi="Calibri" w:cs="Calibri"/>
+                <w:color w:val="000000"/>
+                <w:kern w:val="0"/>
+                <w:sz w:val="22"/>
+                <w:szCs w:val="22"/>
+                <w14:ligatures w14:val="none"/>
+              </w:rPr>
+              <w:t>1.28</w:t>
+            </w:r>
+          </w:p>
+        </w:tc>
+        <w:tc>
+          <w:tcPr>
+            <w:tcW w:w="1300" w:type="dxa"/>
+            <w:noWrap/>
+            <w:hideMark/>
+          </w:tcPr>
+          <w:p>
+            <w:pPr>
+              <w:jc w:val="right"/>
+              <w:cnfStyle w:val="000000100000" w:firstRow="0" w:lastRow="0" w:firstColumn="0" w:lastColumn="0" w:oddVBand="0" w:evenVBand="0" w:oddHBand="1" w:evenHBand="0" w:firstRowFirstColumn="0" w:firstRowLastColumn="0" w:lastRowFirstColumn="0" w:lastRowLastColumn="0"/>
+              <w:rPr>
+                <w:rFonts w:ascii="Calibri" w:eastAsia="Times New Roman" w:hAnsi="Calibri" w:cs="Calibri"/>
+                <w:color w:val="000000"/>
+                <w:kern w:val="0"/>
+                <w:sz w:val="22"/>
+                <w:szCs w:val="22"/>
+                <w14:ligatures w14:val="none"/>
+              </w:rPr>
+            </w:pPr>
+            <w:r>
+              <w:rPr>
+                <w:rFonts w:ascii="Calibri" w:eastAsia="Times New Roman" w:hAnsi="Calibri" w:cs="Calibri"/>
+                <w:color w:val="000000"/>
+                <w:kern w:val="0"/>
+                <w:sz w:val="22"/>
+                <w:szCs w:val="22"/>
+                <w14:ligatures w14:val="none"/>
+              </w:rPr>
+              <w:t>0.57</w:t>
+            </w:r>
+          </w:p>
+        </w:tc>
+      </w:tr>
+      <w:tr>
+        <w:trPr>
+          <w:trHeight w:val="288"/>
+        </w:trPr>
+        <w:tc>
+          <w:tcPr>
+            <w:cnfStyle w:val="001000000000" w:firstRow="0" w:lastRow="0" w:firstColumn="1" w:lastColumn="0" w:oddVBand="0" w:evenVBand="0" w:oddHBand="0" w:evenHBand="0" w:firstRowFirstColumn="0" w:firstRowLastColumn="0" w:lastRowFirstColumn="0" w:lastRowLastColumn="0"/>
+            <w:tcW w:w="2806" w:type="dxa"/>
+            <w:noWrap/>
+            <w:hideMark/>
+          </w:tcPr>
+          <w:p>
+            <w:pPr>
+              <w:rPr>
+                <w:rFonts w:ascii="Calibri" w:eastAsia="Times New Roman" w:hAnsi="Calibri" w:cs="Calibri"/>
+                <w:color w:val="000000"/>
+                <w:kern w:val="0"/>
+                <w:sz w:val="22"/>
+                <w:szCs w:val="22"/>
+                <w14:ligatures w14:val="none"/>
+              </w:rPr>
+            </w:pPr>
+            <w:proofErr w:type="spellStart"/>
+            <w:r>
+              <w:rPr>
+                <w:rFonts w:ascii="Calibri" w:eastAsia="Times New Roman" w:hAnsi="Calibri" w:cs="Calibri"/>
+                <w:color w:val="000000"/>
+                <w:kern w:val="0"/>
+                <w:sz w:val="22"/>
+                <w:szCs w:val="22"/>
+                <w14:ligatures w14:val="none"/>
+              </w:rPr>
+              <w:t>homoptera</w:t>
+            </w:r>
+            <w:proofErr w:type="spellEnd"/>
+          </w:p>
+        </w:tc>
+        <w:tc>
+          <w:tcPr>
+            <w:tcW w:w="1120" w:type="dxa"/>
+            <w:noWrap/>
+            <w:hideMark/>
+          </w:tcPr>
+          <w:p>
+            <w:pPr>
+              <w:jc w:val="right"/>
+              <w:cnfStyle w:val="000000000000" w:firstRow="0" w:lastRow="0" w:firstColumn="0" w:lastColumn="0" w:oddVBand="0" w:evenVBand="0" w:oddHBand="0" w:evenHBand="0" w:firstRowFirstColumn="0" w:firstRowLastColumn="0" w:lastRowFirstColumn="0" w:lastRowLastColumn="0"/>
+              <w:rPr>
+                <w:rFonts w:ascii="Calibri" w:eastAsia="Times New Roman" w:hAnsi="Calibri" w:cs="Calibri"/>
+                <w:color w:val="000000"/>
+                <w:kern w:val="0"/>
+                <w:sz w:val="22"/>
+                <w:szCs w:val="22"/>
+                <w14:ligatures w14:val="none"/>
+              </w:rPr>
+            </w:pPr>
+            <w:r>
+              <w:rPr>
+                <w:rFonts w:ascii="Calibri" w:eastAsia="Times New Roman" w:hAnsi="Calibri" w:cs="Calibri"/>
+                <w:color w:val="000000"/>
+                <w:kern w:val="0"/>
+                <w:sz w:val="22"/>
+                <w:szCs w:val="22"/>
+                <w14:ligatures w14:val="none"/>
+              </w:rPr>
+              <w:t>38.14</w:t>
+            </w:r>
+          </w:p>
+        </w:tc>
+        <w:tc>
+          <w:tcPr>
+            <w:tcW w:w="1120" w:type="dxa"/>
+            <w:noWrap/>
+            <w:hideMark/>
+          </w:tcPr>
+          <w:p>
+            <w:pPr>
+              <w:jc w:val="right"/>
+              <w:cnfStyle w:val="000000000000" w:firstRow="0" w:lastRow="0" w:firstColumn="0" w:lastColumn="0" w:oddVBand="0" w:evenVBand="0" w:oddHBand="0" w:evenHBand="0" w:firstRowFirstColumn="0" w:firstRowLastColumn="0" w:lastRowFirstColumn="0" w:lastRowLastColumn="0"/>
+              <w:rPr>
+                <w:rFonts w:ascii="Calibri" w:eastAsia="Times New Roman" w:hAnsi="Calibri" w:cs="Calibri"/>
+                <w:color w:val="000000"/>
+                <w:kern w:val="0"/>
+                <w:sz w:val="22"/>
+                <w:szCs w:val="22"/>
+                <w14:ligatures w14:val="none"/>
+              </w:rPr>
+            </w:pPr>
+            <w:r>
+              <w:rPr>
+                <w:rFonts w:ascii="Calibri" w:eastAsia="Times New Roman" w:hAnsi="Calibri" w:cs="Calibri"/>
+                <w:color w:val="000000"/>
+                <w:kern w:val="0"/>
+                <w:sz w:val="22"/>
+                <w:szCs w:val="22"/>
+                <w14:ligatures w14:val="none"/>
+              </w:rPr>
+              <w:t>13.31</w:t>
+            </w:r>
+          </w:p>
+        </w:tc>
+        <w:tc>
+          <w:tcPr>
+            <w:tcW w:w="3042" w:type="dxa"/>
+            <w:noWrap/>
+            <w:hideMark/>
+          </w:tcPr>
+          <w:p>
+            <w:pPr>
+              <w:cnfStyle w:val="000000000000" w:firstRow="0" w:lastRow="0" w:firstColumn="0" w:lastColumn="0" w:oddVBand="0" w:evenVBand="0" w:oddHBand="0" w:evenHBand="0" w:firstRowFirstColumn="0" w:firstRowLastColumn="0" w:lastRowFirstColumn="0" w:lastRowLastColumn="0"/>
+              <w:rPr>
+                <w:rFonts w:ascii="Calibri" w:eastAsia="Times New Roman" w:hAnsi="Calibri" w:cs="Calibri"/>
+                <w:color w:val="000000"/>
+                <w:kern w:val="0"/>
+                <w:sz w:val="22"/>
+                <w:szCs w:val="22"/>
+                <w14:ligatures w14:val="none"/>
+              </w:rPr>
+            </w:pPr>
+            <w:proofErr w:type="spellStart"/>
+            <w:r>
+              <w:rPr>
+                <w:rFonts w:ascii="Calibri" w:eastAsia="Times New Roman" w:hAnsi="Calibri" w:cs="Calibri"/>
+                <w:color w:val="000000"/>
+                <w:kern w:val="0"/>
+                <w:sz w:val="22"/>
+                <w:szCs w:val="22"/>
+                <w14:ligatures w14:val="none"/>
+              </w:rPr>
+              <w:t>homoptera</w:t>
+            </w:r>
+            <w:proofErr w:type="spellEnd"/>
+          </w:p>
+        </w:tc>
+        <w:tc>
+          <w:tcPr>
+            <w:tcW w:w="1120" w:type="dxa"/>
+            <w:gridSpan w:val="2"/>
+            <w:noWrap/>
+            <w:hideMark/>
+          </w:tcPr>
+          <w:p>
+            <w:pPr>
+              <w:jc w:val="right"/>
+              <w:cnfStyle w:val="000000000000" w:firstRow="0" w:lastRow="0" w:firstColumn="0" w:lastColumn="0" w:oddVBand="0" w:evenVBand="0" w:oddHBand="0" w:evenHBand="0" w:firstRowFirstColumn="0" w:firstRowLastColumn="0" w:lastRowFirstColumn="0" w:lastRowLastColumn="0"/>
+              <w:rPr>
+                <w:rFonts w:ascii="Calibri" w:eastAsia="Times New Roman" w:hAnsi="Calibri" w:cs="Calibri"/>
+                <w:color w:val="000000"/>
+                <w:kern w:val="0"/>
+                <w:sz w:val="22"/>
+                <w:szCs w:val="22"/>
+                <w14:ligatures w14:val="none"/>
+              </w:rPr>
+            </w:pPr>
+            <w:r>
+              <w:rPr>
+                <w:rFonts w:ascii="Calibri" w:eastAsia="Times New Roman" w:hAnsi="Calibri" w:cs="Calibri"/>
+                <w:color w:val="000000"/>
+                <w:kern w:val="0"/>
+                <w:sz w:val="22"/>
+                <w:szCs w:val="22"/>
+                <w14:ligatures w14:val="none"/>
+              </w:rPr>
+              <w:t>2.6</w:t>
+            </w:r>
+          </w:p>
+        </w:tc>
+        <w:tc>
+          <w:tcPr>
+            <w:tcW w:w="1300" w:type="dxa"/>
+            <w:noWrap/>
+            <w:hideMark/>
+          </w:tcPr>
+          <w:p>
+            <w:pPr>
+              <w:jc w:val="right"/>
+              <w:cnfStyle w:val="000000000000" w:firstRow="0" w:lastRow="0" w:firstColumn="0" w:lastColumn="0" w:oddVBand="0" w:evenVBand="0" w:oddHBand="0" w:evenHBand="0" w:firstRowFirstColumn="0" w:firstRowLastColumn="0" w:lastRowFirstColumn="0" w:lastRowLastColumn="0"/>
+              <w:rPr>
+                <w:rFonts w:ascii="Calibri" w:eastAsia="Times New Roman" w:hAnsi="Calibri" w:cs="Calibri"/>
+                <w:color w:val="000000"/>
+                <w:kern w:val="0"/>
+                <w:sz w:val="22"/>
+                <w:szCs w:val="22"/>
+                <w14:ligatures w14:val="none"/>
+              </w:rPr>
+            </w:pPr>
+            <w:r>
+              <w:rPr>
+                <w:rFonts w:ascii="Calibri" w:eastAsia="Times New Roman" w:hAnsi="Calibri" w:cs="Calibri"/>
+                <w:color w:val="000000"/>
+                <w:kern w:val="0"/>
+                <w:sz w:val="22"/>
+                <w:szCs w:val="22"/>
+                <w14:ligatures w14:val="none"/>
+              </w:rPr>
+              <w:t>0.68</w:t>
+            </w:r>
+          </w:p>
+        </w:tc>
+      </w:tr>
+      <w:tr>
+        <w:trPr>
+          <w:cnfStyle w:val="000000100000" w:firstRow="0" w:lastRow="0" w:firstColumn="0" w:lastColumn="0" w:oddVBand="0" w:evenVBand="0" w:oddHBand="1" w:evenHBand="0" w:firstRowFirstColumn="0" w:firstRowLastColumn="0" w:lastRowFirstColumn="0" w:lastRowLastColumn="0"/>
+          <w:trHeight w:val="288"/>
+        </w:trPr>
+        <w:tc>
+          <w:tcPr>
+            <w:cnfStyle w:val="001000000000" w:firstRow="0" w:lastRow="0" w:firstColumn="1" w:lastColumn="0" w:oddVBand="0" w:evenVBand="0" w:oddHBand="0" w:evenHBand="0" w:firstRowFirstColumn="0" w:firstRowLastColumn="0" w:lastRowFirstColumn="0" w:lastRowLastColumn="0"/>
+            <w:tcW w:w="2806" w:type="dxa"/>
+            <w:noWrap/>
+            <w:hideMark/>
+          </w:tcPr>
+          <w:p>
+            <w:pPr>
+              <w:rPr>
+                <w:rFonts w:ascii="Calibri" w:eastAsia="Times New Roman" w:hAnsi="Calibri" w:cs="Calibri"/>
+                <w:color w:val="000000"/>
+                <w:kern w:val="0"/>
+                <w:sz w:val="22"/>
+                <w:szCs w:val="22"/>
+                <w14:ligatures w14:val="none"/>
+              </w:rPr>
+            </w:pPr>
+            <w:r>
+              <w:rPr>
+                <w:rFonts w:ascii="Calibri" w:eastAsia="Times New Roman" w:hAnsi="Calibri" w:cs="Calibri"/>
+                <w:color w:val="000000"/>
+                <w:kern w:val="0"/>
+                <w:sz w:val="22"/>
+                <w:szCs w:val="22"/>
+                <w14:ligatures w14:val="none"/>
+              </w:rPr>
+              <w:t>coleoptera</w:t>
+            </w:r>
+          </w:p>
+        </w:tc>
+        <w:tc>
+          <w:tcPr>
+            <w:tcW w:w="1120" w:type="dxa"/>
+            <w:noWrap/>
+            <w:hideMark/>
+          </w:tcPr>
+          <w:p>
+            <w:pPr>
+              <w:jc w:val="right"/>
+              <w:cnfStyle w:val="000000100000" w:firstRow="0" w:lastRow="0" w:firstColumn="0" w:lastColumn="0" w:oddVBand="0" w:evenVBand="0" w:oddHBand="1" w:evenHBand="0" w:firstRowFirstColumn="0" w:firstRowLastColumn="0" w:lastRowFirstColumn="0" w:lastRowLastColumn="0"/>
+              <w:rPr>
+                <w:rFonts w:ascii="Calibri" w:eastAsia="Times New Roman" w:hAnsi="Calibri" w:cs="Calibri"/>
+                <w:color w:val="000000"/>
+                <w:kern w:val="0"/>
+                <w:sz w:val="22"/>
+                <w:szCs w:val="22"/>
+                <w14:ligatures w14:val="none"/>
+              </w:rPr>
+            </w:pPr>
+            <w:r>
+              <w:rPr>
+                <w:rFonts w:ascii="Calibri" w:eastAsia="Times New Roman" w:hAnsi="Calibri" w:cs="Calibri"/>
+                <w:color w:val="000000"/>
+                <w:kern w:val="0"/>
+                <w:sz w:val="22"/>
+                <w:szCs w:val="22"/>
+                <w14:ligatures w14:val="none"/>
+              </w:rPr>
+              <w:t>75.33</w:t>
+            </w:r>
+          </w:p>
+        </w:tc>
+        <w:tc>
+          <w:tcPr>
+            <w:tcW w:w="1120" w:type="dxa"/>
+            <w:noWrap/>
+            <w:hideMark/>
+          </w:tcPr>
+          <w:p>
+            <w:pPr>
+              <w:jc w:val="right"/>
+              <w:cnfStyle w:val="000000100000" w:firstRow="0" w:lastRow="0" w:firstColumn="0" w:lastColumn="0" w:oddVBand="0" w:evenVBand="0" w:oddHBand="1" w:evenHBand="0" w:firstRowFirstColumn="0" w:firstRowLastColumn="0" w:lastRowFirstColumn="0" w:lastRowLastColumn="0"/>
+              <w:rPr>
+                <w:rFonts w:ascii="Calibri" w:eastAsia="Times New Roman" w:hAnsi="Calibri" w:cs="Calibri"/>
+                <w:color w:val="000000"/>
+                <w:kern w:val="0"/>
+                <w:sz w:val="22"/>
+                <w:szCs w:val="22"/>
+                <w14:ligatures w14:val="none"/>
+              </w:rPr>
+            </w:pPr>
+            <w:r>
+              <w:rPr>
+                <w:rFonts w:ascii="Calibri" w:eastAsia="Times New Roman" w:hAnsi="Calibri" w:cs="Calibri"/>
+                <w:color w:val="000000"/>
+                <w:kern w:val="0"/>
+                <w:sz w:val="22"/>
+                <w:szCs w:val="22"/>
+                <w14:ligatures w14:val="none"/>
+              </w:rPr>
+              <w:t>33.83</w:t>
+            </w:r>
+          </w:p>
+        </w:tc>
+        <w:tc>
+          <w:tcPr>
+            <w:tcW w:w="3042" w:type="dxa"/>
+            <w:noWrap/>
+            <w:hideMark/>
+          </w:tcPr>
+          <w:p>
+            <w:pPr>
+              <w:cnfStyle w:val="000000100000" w:firstRow="0" w:lastRow="0" w:firstColumn="0" w:lastColumn="0" w:oddVBand="0" w:evenVBand="0" w:oddHBand="1" w:evenHBand="0" w:firstRowFirstColumn="0" w:firstRowLastColumn="0" w:lastRowFirstColumn="0" w:lastRowLastColumn="0"/>
+              <w:rPr>
+                <w:rFonts w:ascii="Calibri" w:eastAsia="Times New Roman" w:hAnsi="Calibri" w:cs="Calibri"/>
+                <w:color w:val="000000"/>
+                <w:kern w:val="0"/>
+                <w:sz w:val="22"/>
+                <w:szCs w:val="22"/>
+                <w14:ligatures w14:val="none"/>
+              </w:rPr>
+            </w:pPr>
+            <w:r>
+              <w:rPr>
+                <w:rFonts w:ascii="Calibri" w:eastAsia="Times New Roman" w:hAnsi="Calibri" w:cs="Calibri"/>
+                <w:color w:val="000000"/>
+                <w:kern w:val="0"/>
+                <w:sz w:val="22"/>
+                <w:szCs w:val="22"/>
+                <w14:ligatures w14:val="none"/>
+              </w:rPr>
+              <w:t>coleoptera</w:t>
+            </w:r>
+          </w:p>
+        </w:tc>
+        <w:tc>
+          <w:tcPr>
+            <w:tcW w:w="1120" w:type="dxa"/>
+            <w:gridSpan w:val="2"/>
+            <w:noWrap/>
+            <w:hideMark/>
+          </w:tcPr>
+          <w:p>
+            <w:pPr>
+              <w:jc w:val="right"/>
+              <w:cnfStyle w:val="000000100000" w:firstRow="0" w:lastRow="0" w:firstColumn="0" w:lastColumn="0" w:oddVBand="0" w:evenVBand="0" w:oddHBand="1" w:evenHBand="0" w:firstRowFirstColumn="0" w:firstRowLastColumn="0" w:lastRowFirstColumn="0" w:lastRowLastColumn="0"/>
+              <w:rPr>
+                <w:rFonts w:ascii="Calibri" w:eastAsia="Times New Roman" w:hAnsi="Calibri" w:cs="Calibri"/>
+                <w:color w:val="000000"/>
+                <w:kern w:val="0"/>
+                <w:sz w:val="22"/>
+                <w:szCs w:val="22"/>
+                <w14:ligatures w14:val="none"/>
+              </w:rPr>
+            </w:pPr>
+            <w:r>
+              <w:rPr>
+                <w:rFonts w:ascii="Calibri" w:eastAsia="Times New Roman" w:hAnsi="Calibri" w:cs="Calibri"/>
+                <w:color w:val="000000"/>
+                <w:kern w:val="0"/>
+                <w:sz w:val="22"/>
+                <w:szCs w:val="22"/>
+                <w14:ligatures w14:val="none"/>
+              </w:rPr>
+              <w:t>5.55</w:t>
+            </w:r>
+          </w:p>
+        </w:tc>
+        <w:tc>
+          <w:tcPr>
+            <w:tcW w:w="1300" w:type="dxa"/>
+            <w:noWrap/>
+            <w:hideMark/>
+          </w:tcPr>
+          <w:p>
+            <w:pPr>
+              <w:jc w:val="right"/>
+              <w:cnfStyle w:val="000000100000" w:firstRow="0" w:lastRow="0" w:firstColumn="0" w:lastColumn="0" w:oddVBand="0" w:evenVBand="0" w:oddHBand="1" w:evenHBand="0" w:firstRowFirstColumn="0" w:firstRowLastColumn="0" w:lastRowFirstColumn="0" w:lastRowLastColumn="0"/>
+              <w:rPr>
+                <w:rFonts w:ascii="Calibri" w:eastAsia="Times New Roman" w:hAnsi="Calibri" w:cs="Calibri"/>
+                <w:color w:val="000000"/>
+                <w:kern w:val="0"/>
+                <w:sz w:val="22"/>
+                <w:szCs w:val="22"/>
+                <w14:ligatures w14:val="none"/>
+              </w:rPr>
+            </w:pPr>
+            <w:r>
+              <w:rPr>
+                <w:rFonts w:ascii="Calibri" w:eastAsia="Times New Roman" w:hAnsi="Calibri" w:cs="Calibri"/>
+                <w:color w:val="000000"/>
+                <w:kern w:val="0"/>
+                <w:sz w:val="22"/>
+                <w:szCs w:val="22"/>
+                <w14:ligatures w14:val="none"/>
+              </w:rPr>
+              <w:t>1.33</w:t>
+            </w:r>
+          </w:p>
+        </w:tc>
+      </w:tr>
+      <w:tr>
+        <w:trPr>
+          <w:trHeight w:val="288"/>
+        </w:trPr>
+        <w:tc>
+          <w:tcPr>
+            <w:cnfStyle w:val="001000000000" w:firstRow="0" w:lastRow="0" w:firstColumn="1" w:lastColumn="0" w:oddVBand="0" w:evenVBand="0" w:oddHBand="0" w:evenHBand="0" w:firstRowFirstColumn="0" w:firstRowLastColumn="0" w:lastRowFirstColumn="0" w:lastRowLastColumn="0"/>
+            <w:tcW w:w="2806" w:type="dxa"/>
+            <w:noWrap/>
+            <w:hideMark/>
+          </w:tcPr>
+          <w:p>
+            <w:pPr>
+              <w:rPr>
+                <w:rFonts w:ascii="Calibri" w:eastAsia="Times New Roman" w:hAnsi="Calibri" w:cs="Calibri"/>
+                <w:color w:val="000000"/>
+                <w:kern w:val="0"/>
+                <w:sz w:val="22"/>
+                <w:szCs w:val="22"/>
+                <w14:ligatures w14:val="none"/>
+              </w:rPr>
+            </w:pPr>
+            <w:proofErr w:type="spellStart"/>
+            <w:r>
+              <w:rPr>
+                <w:rFonts w:ascii="Calibri" w:eastAsia="Times New Roman" w:hAnsi="Calibri" w:cs="Calibri"/>
+                <w:color w:val="000000"/>
+                <w:kern w:val="0"/>
+                <w:sz w:val="22"/>
+                <w:szCs w:val="22"/>
+                <w14:ligatures w14:val="none"/>
+              </w:rPr>
+              <w:t>araneae</w:t>
+            </w:r>
+            <w:proofErr w:type="spellEnd"/>
+          </w:p>
+        </w:tc>
+        <w:tc>
+          <w:tcPr>
+            <w:tcW w:w="1120" w:type="dxa"/>
+            <w:noWrap/>
+            <w:hideMark/>
+          </w:tcPr>
+          <w:p>
+            <w:pPr>
+              <w:jc w:val="right"/>
+              <w:cnfStyle w:val="000000000000" w:firstRow="0" w:lastRow="0" w:firstColumn="0" w:lastColumn="0" w:oddVBand="0" w:evenVBand="0" w:oddHBand="0" w:evenHBand="0" w:firstRowFirstColumn="0" w:firstRowLastColumn="0" w:lastRowFirstColumn="0" w:lastRowLastColumn="0"/>
+              <w:rPr>
+                <w:rFonts w:ascii="Calibri" w:eastAsia="Times New Roman" w:hAnsi="Calibri" w:cs="Calibri"/>
+                <w:color w:val="000000"/>
+                <w:kern w:val="0"/>
+                <w:sz w:val="22"/>
+                <w:szCs w:val="22"/>
+                <w14:ligatures w14:val="none"/>
+              </w:rPr>
+            </w:pPr>
+            <w:r>
+              <w:rPr>
+                <w:rFonts w:ascii="Calibri" w:eastAsia="Times New Roman" w:hAnsi="Calibri" w:cs="Calibri"/>
+                <w:color w:val="000000"/>
+                <w:kern w:val="0"/>
+                <w:sz w:val="22"/>
+                <w:szCs w:val="22"/>
+                <w14:ligatures w14:val="none"/>
+              </w:rPr>
+              <w:t>13.32</w:t>
+            </w:r>
+          </w:p>
+        </w:tc>
+        <w:tc>
+          <w:tcPr>
+            <w:tcW w:w="1120" w:type="dxa"/>
+            <w:noWrap/>
+            <w:hideMark/>
+          </w:tcPr>
+          <w:p>
+            <w:pPr>
+              <w:jc w:val="right"/>
+              <w:cnfStyle w:val="000000000000" w:firstRow="0" w:lastRow="0" w:firstColumn="0" w:lastColumn="0" w:oddVBand="0" w:evenVBand="0" w:oddHBand="0" w:evenHBand="0" w:firstRowFirstColumn="0" w:firstRowLastColumn="0" w:lastRowFirstColumn="0" w:lastRowLastColumn="0"/>
+              <w:rPr>
+                <w:rFonts w:ascii="Calibri" w:eastAsia="Times New Roman" w:hAnsi="Calibri" w:cs="Calibri"/>
+                <w:color w:val="000000"/>
+                <w:kern w:val="0"/>
+                <w:sz w:val="22"/>
+                <w:szCs w:val="22"/>
+                <w14:ligatures w14:val="none"/>
+              </w:rPr>
+            </w:pPr>
+            <w:r>
+              <w:rPr>
+                <w:rFonts w:ascii="Calibri" w:eastAsia="Times New Roman" w:hAnsi="Calibri" w:cs="Calibri"/>
+                <w:color w:val="000000"/>
+                <w:kern w:val="0"/>
+                <w:sz w:val="22"/>
+                <w:szCs w:val="22"/>
+                <w14:ligatures w14:val="none"/>
+              </w:rPr>
+              <w:t>4.79</w:t>
+            </w:r>
+          </w:p>
+        </w:tc>
+        <w:tc>
+          <w:tcPr>
+            <w:tcW w:w="3042" w:type="dxa"/>
+            <w:noWrap/>
+            <w:hideMark/>
+          </w:tcPr>
+          <w:p>
+            <w:pPr>
+              <w:cnfStyle w:val="000000000000" w:firstRow="0" w:lastRow="0" w:firstColumn="0" w:lastColumn="0" w:oddVBand="0" w:evenVBand="0" w:oddHBand="0" w:evenHBand="0" w:firstRowFirstColumn="0" w:firstRowLastColumn="0" w:lastRowFirstColumn="0" w:lastRowLastColumn="0"/>
+              <w:rPr>
+                <w:rFonts w:ascii="Calibri" w:eastAsia="Times New Roman" w:hAnsi="Calibri" w:cs="Calibri"/>
+                <w:color w:val="000000"/>
+                <w:kern w:val="0"/>
+                <w:sz w:val="22"/>
+                <w:szCs w:val="22"/>
+                <w14:ligatures w14:val="none"/>
+              </w:rPr>
+            </w:pPr>
+            <w:proofErr w:type="spellStart"/>
+            <w:r>
+              <w:rPr>
+                <w:rFonts w:ascii="Calibri" w:eastAsia="Times New Roman" w:hAnsi="Calibri" w:cs="Calibri"/>
+                <w:color w:val="000000"/>
+                <w:kern w:val="0"/>
+                <w:sz w:val="22"/>
+                <w:szCs w:val="22"/>
+                <w14:ligatures w14:val="none"/>
+              </w:rPr>
+              <w:t>araneae</w:t>
+            </w:r>
+            <w:proofErr w:type="spellEnd"/>
+          </w:p>
+        </w:tc>
+        <w:tc>
+          <w:tcPr>
+            <w:tcW w:w="1120" w:type="dxa"/>
+            <w:gridSpan w:val="2"/>
+            <w:noWrap/>
+            <w:hideMark/>
+          </w:tcPr>
+          <w:p>
+            <w:pPr>
+              <w:jc w:val="right"/>
+              <w:cnfStyle w:val="000000000000" w:firstRow="0" w:lastRow="0" w:firstColumn="0" w:lastColumn="0" w:oddVBand="0" w:evenVBand="0" w:oddHBand="0" w:evenHBand="0" w:firstRowFirstColumn="0" w:firstRowLastColumn="0" w:lastRowFirstColumn="0" w:lastRowLastColumn="0"/>
+              <w:rPr>
+                <w:rFonts w:ascii="Calibri" w:eastAsia="Times New Roman" w:hAnsi="Calibri" w:cs="Calibri"/>
+                <w:color w:val="000000"/>
+                <w:kern w:val="0"/>
+                <w:sz w:val="22"/>
+                <w:szCs w:val="22"/>
+                <w14:ligatures w14:val="none"/>
+              </w:rPr>
+            </w:pPr>
+            <w:r>
+              <w:rPr>
+                <w:rFonts w:ascii="Calibri" w:eastAsia="Times New Roman" w:hAnsi="Calibri" w:cs="Calibri"/>
+                <w:color w:val="000000"/>
+                <w:kern w:val="0"/>
+                <w:sz w:val="22"/>
+                <w:szCs w:val="22"/>
+                <w14:ligatures w14:val="none"/>
+              </w:rPr>
+              <w:t>3.17</w:t>
+            </w:r>
+          </w:p>
+        </w:tc>
+        <w:tc>
+          <w:tcPr>
+            <w:tcW w:w="1300" w:type="dxa"/>
+            <w:noWrap/>
+            <w:hideMark/>
+          </w:tcPr>
+          <w:p>
+            <w:pPr>
+              <w:jc w:val="right"/>
+              <w:cnfStyle w:val="000000000000" w:firstRow="0" w:lastRow="0" w:firstColumn="0" w:lastColumn="0" w:oddVBand="0" w:evenVBand="0" w:oddHBand="0" w:evenHBand="0" w:firstRowFirstColumn="0" w:firstRowLastColumn="0" w:lastRowFirstColumn="0" w:lastRowLastColumn="0"/>
+              <w:rPr>
+                <w:rFonts w:ascii="Calibri" w:eastAsia="Times New Roman" w:hAnsi="Calibri" w:cs="Calibri"/>
+                <w:color w:val="000000"/>
+                <w:kern w:val="0"/>
+                <w:sz w:val="22"/>
+                <w:szCs w:val="22"/>
+                <w14:ligatures w14:val="none"/>
+              </w:rPr>
+            </w:pPr>
+            <w:r>
+              <w:rPr>
+                <w:rFonts w:ascii="Calibri" w:eastAsia="Times New Roman" w:hAnsi="Calibri" w:cs="Calibri"/>
+                <w:color w:val="000000"/>
+                <w:kern w:val="0"/>
+                <w:sz w:val="22"/>
+                <w:szCs w:val="22"/>
+                <w14:ligatures w14:val="none"/>
+              </w:rPr>
+              <w:t>1.48</w:t>
+            </w:r>
+          </w:p>
+        </w:tc>
+      </w:tr>
+      <w:tr>
+        <w:trPr>
+          <w:cnfStyle w:val="000000100000" w:firstRow="0" w:lastRow="0" w:firstColumn="0" w:lastColumn="0" w:oddVBand="0" w:evenVBand="0" w:oddHBand="1" w:evenHBand="0" w:firstRowFirstColumn="0" w:firstRowLastColumn="0" w:lastRowFirstColumn="0" w:lastRowLastColumn="0"/>
+          <w:trHeight w:val="288"/>
+        </w:trPr>
+        <w:tc>
+          <w:tcPr>
+            <w:cnfStyle w:val="001000000000" w:firstRow="0" w:lastRow="0" w:firstColumn="1" w:lastColumn="0" w:oddVBand="0" w:evenVBand="0" w:oddHBand="0" w:evenHBand="0" w:firstRowFirstColumn="0" w:firstRowLastColumn="0" w:lastRowFirstColumn="0" w:lastRowLastColumn="0"/>
+            <w:tcW w:w="2806" w:type="dxa"/>
+            <w:noWrap/>
+            <w:hideMark/>
+          </w:tcPr>
+          <w:p>
+            <w:pPr>
+              <w:rPr>
+                <w:rFonts w:ascii="Calibri" w:eastAsia="Times New Roman" w:hAnsi="Calibri" w:cs="Calibri"/>
+                <w:color w:val="000000"/>
+                <w:kern w:val="0"/>
+                <w:sz w:val="22"/>
+                <w:szCs w:val="22"/>
+                <w14:ligatures w14:val="none"/>
+              </w:rPr>
+            </w:pPr>
+            <w:r>
+              <w:rPr>
+                <w:rFonts w:ascii="Calibri" w:eastAsia="Times New Roman" w:hAnsi="Calibri" w:cs="Calibri"/>
+                <w:color w:val="000000"/>
+                <w:kern w:val="0"/>
+                <w:sz w:val="22"/>
+                <w:szCs w:val="22"/>
+                <w14:ligatures w14:val="none"/>
+              </w:rPr>
+              <w:t>lepidoptera</w:t>
+            </w:r>
+          </w:p>
+        </w:tc>
+        <w:tc>
+          <w:tcPr>
+            <w:tcW w:w="1120" w:type="dxa"/>
+            <w:noWrap/>
+            <w:hideMark/>
+          </w:tcPr>
+          <w:p>
+            <w:pPr>
+              <w:jc w:val="right"/>
+              <w:cnfStyle w:val="000000100000" w:firstRow="0" w:lastRow="0" w:firstColumn="0" w:lastColumn="0" w:oddVBand="0" w:evenVBand="0" w:oddHBand="1" w:evenHBand="0" w:firstRowFirstColumn="0" w:firstRowLastColumn="0" w:lastRowFirstColumn="0" w:lastRowLastColumn="0"/>
+              <w:rPr>
+                <w:rFonts w:ascii="Calibri" w:eastAsia="Times New Roman" w:hAnsi="Calibri" w:cs="Calibri"/>
+                <w:color w:val="000000"/>
+                <w:kern w:val="0"/>
+                <w:sz w:val="22"/>
+                <w:szCs w:val="22"/>
+                <w14:ligatures w14:val="none"/>
+              </w:rPr>
+            </w:pPr>
+            <w:r>
+              <w:rPr>
+                <w:rFonts w:ascii="Calibri" w:eastAsia="Times New Roman" w:hAnsi="Calibri" w:cs="Calibri"/>
+                <w:color w:val="000000"/>
+                <w:kern w:val="0"/>
+                <w:sz w:val="22"/>
+                <w:szCs w:val="22"/>
+                <w14:ligatures w14:val="none"/>
+              </w:rPr>
+              <w:t>11.42</w:t>
+            </w:r>
+          </w:p>
+        </w:tc>
+        <w:tc>
+          <w:tcPr>
+            <w:tcW w:w="1120" w:type="dxa"/>
+            <w:noWrap/>
+            <w:hideMark/>
+          </w:tcPr>
+          <w:p>
+            <w:pPr>
+              <w:jc w:val="right"/>
+              <w:cnfStyle w:val="000000100000" w:firstRow="0" w:lastRow="0" w:firstColumn="0" w:lastColumn="0" w:oddVBand="0" w:evenVBand="0" w:oddHBand="1" w:evenHBand="0" w:firstRowFirstColumn="0" w:firstRowLastColumn="0" w:lastRowFirstColumn="0" w:lastRowLastColumn="0"/>
+              <w:rPr>
+                <w:rFonts w:ascii="Calibri" w:eastAsia="Times New Roman" w:hAnsi="Calibri" w:cs="Calibri"/>
+                <w:color w:val="000000"/>
+                <w:kern w:val="0"/>
+                <w:sz w:val="22"/>
+                <w:szCs w:val="22"/>
+                <w14:ligatures w14:val="none"/>
+              </w:rPr>
+            </w:pPr>
+            <w:r>
+              <w:rPr>
+                <w:rFonts w:ascii="Calibri" w:eastAsia="Times New Roman" w:hAnsi="Calibri" w:cs="Calibri"/>
+                <w:color w:val="000000"/>
+                <w:kern w:val="0"/>
+                <w:sz w:val="22"/>
+                <w:szCs w:val="22"/>
+                <w14:ligatures w14:val="none"/>
+              </w:rPr>
+              <w:t>5.85</w:t>
+            </w:r>
+          </w:p>
+        </w:tc>
+        <w:tc>
+          <w:tcPr>
+            <w:tcW w:w="3042" w:type="dxa"/>
+            <w:noWrap/>
+            <w:hideMark/>
+          </w:tcPr>
+          <w:p>
+            <w:pPr>
+              <w:cnfStyle w:val="000000100000" w:firstRow="0" w:lastRow="0" w:firstColumn="0" w:lastColumn="0" w:oddVBand="0" w:evenVBand="0" w:oddHBand="1" w:evenHBand="0" w:firstRowFirstColumn="0" w:firstRowLastColumn="0" w:lastRowFirstColumn="0" w:lastRowLastColumn="0"/>
+              <w:rPr>
+                <w:rFonts w:ascii="Calibri" w:eastAsia="Times New Roman" w:hAnsi="Calibri" w:cs="Calibri"/>
+                <w:color w:val="000000"/>
+                <w:kern w:val="0"/>
+                <w:sz w:val="22"/>
+                <w:szCs w:val="22"/>
+                <w14:ligatures w14:val="none"/>
+              </w:rPr>
+            </w:pPr>
+            <w:r>
+              <w:rPr>
+                <w:rFonts w:ascii="Calibri" w:eastAsia="Times New Roman" w:hAnsi="Calibri" w:cs="Calibri"/>
+                <w:color w:val="000000"/>
+                <w:kern w:val="0"/>
+                <w:sz w:val="22"/>
+                <w:szCs w:val="22"/>
+                <w14:ligatures w14:val="none"/>
+              </w:rPr>
+              <w:t>lepidoptera</w:t>
+            </w:r>
+          </w:p>
+        </w:tc>
+        <w:tc>
+          <w:tcPr>
+            <w:tcW w:w="1120" w:type="dxa"/>
+            <w:gridSpan w:val="2"/>
+            <w:noWrap/>
+            <w:hideMark/>
+          </w:tcPr>
+          <w:p>
+            <w:pPr>
+              <w:jc w:val="right"/>
+              <w:cnfStyle w:val="000000100000" w:firstRow="0" w:lastRow="0" w:firstColumn="0" w:lastColumn="0" w:oddVBand="0" w:evenVBand="0" w:oddHBand="1" w:evenHBand="0" w:firstRowFirstColumn="0" w:firstRowLastColumn="0" w:lastRowFirstColumn="0" w:lastRowLastColumn="0"/>
+              <w:rPr>
+                <w:rFonts w:ascii="Calibri" w:eastAsia="Times New Roman" w:hAnsi="Calibri" w:cs="Calibri"/>
+                <w:color w:val="000000"/>
+                <w:kern w:val="0"/>
+                <w:sz w:val="22"/>
+                <w:szCs w:val="22"/>
+                <w14:ligatures w14:val="none"/>
+              </w:rPr>
+            </w:pPr>
+            <w:r>
+              <w:rPr>
+                <w:rFonts w:ascii="Calibri" w:eastAsia="Times New Roman" w:hAnsi="Calibri" w:cs="Calibri"/>
+                <w:color w:val="000000"/>
+                <w:kern w:val="0"/>
+                <w:sz w:val="22"/>
+                <w:szCs w:val="22"/>
+                <w14:ligatures w14:val="none"/>
+              </w:rPr>
+              <w:t>2.08</w:t>
+            </w:r>
+          </w:p>
+        </w:tc>
+        <w:tc>
+          <w:tcPr>
+            <w:tcW w:w="1300" w:type="dxa"/>
+            <w:noWrap/>
+            <w:hideMark/>
+          </w:tcPr>
+          <w:p>
+            <w:pPr>
+              <w:jc w:val="right"/>
+              <w:cnfStyle w:val="000000100000" w:firstRow="0" w:lastRow="0" w:firstColumn="0" w:lastColumn="0" w:oddVBand="0" w:evenVBand="0" w:oddHBand="1" w:evenHBand="0" w:firstRowFirstColumn="0" w:firstRowLastColumn="0" w:lastRowFirstColumn="0" w:lastRowLastColumn="0"/>
+              <w:rPr>
+                <w:rFonts w:ascii="Calibri" w:eastAsia="Times New Roman" w:hAnsi="Calibri" w:cs="Calibri"/>
+                <w:color w:val="000000"/>
+                <w:kern w:val="0"/>
+                <w:sz w:val="22"/>
+                <w:szCs w:val="22"/>
+                <w14:ligatures w14:val="none"/>
+              </w:rPr>
+            </w:pPr>
+            <w:r>
+              <w:rPr>
+                <w:rFonts w:ascii="Calibri" w:eastAsia="Times New Roman" w:hAnsi="Calibri" w:cs="Calibri"/>
+                <w:color w:val="000000"/>
+                <w:kern w:val="0"/>
+                <w:sz w:val="22"/>
+                <w:szCs w:val="22"/>
+                <w14:ligatures w14:val="none"/>
+              </w:rPr>
+              <w:t>0.56</w:t>
+            </w:r>
+          </w:p>
+        </w:tc>
+      </w:tr>
+      <w:tr>
+        <w:trPr>
+          <w:trHeight w:val="288"/>
+        </w:trPr>
+        <w:tc>
+          <w:tcPr>
+            <w:cnfStyle w:val="001000000000" w:firstRow="0" w:lastRow="0" w:firstColumn="1" w:lastColumn="0" w:oddVBand="0" w:evenVBand="0" w:oddHBand="0" w:evenHBand="0" w:firstRowFirstColumn="0" w:firstRowLastColumn="0" w:lastRowFirstColumn="0" w:lastRowLastColumn="0"/>
+            <w:tcW w:w="2806" w:type="dxa"/>
+            <w:noWrap/>
+            <w:hideMark/>
+          </w:tcPr>
+          <w:p>
+            <w:pPr>
+              <w:rPr>
+                <w:rFonts w:ascii="Calibri" w:eastAsia="Times New Roman" w:hAnsi="Calibri" w:cs="Calibri"/>
+                <w:color w:val="000000"/>
+                <w:kern w:val="0"/>
+                <w:sz w:val="22"/>
+                <w:szCs w:val="22"/>
+                <w14:ligatures w14:val="none"/>
+              </w:rPr>
+            </w:pPr>
+            <w:proofErr w:type="spellStart"/>
+            <w:r>
+              <w:rPr>
+                <w:rFonts w:ascii="Calibri" w:eastAsia="Times New Roman" w:hAnsi="Calibri" w:cs="Calibri"/>
+                <w:color w:val="000000"/>
+                <w:kern w:val="0"/>
+                <w:sz w:val="22"/>
+                <w:szCs w:val="22"/>
+                <w14:ligatures w14:val="none"/>
+              </w:rPr>
+              <w:t>hemiptera</w:t>
+            </w:r>
+            <w:proofErr w:type="spellEnd"/>
+          </w:p>
+        </w:tc>
+        <w:tc>
+          <w:tcPr>
+            <w:tcW w:w="1120" w:type="dxa"/>
+            <w:noWrap/>
+            <w:hideMark/>
+          </w:tcPr>
+          <w:p>
+            <w:pPr>
+              <w:jc w:val="right"/>
+              <w:cnfStyle w:val="000000000000" w:firstRow="0" w:lastRow="0" w:firstColumn="0" w:lastColumn="0" w:oddVBand="0" w:evenVBand="0" w:oddHBand="0" w:evenHBand="0" w:firstRowFirstColumn="0" w:firstRowLastColumn="0" w:lastRowFirstColumn="0" w:lastRowLastColumn="0"/>
+              <w:rPr>
+                <w:rFonts w:ascii="Calibri" w:eastAsia="Times New Roman" w:hAnsi="Calibri" w:cs="Calibri"/>
+                <w:color w:val="000000"/>
+                <w:kern w:val="0"/>
+                <w:sz w:val="22"/>
+                <w:szCs w:val="22"/>
+                <w14:ligatures w14:val="none"/>
+              </w:rPr>
+            </w:pPr>
+            <w:r>
+              <w:rPr>
+                <w:rFonts w:ascii="Calibri" w:eastAsia="Times New Roman" w:hAnsi="Calibri" w:cs="Calibri"/>
+                <w:color w:val="000000"/>
+                <w:kern w:val="0"/>
+                <w:sz w:val="22"/>
+                <w:szCs w:val="22"/>
+                <w14:ligatures w14:val="none"/>
+              </w:rPr>
+              <w:t>11.95</w:t>
+            </w:r>
+          </w:p>
+        </w:tc>
+        <w:tc>
+          <w:tcPr>
+            <w:tcW w:w="1120" w:type="dxa"/>
+            <w:noWrap/>
+            <w:hideMark/>
+          </w:tcPr>
+          <w:p>
+            <w:pPr>
+              <w:jc w:val="right"/>
+              <w:cnfStyle w:val="000000000000" w:firstRow="0" w:lastRow="0" w:firstColumn="0" w:lastColumn="0" w:oddVBand="0" w:evenVBand="0" w:oddHBand="0" w:evenHBand="0" w:firstRowFirstColumn="0" w:firstRowLastColumn="0" w:lastRowFirstColumn="0" w:lastRowLastColumn="0"/>
+              <w:rPr>
+                <w:rFonts w:ascii="Calibri" w:eastAsia="Times New Roman" w:hAnsi="Calibri" w:cs="Calibri"/>
+                <w:color w:val="000000"/>
+                <w:kern w:val="0"/>
+                <w:sz w:val="22"/>
+                <w:szCs w:val="22"/>
+                <w14:ligatures w14:val="none"/>
+              </w:rPr>
+            </w:pPr>
+            <w:r>
+              <w:rPr>
+                <w:rFonts w:ascii="Calibri" w:eastAsia="Times New Roman" w:hAnsi="Calibri" w:cs="Calibri"/>
+                <w:color w:val="000000"/>
+                <w:kern w:val="0"/>
+                <w:sz w:val="22"/>
+                <w:szCs w:val="22"/>
+                <w14:ligatures w14:val="none"/>
+              </w:rPr>
+              <w:t>3.99</w:t>
+            </w:r>
+          </w:p>
+        </w:tc>
+        <w:tc>
+          <w:tcPr>
+            <w:tcW w:w="3042" w:type="dxa"/>
+            <w:noWrap/>
+            <w:hideMark/>
+          </w:tcPr>
+          <w:p>
+            <w:pPr>
+              <w:cnfStyle w:val="000000000000" w:firstRow="0" w:lastRow="0" w:firstColumn="0" w:lastColumn="0" w:oddVBand="0" w:evenVBand="0" w:oddHBand="0" w:evenHBand="0" w:firstRowFirstColumn="0" w:firstRowLastColumn="0" w:lastRowFirstColumn="0" w:lastRowLastColumn="0"/>
+              <w:rPr>
+                <w:rFonts w:ascii="Calibri" w:eastAsia="Times New Roman" w:hAnsi="Calibri" w:cs="Calibri"/>
+                <w:color w:val="000000"/>
+                <w:kern w:val="0"/>
+                <w:sz w:val="22"/>
+                <w:szCs w:val="22"/>
+                <w14:ligatures w14:val="none"/>
+              </w:rPr>
+            </w:pPr>
+            <w:proofErr w:type="spellStart"/>
+            <w:r>
+              <w:rPr>
+                <w:rFonts w:ascii="Calibri" w:eastAsia="Times New Roman" w:hAnsi="Calibri" w:cs="Calibri"/>
+                <w:color w:val="000000"/>
+                <w:kern w:val="0"/>
+                <w:sz w:val="22"/>
+                <w:szCs w:val="22"/>
+                <w14:ligatures w14:val="none"/>
+              </w:rPr>
+              <w:t>hemiptera</w:t>
+            </w:r>
+            <w:proofErr w:type="spellEnd"/>
+          </w:p>
+        </w:tc>
+        <w:tc>
+          <w:tcPr>
+            <w:tcW w:w="1120" w:type="dxa"/>
+            <w:gridSpan w:val="2"/>
+            <w:noWrap/>
+            <w:hideMark/>
+          </w:tcPr>
+          <w:p>
+            <w:pPr>
+              <w:jc w:val="right"/>
+              <w:cnfStyle w:val="000000000000" w:firstRow="0" w:lastRow="0" w:firstColumn="0" w:lastColumn="0" w:oddVBand="0" w:evenVBand="0" w:oddHBand="0" w:evenHBand="0" w:firstRowFirstColumn="0" w:firstRowLastColumn="0" w:lastRowFirstColumn="0" w:lastRowLastColumn="0"/>
+              <w:rPr>
+                <w:rFonts w:ascii="Calibri" w:eastAsia="Times New Roman" w:hAnsi="Calibri" w:cs="Calibri"/>
+                <w:color w:val="000000"/>
+                <w:kern w:val="0"/>
+                <w:sz w:val="22"/>
+                <w:szCs w:val="22"/>
+                <w14:ligatures w14:val="none"/>
+              </w:rPr>
+            </w:pPr>
+            <w:r>
+              <w:rPr>
+                <w:rFonts w:ascii="Calibri" w:eastAsia="Times New Roman" w:hAnsi="Calibri" w:cs="Calibri"/>
+                <w:color w:val="000000"/>
+                <w:kern w:val="0"/>
+                <w:sz w:val="22"/>
+                <w:szCs w:val="22"/>
+                <w14:ligatures w14:val="none"/>
+              </w:rPr>
+              <w:t>0.96</w:t>
+            </w:r>
+          </w:p>
+        </w:tc>
+        <w:tc>
+          <w:tcPr>
+            <w:tcW w:w="1300" w:type="dxa"/>
+            <w:noWrap/>
+            <w:hideMark/>
+          </w:tcPr>
+          <w:p>
+            <w:pPr>
+              <w:jc w:val="right"/>
+              <w:cnfStyle w:val="000000000000" w:firstRow="0" w:lastRow="0" w:firstColumn="0" w:lastColumn="0" w:oddVBand="0" w:evenVBand="0" w:oddHBand="0" w:evenHBand="0" w:firstRowFirstColumn="0" w:firstRowLastColumn="0" w:lastRowFirstColumn="0" w:lastRowLastColumn="0"/>
+              <w:rPr>
+                <w:rFonts w:ascii="Calibri" w:eastAsia="Times New Roman" w:hAnsi="Calibri" w:cs="Calibri"/>
+                <w:color w:val="000000"/>
+                <w:kern w:val="0"/>
+                <w:sz w:val="22"/>
+                <w:szCs w:val="22"/>
+                <w14:ligatures w14:val="none"/>
+              </w:rPr>
+            </w:pPr>
+            <w:r>
+              <w:rPr>
+                <w:rFonts w:ascii="Calibri" w:eastAsia="Times New Roman" w:hAnsi="Calibri" w:cs="Calibri"/>
+                <w:color w:val="000000"/>
+                <w:kern w:val="0"/>
+                <w:sz w:val="22"/>
+                <w:szCs w:val="22"/>
+                <w14:ligatures w14:val="none"/>
+              </w:rPr>
+              <w:t>0.29</w:t>
+            </w:r>
+          </w:p>
+        </w:tc>
+      </w:tr>
+      <w:tr>
+        <w:trPr>
+          <w:cnfStyle w:val="000000100000" w:firstRow="0" w:lastRow="0" w:firstColumn="0" w:lastColumn="0" w:oddVBand="0" w:evenVBand="0" w:oddHBand="1" w:evenHBand="0" w:firstRowFirstColumn="0" w:firstRowLastColumn="0" w:lastRowFirstColumn="0" w:lastRowLastColumn="0"/>
+          <w:trHeight w:val="288"/>
+        </w:trPr>
+        <w:tc>
+          <w:tcPr>
+            <w:cnfStyle w:val="001000000000" w:firstRow="0" w:lastRow="0" w:firstColumn="1" w:lastColumn="0" w:oddVBand="0" w:evenVBand="0" w:oddHBand="0" w:evenHBand="0" w:firstRowFirstColumn="0" w:firstRowLastColumn="0" w:lastRowFirstColumn="0" w:lastRowLastColumn="0"/>
+            <w:tcW w:w="2806" w:type="dxa"/>
+            <w:noWrap/>
+            <w:hideMark/>
+          </w:tcPr>
+          <w:p>
+            <w:pPr>
+              <w:rPr>
+                <w:rFonts w:ascii="Calibri" w:eastAsia="Times New Roman" w:hAnsi="Calibri" w:cs="Calibri"/>
+                <w:color w:val="000000"/>
+                <w:kern w:val="0"/>
+                <w:sz w:val="22"/>
+                <w:szCs w:val="22"/>
+                <w14:ligatures w14:val="none"/>
+              </w:rPr>
+            </w:pPr>
+            <w:proofErr w:type="spellStart"/>
+            <w:r>
+              <w:rPr>
+                <w:rFonts w:ascii="Calibri" w:eastAsia="Times New Roman" w:hAnsi="Calibri" w:cs="Calibri"/>
+                <w:color w:val="000000"/>
+                <w:kern w:val="0"/>
+                <w:sz w:val="22"/>
+                <w:szCs w:val="22"/>
+                <w14:ligatures w14:val="none"/>
+              </w:rPr>
+              <w:t>plecoptera</w:t>
+            </w:r>
+            <w:proofErr w:type="spellEnd"/>
+          </w:p>
+        </w:tc>
+        <w:tc>
+          <w:tcPr>
+            <w:tcW w:w="1120" w:type="dxa"/>
+            <w:noWrap/>
+            <w:hideMark/>
+          </w:tcPr>
+          <w:p>
+            <w:pPr>
+              <w:jc w:val="right"/>
+              <w:cnfStyle w:val="000000100000" w:firstRow="0" w:lastRow="0" w:firstColumn="0" w:lastColumn="0" w:oddVBand="0" w:evenVBand="0" w:oddHBand="1" w:evenHBand="0" w:firstRowFirstColumn="0" w:firstRowLastColumn="0" w:lastRowFirstColumn="0" w:lastRowLastColumn="0"/>
+              <w:rPr>
+                <w:rFonts w:ascii="Calibri" w:eastAsia="Times New Roman" w:hAnsi="Calibri" w:cs="Calibri"/>
+                <w:color w:val="000000"/>
+                <w:kern w:val="0"/>
+                <w:sz w:val="22"/>
+                <w:szCs w:val="22"/>
+                <w14:ligatures w14:val="none"/>
+              </w:rPr>
+            </w:pPr>
+            <w:r>
+              <w:rPr>
+                <w:rFonts w:ascii="Calibri" w:eastAsia="Times New Roman" w:hAnsi="Calibri" w:cs="Calibri"/>
+                <w:color w:val="000000"/>
+                <w:kern w:val="0"/>
+                <w:sz w:val="22"/>
+                <w:szCs w:val="22"/>
+                <w14:ligatures w14:val="none"/>
+              </w:rPr>
+              <w:t>0.1</w:t>
+            </w:r>
+          </w:p>
+        </w:tc>
+        <w:tc>
+          <w:tcPr>
+            <w:tcW w:w="1120" w:type="dxa"/>
+            <w:noWrap/>
+            <w:hideMark/>
+          </w:tcPr>
+          <w:p>
+            <w:pPr>
+              <w:jc w:val="right"/>
+              <w:cnfStyle w:val="000000100000" w:firstRow="0" w:lastRow="0" w:firstColumn="0" w:lastColumn="0" w:oddVBand="0" w:evenVBand="0" w:oddHBand="1" w:evenHBand="0" w:firstRowFirstColumn="0" w:firstRowLastColumn="0" w:lastRowFirstColumn="0" w:lastRowLastColumn="0"/>
+              <w:rPr>
+                <w:rFonts w:ascii="Calibri" w:eastAsia="Times New Roman" w:hAnsi="Calibri" w:cs="Calibri"/>
+                <w:color w:val="000000"/>
+                <w:kern w:val="0"/>
+                <w:sz w:val="22"/>
+                <w:szCs w:val="22"/>
+                <w14:ligatures w14:val="none"/>
+              </w:rPr>
+            </w:pPr>
+            <w:r>
+              <w:rPr>
+                <w:rFonts w:ascii="Calibri" w:eastAsia="Times New Roman" w:hAnsi="Calibri" w:cs="Calibri"/>
+                <w:color w:val="000000"/>
+                <w:kern w:val="0"/>
+                <w:sz w:val="22"/>
+                <w:szCs w:val="22"/>
+                <w14:ligatures w14:val="none"/>
+              </w:rPr>
+              <w:t>0.06</w:t>
+            </w:r>
+          </w:p>
+        </w:tc>
+        <w:tc>
+          <w:tcPr>
+            <w:tcW w:w="3042" w:type="dxa"/>
+            <w:noWrap/>
+            <w:hideMark/>
+          </w:tcPr>
+          <w:p>
+            <w:pPr>
+              <w:cnfStyle w:val="000000100000" w:firstRow="0" w:lastRow="0" w:firstColumn="0" w:lastColumn="0" w:oddVBand="0" w:evenVBand="0" w:oddHBand="1" w:evenHBand="0" w:firstRowFirstColumn="0" w:firstRowLastColumn="0" w:lastRowFirstColumn="0" w:lastRowLastColumn="0"/>
+              <w:rPr>
+                <w:rFonts w:ascii="Calibri" w:eastAsia="Times New Roman" w:hAnsi="Calibri" w:cs="Calibri"/>
+                <w:color w:val="000000"/>
+                <w:kern w:val="0"/>
+                <w:sz w:val="22"/>
+                <w:szCs w:val="22"/>
+                <w14:ligatures w14:val="none"/>
+              </w:rPr>
+            </w:pPr>
+            <w:proofErr w:type="spellStart"/>
+            <w:r>
+              <w:rPr>
+                <w:rFonts w:ascii="Calibri" w:eastAsia="Times New Roman" w:hAnsi="Calibri" w:cs="Calibri"/>
+                <w:color w:val="000000"/>
+                <w:kern w:val="0"/>
+                <w:sz w:val="22"/>
+                <w:szCs w:val="22"/>
+                <w14:ligatures w14:val="none"/>
+              </w:rPr>
+              <w:t>plecoptera</w:t>
+            </w:r>
+            <w:proofErr w:type="spellEnd"/>
+          </w:p>
+        </w:tc>
+        <w:tc>
+          <w:tcPr>
+            <w:tcW w:w="1120" w:type="dxa"/>
+            <w:gridSpan w:val="2"/>
+            <w:noWrap/>
+            <w:hideMark/>
+          </w:tcPr>
+          <w:p>
+            <w:pPr>
+              <w:jc w:val="right"/>
+              <w:cnfStyle w:val="000000100000" w:firstRow="0" w:lastRow="0" w:firstColumn="0" w:lastColumn="0" w:oddVBand="0" w:evenVBand="0" w:oddHBand="1" w:evenHBand="0" w:firstRowFirstColumn="0" w:firstRowLastColumn="0" w:lastRowFirstColumn="0" w:lastRowLastColumn="0"/>
+              <w:rPr>
+                <w:rFonts w:ascii="Calibri" w:eastAsia="Times New Roman" w:hAnsi="Calibri" w:cs="Calibri"/>
+                <w:color w:val="000000"/>
+                <w:kern w:val="0"/>
+                <w:sz w:val="22"/>
+                <w:szCs w:val="22"/>
+                <w14:ligatures w14:val="none"/>
+              </w:rPr>
+            </w:pPr>
+            <w:r>
+              <w:rPr>
+                <w:rFonts w:ascii="Calibri" w:eastAsia="Times New Roman" w:hAnsi="Calibri" w:cs="Calibri"/>
+                <w:color w:val="000000"/>
+                <w:kern w:val="0"/>
+                <w:sz w:val="22"/>
+                <w:szCs w:val="22"/>
+                <w14:ligatures w14:val="none"/>
+              </w:rPr>
+              <w:t>0</w:t>
+            </w:r>
+          </w:p>
+        </w:tc>
+        <w:tc>
+          <w:tcPr>
+            <w:tcW w:w="1300" w:type="dxa"/>
+            <w:noWrap/>
+            <w:hideMark/>
+          </w:tcPr>
+          <w:p>
+            <w:pPr>
+              <w:jc w:val="right"/>
+              <w:cnfStyle w:val="000000100000" w:firstRow="0" w:lastRow="0" w:firstColumn="0" w:lastColumn="0" w:oddVBand="0" w:evenVBand="0" w:oddHBand="1" w:evenHBand="0" w:firstRowFirstColumn="0" w:firstRowLastColumn="0" w:lastRowFirstColumn="0" w:lastRowLastColumn="0"/>
+              <w:rPr>
+                <w:rFonts w:ascii="Calibri" w:eastAsia="Times New Roman" w:hAnsi="Calibri" w:cs="Calibri"/>
+                <w:color w:val="000000"/>
+                <w:kern w:val="0"/>
+                <w:sz w:val="22"/>
+                <w:szCs w:val="22"/>
+                <w14:ligatures w14:val="none"/>
+              </w:rPr>
+            </w:pPr>
+            <w:r>
+              <w:rPr>
+                <w:rFonts w:ascii="Calibri" w:eastAsia="Times New Roman" w:hAnsi="Calibri" w:cs="Calibri"/>
+                <w:color w:val="000000"/>
+                <w:kern w:val="0"/>
+                <w:sz w:val="22"/>
+                <w:szCs w:val="22"/>
+                <w14:ligatures w14:val="none"/>
+              </w:rPr>
+              <w:t>0</w:t>
+            </w:r>
+          </w:p>
+        </w:tc>
+      </w:tr>
+      <w:tr>
+        <w:trPr>
+          <w:trHeight w:val="288"/>
+        </w:trPr>
+        <w:tc>
+          <w:tcPr>
+            <w:cnfStyle w:val="001000000000" w:firstRow="0" w:lastRow="0" w:firstColumn="1" w:lastColumn="0" w:oddVBand="0" w:evenVBand="0" w:oddHBand="0" w:evenHBand="0" w:firstRowFirstColumn="0" w:firstRowLastColumn="0" w:lastRowFirstColumn="0" w:lastRowLastColumn="0"/>
+            <w:tcW w:w="2806" w:type="dxa"/>
+            <w:noWrap/>
+            <w:hideMark/>
+          </w:tcPr>
+          <w:p>
+            <w:pPr>
+              <w:rPr>
+                <w:rFonts w:ascii="Calibri" w:eastAsia="Times New Roman" w:hAnsi="Calibri" w:cs="Calibri"/>
+                <w:color w:val="000000"/>
+                <w:kern w:val="0"/>
+                <w:sz w:val="22"/>
+                <w:szCs w:val="22"/>
+                <w14:ligatures w14:val="none"/>
+              </w:rPr>
+            </w:pPr>
+            <w:proofErr w:type="spellStart"/>
+            <w:r>
+              <w:rPr>
+                <w:rFonts w:ascii="Calibri" w:eastAsia="Times New Roman" w:hAnsi="Calibri" w:cs="Calibri"/>
+                <w:color w:val="000000"/>
+                <w:kern w:val="0"/>
+                <w:sz w:val="22"/>
+                <w:szCs w:val="22"/>
+                <w14:ligatures w14:val="none"/>
+              </w:rPr>
+              <w:t>formicidae</w:t>
+            </w:r>
+            <w:proofErr w:type="spellEnd"/>
+          </w:p>
+        </w:tc>
+        <w:tc>
+          <w:tcPr>
+            <w:tcW w:w="1120" w:type="dxa"/>
+            <w:noWrap/>
+            <w:hideMark/>
+          </w:tcPr>
+          <w:p>
+            <w:pPr>
+              <w:jc w:val="right"/>
+              <w:cnfStyle w:val="000000000000" w:firstRow="0" w:lastRow="0" w:firstColumn="0" w:lastColumn="0" w:oddVBand="0" w:evenVBand="0" w:oddHBand="0" w:evenHBand="0" w:firstRowFirstColumn="0" w:firstRowLastColumn="0" w:lastRowFirstColumn="0" w:lastRowLastColumn="0"/>
+              <w:rPr>
+                <w:rFonts w:ascii="Calibri" w:eastAsia="Times New Roman" w:hAnsi="Calibri" w:cs="Calibri"/>
+                <w:color w:val="000000"/>
+                <w:kern w:val="0"/>
+                <w:sz w:val="22"/>
+                <w:szCs w:val="22"/>
+                <w14:ligatures w14:val="none"/>
+              </w:rPr>
+            </w:pPr>
+            <w:r>
+              <w:rPr>
+                <w:rFonts w:ascii="Calibri" w:eastAsia="Times New Roman" w:hAnsi="Calibri" w:cs="Calibri"/>
+                <w:color w:val="000000"/>
+                <w:kern w:val="0"/>
+                <w:sz w:val="22"/>
+                <w:szCs w:val="22"/>
+                <w14:ligatures w14:val="none"/>
+              </w:rPr>
+              <w:t>150.72</w:t>
+            </w:r>
+          </w:p>
+        </w:tc>
+        <w:tc>
+          <w:tcPr>
+            <w:tcW w:w="1120" w:type="dxa"/>
+            <w:noWrap/>
+            <w:hideMark/>
+          </w:tcPr>
+          <w:p>
+            <w:pPr>
+              <w:jc w:val="right"/>
+              <w:cnfStyle w:val="000000000000" w:firstRow="0" w:lastRow="0" w:firstColumn="0" w:lastColumn="0" w:oddVBand="0" w:evenVBand="0" w:oddHBand="0" w:evenHBand="0" w:firstRowFirstColumn="0" w:firstRowLastColumn="0" w:lastRowFirstColumn="0" w:lastRowLastColumn="0"/>
+              <w:rPr>
+                <w:rFonts w:ascii="Calibri" w:eastAsia="Times New Roman" w:hAnsi="Calibri" w:cs="Calibri"/>
+                <w:color w:val="000000"/>
+                <w:kern w:val="0"/>
+                <w:sz w:val="22"/>
+                <w:szCs w:val="22"/>
+                <w14:ligatures w14:val="none"/>
+              </w:rPr>
+            </w:pPr>
+            <w:r>
+              <w:rPr>
+                <w:rFonts w:ascii="Calibri" w:eastAsia="Times New Roman" w:hAnsi="Calibri" w:cs="Calibri"/>
+                <w:color w:val="000000"/>
+                <w:kern w:val="0"/>
+                <w:sz w:val="22"/>
+                <w:szCs w:val="22"/>
+                <w14:ligatures w14:val="none"/>
+              </w:rPr>
+              <w:t>60.08</w:t>
+            </w:r>
+          </w:p>
+        </w:tc>
+        <w:tc>
+          <w:tcPr>
+            <w:tcW w:w="3042" w:type="dxa"/>
+            <w:noWrap/>
+            <w:hideMark/>
+          </w:tcPr>
+          <w:p>
+            <w:pPr>
+              <w:cnfStyle w:val="000000000000" w:firstRow="0" w:lastRow="0" w:firstColumn="0" w:lastColumn="0" w:oddVBand="0" w:evenVBand="0" w:oddHBand="0" w:evenHBand="0" w:firstRowFirstColumn="0" w:firstRowLastColumn="0" w:lastRowFirstColumn="0" w:lastRowLastColumn="0"/>
+              <w:rPr>
+                <w:rFonts w:ascii="Calibri" w:eastAsia="Times New Roman" w:hAnsi="Calibri" w:cs="Calibri"/>
+                <w:color w:val="000000"/>
+                <w:kern w:val="0"/>
+                <w:sz w:val="22"/>
+                <w:szCs w:val="22"/>
+                <w14:ligatures w14:val="none"/>
+              </w:rPr>
+            </w:pPr>
+            <w:proofErr w:type="spellStart"/>
+            <w:r>
+              <w:rPr>
+                <w:rFonts w:ascii="Calibri" w:eastAsia="Times New Roman" w:hAnsi="Calibri" w:cs="Calibri"/>
+                <w:color w:val="000000"/>
+                <w:kern w:val="0"/>
+                <w:sz w:val="22"/>
+                <w:szCs w:val="22"/>
+                <w14:ligatures w14:val="none"/>
+              </w:rPr>
+              <w:t>formicidae</w:t>
+            </w:r>
+            <w:proofErr w:type="spellEnd"/>
+          </w:p>
+        </w:tc>
+        <w:tc>
+          <w:tcPr>
+            <w:tcW w:w="1120" w:type="dxa"/>
+            <w:gridSpan w:val="2"/>
+            <w:noWrap/>
+            <w:hideMark/>
+          </w:tcPr>
+          <w:p>
+            <w:pPr>
+              <w:jc w:val="right"/>
+              <w:cnfStyle w:val="000000000000" w:firstRow="0" w:lastRow="0" w:firstColumn="0" w:lastColumn="0" w:oddVBand="0" w:evenVBand="0" w:oddHBand="0" w:evenHBand="0" w:firstRowFirstColumn="0" w:firstRowLastColumn="0" w:lastRowFirstColumn="0" w:lastRowLastColumn="0"/>
+              <w:rPr>
+                <w:rFonts w:ascii="Calibri" w:eastAsia="Times New Roman" w:hAnsi="Calibri" w:cs="Calibri"/>
+                <w:color w:val="000000"/>
+                <w:kern w:val="0"/>
+                <w:sz w:val="22"/>
+                <w:szCs w:val="22"/>
+                <w14:ligatures w14:val="none"/>
+              </w:rPr>
+            </w:pPr>
+            <w:r>
+              <w:rPr>
+                <w:rFonts w:ascii="Calibri" w:eastAsia="Times New Roman" w:hAnsi="Calibri" w:cs="Calibri"/>
+                <w:color w:val="000000"/>
+                <w:kern w:val="0"/>
+                <w:sz w:val="22"/>
+                <w:szCs w:val="22"/>
+                <w14:ligatures w14:val="none"/>
+              </w:rPr>
+              <w:t>50.73</w:t>
+            </w:r>
+          </w:p>
+        </w:tc>
+        <w:tc>
+          <w:tcPr>
+            <w:tcW w:w="1300" w:type="dxa"/>
+            <w:noWrap/>
+            <w:hideMark/>
+          </w:tcPr>
+          <w:p>
+            <w:pPr>
+              <w:jc w:val="right"/>
+              <w:cnfStyle w:val="000000000000" w:firstRow="0" w:lastRow="0" w:firstColumn="0" w:lastColumn="0" w:oddVBand="0" w:evenVBand="0" w:oddHBand="0" w:evenHBand="0" w:firstRowFirstColumn="0" w:firstRowLastColumn="0" w:lastRowFirstColumn="0" w:lastRowLastColumn="0"/>
+              <w:rPr>
+                <w:rFonts w:ascii="Calibri" w:eastAsia="Times New Roman" w:hAnsi="Calibri" w:cs="Calibri"/>
+                <w:color w:val="000000"/>
+                <w:kern w:val="0"/>
+                <w:sz w:val="22"/>
+                <w:szCs w:val="22"/>
+                <w14:ligatures w14:val="none"/>
+              </w:rPr>
+            </w:pPr>
+            <w:r>
+              <w:rPr>
+                <w:rFonts w:ascii="Calibri" w:eastAsia="Times New Roman" w:hAnsi="Calibri" w:cs="Calibri"/>
+                <w:color w:val="000000"/>
+                <w:kern w:val="0"/>
+                <w:sz w:val="22"/>
+                <w:szCs w:val="22"/>
+                <w14:ligatures w14:val="none"/>
+              </w:rPr>
+              <w:t>6.15</w:t>
+            </w:r>
+          </w:p>
+        </w:tc>
+      </w:tr>
+      <w:tr>
+        <w:trPr>
+          <w:cnfStyle w:val="000000100000" w:firstRow="0" w:lastRow="0" w:firstColumn="0" w:lastColumn="0" w:oddVBand="0" w:evenVBand="0" w:oddHBand="1" w:evenHBand="0" w:firstRowFirstColumn="0" w:firstRowLastColumn="0" w:lastRowFirstColumn="0" w:lastRowLastColumn="0"/>
+          <w:trHeight w:val="288"/>
+        </w:trPr>
+        <w:tc>
+          <w:tcPr>
+            <w:cnfStyle w:val="001000000000" w:firstRow="0" w:lastRow="0" w:firstColumn="1" w:lastColumn="0" w:oddVBand="0" w:evenVBand="0" w:oddHBand="0" w:evenHBand="0" w:firstRowFirstColumn="0" w:firstRowLastColumn="0" w:lastRowFirstColumn="0" w:lastRowLastColumn="0"/>
+            <w:tcW w:w="2806" w:type="dxa"/>
+            <w:noWrap/>
+            <w:hideMark/>
+          </w:tcPr>
+          <w:p>
+            <w:pPr>
+              <w:rPr>
+                <w:rFonts w:ascii="Calibri" w:eastAsia="Times New Roman" w:hAnsi="Calibri" w:cs="Calibri"/>
+                <w:color w:val="000000"/>
+                <w:kern w:val="0"/>
+                <w:sz w:val="22"/>
+                <w:szCs w:val="22"/>
+                <w14:ligatures w14:val="none"/>
+              </w:rPr>
+            </w:pPr>
+            <w:r>
+              <w:rPr>
+                <w:rFonts w:ascii="Calibri" w:eastAsia="Times New Roman" w:hAnsi="Calibri" w:cs="Calibri"/>
+                <w:color w:val="000000"/>
+                <w:kern w:val="0"/>
+                <w:sz w:val="22"/>
+                <w:szCs w:val="22"/>
+                <w14:ligatures w14:val="none"/>
+              </w:rPr>
+              <w:t>orthoptera</w:t>
+            </w:r>
+          </w:p>
+        </w:tc>
+        <w:tc>
+          <w:tcPr>
+            <w:tcW w:w="1120" w:type="dxa"/>
+            <w:noWrap/>
+            <w:hideMark/>
+          </w:tcPr>
+          <w:p>
+            <w:pPr>
+              <w:jc w:val="right"/>
+              <w:cnfStyle w:val="000000100000" w:firstRow="0" w:lastRow="0" w:firstColumn="0" w:lastColumn="0" w:oddVBand="0" w:evenVBand="0" w:oddHBand="1" w:evenHBand="0" w:firstRowFirstColumn="0" w:firstRowLastColumn="0" w:lastRowFirstColumn="0" w:lastRowLastColumn="0"/>
+              <w:rPr>
+                <w:rFonts w:ascii="Calibri" w:eastAsia="Times New Roman" w:hAnsi="Calibri" w:cs="Calibri"/>
+                <w:color w:val="000000"/>
+                <w:kern w:val="0"/>
+                <w:sz w:val="22"/>
+                <w:szCs w:val="22"/>
+                <w14:ligatures w14:val="none"/>
+              </w:rPr>
+            </w:pPr>
+            <w:r>
+              <w:rPr>
+                <w:rFonts w:ascii="Calibri" w:eastAsia="Times New Roman" w:hAnsi="Calibri" w:cs="Calibri"/>
+                <w:color w:val="000000"/>
+                <w:kern w:val="0"/>
+                <w:sz w:val="22"/>
+                <w:szCs w:val="22"/>
+                <w14:ligatures w14:val="none"/>
+              </w:rPr>
+              <w:t>2.1</w:t>
+            </w:r>
+          </w:p>
+        </w:tc>
+        <w:tc>
+          <w:tcPr>
+            <w:tcW w:w="1120" w:type="dxa"/>
+            <w:noWrap/>
+            <w:hideMark/>
+          </w:tcPr>
+          <w:p>
+            <w:pPr>
+              <w:jc w:val="right"/>
+              <w:cnfStyle w:val="000000100000" w:firstRow="0" w:lastRow="0" w:firstColumn="0" w:lastColumn="0" w:oddVBand="0" w:evenVBand="0" w:oddHBand="1" w:evenHBand="0" w:firstRowFirstColumn="0" w:firstRowLastColumn="0" w:lastRowFirstColumn="0" w:lastRowLastColumn="0"/>
+              <w:rPr>
+                <w:rFonts w:ascii="Calibri" w:eastAsia="Times New Roman" w:hAnsi="Calibri" w:cs="Calibri"/>
+                <w:color w:val="000000"/>
+                <w:kern w:val="0"/>
+                <w:sz w:val="22"/>
+                <w:szCs w:val="22"/>
+                <w14:ligatures w14:val="none"/>
+              </w:rPr>
+            </w:pPr>
+            <w:r>
+              <w:rPr>
+                <w:rFonts w:ascii="Calibri" w:eastAsia="Times New Roman" w:hAnsi="Calibri" w:cs="Calibri"/>
+                <w:color w:val="000000"/>
+                <w:kern w:val="0"/>
+                <w:sz w:val="22"/>
+                <w:szCs w:val="22"/>
+                <w14:ligatures w14:val="none"/>
+              </w:rPr>
+              <w:t>0.77</w:t>
+            </w:r>
+          </w:p>
+        </w:tc>
+        <w:tc>
+          <w:tcPr>
+            <w:tcW w:w="3042" w:type="dxa"/>
+            <w:noWrap/>
+            <w:hideMark/>
+          </w:tcPr>
+          <w:p>
+            <w:pPr>
+              <w:cnfStyle w:val="000000100000" w:firstRow="0" w:lastRow="0" w:firstColumn="0" w:lastColumn="0" w:oddVBand="0" w:evenVBand="0" w:oddHBand="1" w:evenHBand="0" w:firstRowFirstColumn="0" w:firstRowLastColumn="0" w:lastRowFirstColumn="0" w:lastRowLastColumn="0"/>
+              <w:rPr>
+                <w:rFonts w:ascii="Calibri" w:eastAsia="Times New Roman" w:hAnsi="Calibri" w:cs="Calibri"/>
+                <w:color w:val="000000"/>
+                <w:kern w:val="0"/>
+                <w:sz w:val="22"/>
+                <w:szCs w:val="22"/>
+                <w14:ligatures w14:val="none"/>
+              </w:rPr>
+            </w:pPr>
+            <w:r>
+              <w:rPr>
+                <w:rFonts w:ascii="Calibri" w:eastAsia="Times New Roman" w:hAnsi="Calibri" w:cs="Calibri"/>
+                <w:color w:val="000000"/>
+                <w:kern w:val="0"/>
+                <w:sz w:val="22"/>
+                <w:szCs w:val="22"/>
+                <w14:ligatures w14:val="none"/>
+              </w:rPr>
+              <w:t>orthoptera</w:t>
+            </w:r>
+          </w:p>
+        </w:tc>
+        <w:tc>
+          <w:tcPr>
+            <w:tcW w:w="1120" w:type="dxa"/>
+            <w:gridSpan w:val="2"/>
+            <w:noWrap/>
+            <w:hideMark/>
+          </w:tcPr>
+          <w:p>
+            <w:pPr>
+              <w:jc w:val="right"/>
+              <w:cnfStyle w:val="000000100000" w:firstRow="0" w:lastRow="0" w:firstColumn="0" w:lastColumn="0" w:oddVBand="0" w:evenVBand="0" w:oddHBand="1" w:evenHBand="0" w:firstRowFirstColumn="0" w:firstRowLastColumn="0" w:lastRowFirstColumn="0" w:lastRowLastColumn="0"/>
+              <w:rPr>
+                <w:rFonts w:ascii="Calibri" w:eastAsia="Times New Roman" w:hAnsi="Calibri" w:cs="Calibri"/>
+                <w:color w:val="000000"/>
+                <w:kern w:val="0"/>
+                <w:sz w:val="22"/>
+                <w:szCs w:val="22"/>
+                <w14:ligatures w14:val="none"/>
+              </w:rPr>
+            </w:pPr>
+            <w:r>
+              <w:rPr>
+                <w:rFonts w:ascii="Calibri" w:eastAsia="Times New Roman" w:hAnsi="Calibri" w:cs="Calibri"/>
+                <w:color w:val="000000"/>
+                <w:kern w:val="0"/>
+                <w:sz w:val="22"/>
+                <w:szCs w:val="22"/>
+                <w14:ligatures w14:val="none"/>
+              </w:rPr>
+              <w:t>0.89</w:t>
+            </w:r>
+          </w:p>
+        </w:tc>
+        <w:tc>
+          <w:tcPr>
+            <w:tcW w:w="1300" w:type="dxa"/>
+            <w:noWrap/>
+            <w:hideMark/>
+          </w:tcPr>
+          <w:p>
+            <w:pPr>
+              <w:jc w:val="right"/>
+              <w:cnfStyle w:val="000000100000" w:firstRow="0" w:lastRow="0" w:firstColumn="0" w:lastColumn="0" w:oddVBand="0" w:evenVBand="0" w:oddHBand="1" w:evenHBand="0" w:firstRowFirstColumn="0" w:firstRowLastColumn="0" w:lastRowFirstColumn="0" w:lastRowLastColumn="0"/>
+              <w:rPr>
+                <w:rFonts w:ascii="Calibri" w:eastAsia="Times New Roman" w:hAnsi="Calibri" w:cs="Calibri"/>
+                <w:color w:val="000000"/>
+                <w:kern w:val="0"/>
+                <w:sz w:val="22"/>
+                <w:szCs w:val="22"/>
+                <w14:ligatures w14:val="none"/>
+              </w:rPr>
+            </w:pPr>
+            <w:r>
+              <w:rPr>
+                <w:rFonts w:ascii="Calibri" w:eastAsia="Times New Roman" w:hAnsi="Calibri" w:cs="Calibri"/>
+                <w:color w:val="000000"/>
+                <w:kern w:val="0"/>
+                <w:sz w:val="22"/>
+                <w:szCs w:val="22"/>
+                <w14:ligatures w14:val="none"/>
+              </w:rPr>
+              <w:t>0.56</w:t>
+            </w:r>
+          </w:p>
+        </w:tc>
+      </w:tr>
+    </w:tbl>
+    <w:p>
+      <w:pPr>
+        <w:spacing w:line="360" w:lineRule="auto"/>
+      </w:pPr>
+      <w:r>
+        <w:fldChar w:fldCharType="end"/>
       </w:r>
     </w:p>
     <w:p>
@@ -1369,6 +4241,7 @@
           <w:b/>
           <w:bCs/>
         </w:rPr>
+        <w:lastRenderedPageBreak/>
         <w:t>If using a published database or data from a publication, please provide a complete citation and explain how your analyses build upon any existing analyses of those data.</w:t>
       </w:r>
     </w:p>
@@ -1385,7 +4258,15 @@
       </w:r>
       <w:proofErr w:type="spellEnd"/>
       <w:r>
-        <w:t xml:space="preserve"> according to their prey capture method. With this prey capture variable, we can compare catch within each group and between the three groups, hopefully demonstrating that the same trap type are more similar to each other. </w:t>
+        <w:t xml:space="preserve"> according to their prey capture method. With this prey capture variable, we can compare catch within each group and between the three groups, hopefully demonstrating that the same trap type </w:t>
+      </w:r>
+      <w:proofErr w:type="gramStart"/>
+      <w:r>
+        <w:t>are</w:t>
+      </w:r>
+      <w:proofErr w:type="gramEnd"/>
+      <w:r>
+        <w:t xml:space="preserve"> more similar to each other. </w:t>
       </w:r>
       <w:r>
         <w:t xml:space="preserve">We intend to fit a generalized linear mixed </w:t>
@@ -1393,8 +4274,13 @@
       <w:r>
         <w:t xml:space="preserve">effect model to analyze the data, given that </w:t>
       </w:r>
-      <w:r>
-        <w:t>the majority of the data is count data and should theoretically follow a Poisson distribution.</w:t>
+      <w:proofErr w:type="gramStart"/>
+      <w:r>
+        <w:t>the majority of</w:t>
+      </w:r>
+      <w:proofErr w:type="gramEnd"/>
+      <w:r>
+        <w:t xml:space="preserve"> the data is count data and should theoretically follow a Poisson distribution.</w:t>
       </w:r>
       <w:r>
         <w:t xml:space="preserve"> For the data using proportional </w:t>
@@ -1409,8 +4295,15 @@
         <w:ind w:firstLine="720"/>
       </w:pPr>
       <w:r>
-        <w:lastRenderedPageBreak/>
-        <w:t xml:space="preserve">The first of three graphs using this data is a “star” plot, where each genus has been broken down into proportions of prey. The second graph addresses PIE, or probability of interspecific encounter, which is meant as a means to demonstrate how specialized to certain orders the genus of plants is. The final graph illustrates a similarity index between a few selected samples prey capture. While all analyses are very interesting and may provide useful for further work, we do not intend to use these exact statistical or graphical representations to guide our project. </w:t>
+        <w:t xml:space="preserve">The first of three graphs using this data is a “star” plot, where each genus has been broken down into proportions of prey. The second graph addresses PIE, or probability of interspecific encounter, which is meant </w:t>
+      </w:r>
+      <w:proofErr w:type="gramStart"/>
+      <w:r>
+        <w:t>as a means to</w:t>
+      </w:r>
+      <w:proofErr w:type="gramEnd"/>
+      <w:r>
+        <w:t xml:space="preserve"> demonstrate how specialized to certain orders the genus of plants is. The final graph illustrates a similarity index between a few selected samples prey capture. While all analyses are very interesting and may provide useful for further work, we do not intend to use these exact statistical or graphical representations to guide our project. </w:t>
       </w:r>
       <w:r>
         <w:rPr>
@@ -2711,6 +5604,66 @@
       <w:spacing w:val="5"/>
     </w:rPr>
   </w:style>
+  <w:style w:type="table" w:styleId="PlainTable1">
+    <w:name w:val="Plain Table 1"/>
+    <w:basedOn w:val="TableNormal"/>
+    <w:uiPriority w:val="41"/>
+    <w:rsid w:val="00D5134B"/>
+    <w:tblPr>
+      <w:tblStyleRowBandSize w:val="1"/>
+      <w:tblStyleColBandSize w:val="1"/>
+      <w:tblBorders>
+        <w:top w:val="single" w:sz="4" w:space="0" w:color="BFBFBF" w:themeColor="background1" w:themeShade="BF"/>
+        <w:left w:val="single" w:sz="4" w:space="0" w:color="BFBFBF" w:themeColor="background1" w:themeShade="BF"/>
+        <w:bottom w:val="single" w:sz="4" w:space="0" w:color="BFBFBF" w:themeColor="background1" w:themeShade="BF"/>
+        <w:right w:val="single" w:sz="4" w:space="0" w:color="BFBFBF" w:themeColor="background1" w:themeShade="BF"/>
+        <w:insideH w:val="single" w:sz="4" w:space="0" w:color="BFBFBF" w:themeColor="background1" w:themeShade="BF"/>
+        <w:insideV w:val="single" w:sz="4" w:space="0" w:color="BFBFBF" w:themeColor="background1" w:themeShade="BF"/>
+      </w:tblBorders>
+    </w:tblPr>
+    <w:tblStylePr w:type="firstRow">
+      <w:rPr>
+        <w:b/>
+        <w:bCs/>
+      </w:rPr>
+    </w:tblStylePr>
+    <w:tblStylePr w:type="lastRow">
+      <w:rPr>
+        <w:b/>
+        <w:bCs/>
+      </w:rPr>
+      <w:tblPr/>
+      <w:tcPr>
+        <w:tcBorders>
+          <w:top w:val="double" w:sz="4" w:space="0" w:color="BFBFBF" w:themeColor="background1" w:themeShade="BF"/>
+        </w:tcBorders>
+      </w:tcPr>
+    </w:tblStylePr>
+    <w:tblStylePr w:type="firstCol">
+      <w:rPr>
+        <w:b/>
+        <w:bCs/>
+      </w:rPr>
+    </w:tblStylePr>
+    <w:tblStylePr w:type="lastCol">
+      <w:rPr>
+        <w:b/>
+        <w:bCs/>
+      </w:rPr>
+    </w:tblStylePr>
+    <w:tblStylePr w:type="band1Vert">
+      <w:tblPr/>
+      <w:tcPr>
+        <w:shd w:val="clear" w:color="auto" w:fill="F2F2F2" w:themeFill="background1" w:themeFillShade="F2"/>
+      </w:tcPr>
+    </w:tblStylePr>
+    <w:tblStylePr w:type="band1Horz">
+      <w:tblPr/>
+      <w:tcPr>
+        <w:shd w:val="clear" w:color="auto" w:fill="F2F2F2" w:themeFill="background1" w:themeFillShade="F2"/>
+      </w:tcPr>
+    </w:tblStylePr>
+  </w:style>
 </w:styles>
 </file>
 

</xml_diff>

<commit_message>
Added some text to the document and qqplots/normality data
</commit_message>
<xml_diff>
--- a/ENTM 6706 - Preliminary Data Analysis.docx
+++ b/ENTM 6706 - Preliminary Data Analysis.docx
@@ -122,6 +122,25 @@
       <w:r>
         <w:t>of these two datasets, but we have found several of the studies that include proportions and have found total counts, so we may soon be able to combine most of these datasets together for analysis.</w:t>
       </w:r>
+      <w:r>
+        <w:t xml:space="preserve"> </w:t>
+      </w:r>
+      <w:r>
+        <w:t xml:space="preserve">A significant amount of time has passed since this dataset was assembled in 2008, which has led to some modern studies on the topic not being included. </w:t>
+      </w:r>
+      <w:proofErr w:type="gramStart"/>
+      <w:r>
+        <w:t>In order to</w:t>
+      </w:r>
+      <w:proofErr w:type="gramEnd"/>
+      <w:r>
+        <w:t xml:space="preserve"> address this, and to expand the breadth of our dataset, we are performing a brief literature search adhering to the parameters set by the original author. Any publications found that would have been included if this dataset was assembled more recently will be added to our database.</w:t>
+      </w:r>
+    </w:p>
+    <w:p>
+      <w:pPr>
+        <w:spacing w:after="240" w:line="360" w:lineRule="auto"/>
+      </w:pPr>
     </w:p>
     <w:tbl>
       <w:tblPr>
@@ -511,6 +530,7 @@
               <w:spacing w:line="360" w:lineRule="auto"/>
             </w:pPr>
             <w:r>
+              <w:lastRenderedPageBreak/>
               <w:t>Pitchers </w:t>
             </w:r>
           </w:p>
@@ -947,7 +967,6 @@
               <w:spacing w:line="360" w:lineRule="auto"/>
             </w:pPr>
             <w:r>
-              <w:lastRenderedPageBreak/>
               <w:t>Active Trapping</w:t>
             </w:r>
           </w:p>
@@ -1154,19 +1173,6 @@
       <w:r>
         <w:br/>
       </w:r>
-    </w:p>
-    <w:p>
-      <w:pPr>
-        <w:numPr>
-          <w:ilvl w:val="0"/>
-          <w:numId w:val="1"/>
-        </w:numPr>
-        <w:spacing w:line="360" w:lineRule="auto"/>
-        <w:rPr>
-          <w:b/>
-          <w:bCs/>
-        </w:rPr>
-      </w:pPr>
       <w:r>
         <w:rPr>
           <w:b/>
@@ -1181,11 +1187,6 @@
         </w:rPr>
         <w:t>s</w:t>
       </w:r>
-    </w:p>
-    <w:p>
-      <w:pPr>
-        <w:spacing w:line="360" w:lineRule="auto"/>
-      </w:pPr>
       <w:r>
         <w:br/>
       </w:r>
@@ -1209,9 +1210,6 @@
       <w:r>
         <w:t xml:space="preserve"> </w:t>
       </w:r>
-      <w:r>
-        <w:br/>
-      </w:r>
       <w:proofErr w:type="spellStart"/>
       <w:r>
         <w:t>diptera</w:t>
@@ -1238,11 +1236,9 @@
       <w:r>
         <w:t>,</w:t>
       </w:r>
-    </w:p>
-    <w:p>
-      <w:pPr>
-        <w:spacing w:line="360" w:lineRule="auto"/>
-      </w:pPr>
+      <w:r>
+        <w:t xml:space="preserve"> </w:t>
+      </w:r>
       <w:proofErr w:type="spellStart"/>
       <w:r>
         <w:t>thysanoptera</w:t>
@@ -1265,7 +1261,10 @@
       </w:r>
       <w:proofErr w:type="spellEnd"/>
       <w:r>
-        <w:t xml:space="preserve">, lepidoptera, </w:t>
+        <w:t>, lepidoptera,</w:t>
+      </w:r>
+      <w:r>
+        <w:t xml:space="preserve"> </w:t>
       </w:r>
       <w:proofErr w:type="spellStart"/>
       <w:r>
@@ -1275,11 +1274,6 @@
       <w:r>
         <w:t xml:space="preserve">, </w:t>
       </w:r>
-    </w:p>
-    <w:p>
-      <w:pPr>
-        <w:spacing w:line="360" w:lineRule="auto"/>
-      </w:pPr>
       <w:proofErr w:type="spellStart"/>
       <w:r>
         <w:t>formicidae</w:t>
@@ -4190,10 +4184,6 @@
     </w:p>
     <w:p>
       <w:pPr>
-        <w:numPr>
-          <w:ilvl w:val="0"/>
-          <w:numId w:val="2"/>
-        </w:numPr>
         <w:spacing w:line="360" w:lineRule="auto"/>
         <w:rPr>
           <w:b/>
@@ -4226,31 +4216,170 @@
     </w:p>
     <w:p>
       <w:pPr>
-        <w:numPr>
-          <w:ilvl w:val="0"/>
-          <w:numId w:val="2"/>
-        </w:numPr>
         <w:spacing w:line="360" w:lineRule="auto"/>
+      </w:pPr>
+      <w:r>
         <w:rPr>
-          <w:b/>
-          <w:bCs/>
+          <w:noProof/>
         </w:rPr>
-      </w:pPr>
+        <w:drawing>
+          <wp:anchor distT="0" distB="0" distL="114300" distR="114300" simplePos="0" relativeHeight="251658240" behindDoc="0" locked="0" layoutInCell="1" allowOverlap="1" wp14:anchorId="34120AE1" wp14:editId="38B7FDC2">
+            <wp:simplePos x="0" y="0"/>
+            <wp:positionH relativeFrom="column">
+              <wp:posOffset>1724025</wp:posOffset>
+            </wp:positionH>
+            <wp:positionV relativeFrom="paragraph">
+              <wp:posOffset>791845</wp:posOffset>
+            </wp:positionV>
+            <wp:extent cx="2076450" cy="1867535"/>
+            <wp:effectExtent l="0" t="0" r="0" b="0"/>
+            <wp:wrapSquare wrapText="bothSides"/>
+            <wp:docPr id="1123914181" name="Picture 1" descr="A graph of a number of numbers&#10;&#10;Description automatically generated"/>
+            <wp:cNvGraphicFramePr>
+              <a:graphicFrameLocks xmlns:a="http://schemas.openxmlformats.org/drawingml/2006/main" noChangeAspect="1"/>
+            </wp:cNvGraphicFramePr>
+            <a:graphic xmlns:a="http://schemas.openxmlformats.org/drawingml/2006/main">
+              <a:graphicData uri="http://schemas.openxmlformats.org/drawingml/2006/picture">
+                <pic:pic xmlns:pic="http://schemas.openxmlformats.org/drawingml/2006/picture">
+                  <pic:nvPicPr>
+                    <pic:cNvPr id="1123914181" name="Picture 1" descr="A graph of a number of numbers&#10;&#10;Description automatically generated"/>
+                    <pic:cNvPicPr/>
+                  </pic:nvPicPr>
+                  <pic:blipFill>
+                    <a:blip r:embed="rId5" cstate="print">
+                      <a:extLst>
+                        <a:ext uri="{28A0092B-C50C-407E-A947-70E740481C1C}">
+                          <a14:useLocalDpi xmlns:a14="http://schemas.microsoft.com/office/drawing/2010/main" val="0"/>
+                        </a:ext>
+                      </a:extLst>
+                    </a:blip>
+                    <a:stretch>
+                      <a:fillRect/>
+                    </a:stretch>
+                  </pic:blipFill>
+                  <pic:spPr>
+                    <a:xfrm>
+                      <a:off x="0" y="0"/>
+                      <a:ext cx="2076450" cy="1867535"/>
+                    </a:xfrm>
+                    <a:prstGeom prst="rect">
+                      <a:avLst/>
+                    </a:prstGeom>
+                  </pic:spPr>
+                </pic:pic>
+              </a:graphicData>
+            </a:graphic>
+            <wp14:sizeRelH relativeFrom="margin">
+              <wp14:pctWidth>0</wp14:pctWidth>
+            </wp14:sizeRelH>
+            <wp14:sizeRelV relativeFrom="margin">
+              <wp14:pctHeight>0</wp14:pctHeight>
+            </wp14:sizeRelV>
+          </wp:anchor>
+        </w:drawing>
+      </w:r>
       <w:r>
         <w:rPr>
-          <w:b/>
-          <w:bCs/>
+          <w:noProof/>
         </w:rPr>
-        <w:lastRenderedPageBreak/>
-        <w:t>If using a published database or data from a publication, please provide a complete citation and explain how your analyses build upon any existing analyses of those data.</w:t>
+        <w:drawing>
+          <wp:anchor distT="0" distB="0" distL="114300" distR="114300" simplePos="0" relativeHeight="251659264" behindDoc="0" locked="0" layoutInCell="1" allowOverlap="1" wp14:anchorId="15C246C5" wp14:editId="01446A8B">
+            <wp:simplePos x="0" y="0"/>
+            <wp:positionH relativeFrom="column">
+              <wp:posOffset>3905250</wp:posOffset>
+            </wp:positionH>
+            <wp:positionV relativeFrom="paragraph">
+              <wp:posOffset>753745</wp:posOffset>
+            </wp:positionV>
+            <wp:extent cx="2139950" cy="1914525"/>
+            <wp:effectExtent l="0" t="0" r="0" b="9525"/>
+            <wp:wrapSquare wrapText="bothSides"/>
+            <wp:docPr id="247006103" name="Picture 2" descr="A graph with a line&#10;&#10;Description automatically generated with medium confidence"/>
+            <wp:cNvGraphicFramePr>
+              <a:graphicFrameLocks xmlns:a="http://schemas.openxmlformats.org/drawingml/2006/main" noChangeAspect="1"/>
+            </wp:cNvGraphicFramePr>
+            <a:graphic xmlns:a="http://schemas.openxmlformats.org/drawingml/2006/main">
+              <a:graphicData uri="http://schemas.openxmlformats.org/drawingml/2006/picture">
+                <pic:pic xmlns:pic="http://schemas.openxmlformats.org/drawingml/2006/picture">
+                  <pic:nvPicPr>
+                    <pic:cNvPr id="247006103" name="Picture 2" descr="A graph with a line&#10;&#10;Description automatically generated with medium confidence"/>
+                    <pic:cNvPicPr/>
+                  </pic:nvPicPr>
+                  <pic:blipFill>
+                    <a:blip r:embed="rId6" cstate="print">
+                      <a:extLst>
+                        <a:ext uri="{28A0092B-C50C-407E-A947-70E740481C1C}">
+                          <a14:useLocalDpi xmlns:a14="http://schemas.microsoft.com/office/drawing/2010/main" val="0"/>
+                        </a:ext>
+                      </a:extLst>
+                    </a:blip>
+                    <a:stretch>
+                      <a:fillRect/>
+                    </a:stretch>
+                  </pic:blipFill>
+                  <pic:spPr>
+                    <a:xfrm>
+                      <a:off x="0" y="0"/>
+                      <a:ext cx="2139950" cy="1914525"/>
+                    </a:xfrm>
+                    <a:prstGeom prst="rect">
+                      <a:avLst/>
+                    </a:prstGeom>
+                  </pic:spPr>
+                </pic:pic>
+              </a:graphicData>
+            </a:graphic>
+          </wp:anchor>
+        </w:drawing>
+      </w:r>
+      <w:r>
+        <w:t xml:space="preserve">A challenge of our analysis is the structure of our dataset, with </w:t>
+      </w:r>
+      <w:proofErr w:type="gramStart"/>
+      <w:r>
+        <w:t>a large number of</w:t>
+      </w:r>
+      <w:proofErr w:type="gramEnd"/>
+      <w:r>
+        <w:t xml:space="preserve"> observation and variable being present</w:t>
+      </w:r>
+      <w:r>
+        <w:t xml:space="preserve">, as this may make it challenging to fit a model to it. Preliminary analysis on the means of individual counts/proportions via a </w:t>
+      </w:r>
+      <w:proofErr w:type="spellStart"/>
+      <w:r>
+        <w:t>qqplot</w:t>
+      </w:r>
+      <w:proofErr w:type="spellEnd"/>
+      <w:r>
+        <w:t xml:space="preserve"> also shows that this data is not normal. However, the fact that these plots are examining means may be throwing them off a little bit. The raw count/proportion data may be more “normal”.  </w:t>
       </w:r>
     </w:p>
     <w:p>
       <w:pPr>
         <w:spacing w:line="360" w:lineRule="auto"/>
       </w:pPr>
-      <w:r>
-        <w:t xml:space="preserve">We found through additional research that there was a paper that utilized this data (Ellison &amp; Gotelli 2009) but was not cited on the original Environmental Data Initiative page. Fortunately, this paper compares the prey capture of plants on a genus level, so we may still be able to achieve unique analyses with our </w:t>
+    </w:p>
+    <w:p>
+      <w:pPr>
+        <w:spacing w:line="360" w:lineRule="auto"/>
+      </w:pPr>
+    </w:p>
+    <w:p>
+      <w:pPr>
+        <w:spacing w:line="360" w:lineRule="auto"/>
+      </w:pPr>
+      <w:r>
+        <w:t xml:space="preserve">We found through additional research that there was a paper that utilized this data (Ellison &amp; Gotelli 2009) but was not cited on the original Environmental Data Initiative page. </w:t>
+      </w:r>
+      <w:r>
+        <w:t>This</w:t>
+      </w:r>
+      <w:r>
+        <w:t xml:space="preserve"> paper compares the prey capture of plants on a genus level, so </w:t>
+      </w:r>
+      <w:r>
+        <w:t xml:space="preserve">our concept of </w:t>
       </w:r>
       <w:proofErr w:type="spellStart"/>
       <w:r>
@@ -4258,7 +4387,10 @@
       </w:r>
       <w:proofErr w:type="spellEnd"/>
       <w:r>
-        <w:t xml:space="preserve"> according to their prey capture method. With this prey capture variable, we can compare catch within each group and between the three groups, hopefully demonstrating that the same trap type </w:t>
+        <w:t xml:space="preserve"> the data according to prey capture method will still provide a unique analysis. </w:t>
+      </w:r>
+      <w:r>
+        <w:t xml:space="preserve">With this prey capture variable, we can compare catch within each group and between the three groups, hopefully demonstrating that the same trap type </w:t>
       </w:r>
       <w:proofErr w:type="gramStart"/>
       <w:r>
@@ -4269,24 +4401,26 @@
         <w:t xml:space="preserve"> more similar to each other. </w:t>
       </w:r>
       <w:r>
-        <w:t xml:space="preserve">We intend to fit a generalized linear mixed </w:t>
-      </w:r>
-      <w:r>
-        <w:t xml:space="preserve">effect model to analyze the data, given that </w:t>
-      </w:r>
-      <w:proofErr w:type="gramStart"/>
-      <w:r>
-        <w:t>the majority of</w:t>
-      </w:r>
-      <w:proofErr w:type="gramEnd"/>
-      <w:r>
-        <w:t xml:space="preserve"> the data is count data and should theoretically follow a Poisson distribution.</w:t>
-      </w:r>
-      <w:r>
-        <w:t xml:space="preserve"> For the data using proportional </w:t>
-      </w:r>
-      <w:r>
-        <w:t xml:space="preserve">values, we would assume a normal distribution. </w:t>
+        <w:t xml:space="preserve">We intend to fit a generalized linear mixed effect model to analyze the data, given that most of the data is count data and should theoretically follow a Poisson distribution. For the data using proportional values, we would assume a normal distribution. </w:t>
+      </w:r>
+      <w:r>
+        <w:t>A</w:t>
+      </w:r>
+      <w:r>
+        <w:t xml:space="preserve">pplication of the Kruskal-Wallis test may also shed light on the relationships between predation type and prey collection, and will be more cooperative in the case of non-normal data. </w:t>
+      </w:r>
+    </w:p>
+    <w:p>
+      <w:pPr>
+        <w:spacing w:line="360" w:lineRule="auto"/>
+      </w:pPr>
+      <w:r>
+        <w:rPr>
+          <w:b/>
+          <w:bCs/>
+          <w:u w:val="single"/>
+        </w:rPr>
+        <w:t>Citations:</w:t>
       </w:r>
     </w:p>
     <w:p>
@@ -4295,42 +4429,7 @@
         <w:ind w:firstLine="720"/>
       </w:pPr>
       <w:r>
-        <w:t xml:space="preserve">The first of three graphs using this data is a “star” plot, where each genus has been broken down into proportions of prey. The second graph addresses PIE, or probability of interspecific encounter, which is meant </w:t>
-      </w:r>
-      <w:proofErr w:type="gramStart"/>
-      <w:r>
-        <w:t>as a means to</w:t>
-      </w:r>
-      <w:proofErr w:type="gramEnd"/>
-      <w:r>
-        <w:t xml:space="preserve"> demonstrate how specialized to certain orders the genus of plants is. The final graph illustrates a similarity index between a few selected samples prey capture. While all analyses are very interesting and may provide useful for further work, we do not intend to use these exact statistical or graphical representations to guide our project. </w:t>
-      </w:r>
-      <w:r>
-        <w:rPr>
-          <w:highlight w:val="cyan"/>
-        </w:rPr>
-        <w:t>(don’t think I’ll include this in the final draft)</w:t>
-      </w:r>
-    </w:p>
-    <w:p>
-      <w:pPr>
-        <w:spacing w:line="360" w:lineRule="auto"/>
-      </w:pPr>
-      <w:r>
-        <w:rPr>
-          <w:b/>
-          <w:bCs/>
-          <w:u w:val="single"/>
-        </w:rPr>
-        <w:t>Citations:</w:t>
-      </w:r>
-    </w:p>
-    <w:p>
-      <w:pPr>
-        <w:spacing w:line="360" w:lineRule="auto"/>
-        <w:ind w:firstLine="720"/>
-      </w:pPr>
-      <w:r>
+        <w:lastRenderedPageBreak/>
         <w:t xml:space="preserve">Ellison, A. M., &amp; Gotelli, N. J. (2009). Energetics and the evolution of carnivorous plants—Darwin's ‘most wonderful plants in the world’. </w:t>
       </w:r>
       <w:r>
@@ -5289,7 +5388,6 @@
   <w:style w:type="character" w:default="1" w:styleId="DefaultParagraphFont">
     <w:name w:val="Default Paragraph Font"/>
     <w:uiPriority w:val="1"/>
-    <w:semiHidden/>
     <w:unhideWhenUsed/>
   </w:style>
   <w:style w:type="table" w:default="1" w:styleId="TableNormal">

</xml_diff>

<commit_message>
updated stats table and added corrected excel file
</commit_message>
<xml_diff>
--- a/ENTM 6706 - Preliminary Data Analysis.docx
+++ b/ENTM 6706 - Preliminary Data Analysis.docx
@@ -111,7 +111,10 @@
         <w:t xml:space="preserve">n = 30) and one data set measuring actual counts of trapped arthropods (n = </w:t>
       </w:r>
       <w:r>
-        <w:t>52</w:t>
+        <w:t>4</w:t>
+      </w:r>
+      <w:r>
+        <w:t>2</w:t>
       </w:r>
       <w:r>
         <w:t>)</w:t>
@@ -123,10 +126,7 @@
         <w:t>of these two datasets, but we have found several of the studies that include proportions and have found total counts, so we may soon be able to combine most of these datasets together for analysis.</w:t>
       </w:r>
       <w:r>
-        <w:t xml:space="preserve"> </w:t>
-      </w:r>
-      <w:r>
-        <w:t xml:space="preserve">A significant amount of time has passed since this dataset was assembled in 2008, which has led to some modern studies on the topic not being included. </w:t>
+        <w:t xml:space="preserve"> A significant amount of time has passed since this dataset was assembled in 2008, which has led to some modern studies on the topic not being included. </w:t>
       </w:r>
       <w:proofErr w:type="gramStart"/>
       <w:r>
@@ -1312,297 +1312,60 @@
         <w:fldChar w:fldCharType="begin"/>
       </w:r>
       <w:r>
-        <w:instrText xml:space="preserve"> LINK Excel.Sheet.12 "https://buckeyemailosu-my.sharepoint.com/personal/paul_1187_buckeyemail_osu_edu/Documents/Documents/AU_2024_OSU/Sam_Kaylas_Class/ENT6707-G4/G4_summary_stats.xlsx" "Make_Tables!R3C3:R16C8" \a \f 4 \h </w:instrText>
+        <w:instrText xml:space="preserve"> LINK </w:instrText>
+      </w:r>
+      <w:r>
+        <w:instrText xml:space="preserve">Excel.Sheet.12 https://buckeyemailosu-my.sharepoint.com/personal/paul_1187_buckeyemail_osu_edu/Documents/Documents/AU_2024_OSU/Sam_Kaylas_Class/ENT6707-G4/G4_summary_stats.xlsx Make_Tables!R3C3:R16C8 </w:instrText>
+      </w:r>
+      <w:r>
+        <w:instrText xml:space="preserve">\a \f 4 \h </w:instrText>
       </w:r>
       <w:r>
         <w:instrText xml:space="preserve"> \* MERGEFORMAT </w:instrText>
       </w:r>
       <w:r>
         <w:fldChar w:fldCharType="separate"/>
+      </w:r>
+    </w:p>
+    <w:p>
+      <w:pPr>
+        <w:spacing w:line="360" w:lineRule="auto"/>
+      </w:pPr>
+      <w:r>
+        <w:fldChar w:fldCharType="end"/>
       </w:r>
     </w:p>
     <w:tbl>
       <w:tblPr>
-        <w:tblStyle w:val="PlainTable1"/>
-        <w:tblW w:w="10508" w:type="dxa"/>
+        <w:tblStyle w:val="TableGrid"/>
+        <w:tblW w:w="9900" w:type="dxa"/>
         <w:tblLook w:val="04A0" w:firstRow="1" w:lastRow="0" w:firstColumn="1" w:lastColumn="0" w:noHBand="0" w:noVBand="1"/>
       </w:tblPr>
       <w:tblGrid>
-        <w:gridCol w:w="2869"/>
+        <w:gridCol w:w="2806"/>
         <w:gridCol w:w="1120"/>
         <w:gridCol w:w="1120"/>
-        <w:gridCol w:w="3042"/>
-        <w:gridCol w:w="192"/>
-        <w:gridCol w:w="928"/>
-        <w:gridCol w:w="1300"/>
+        <w:gridCol w:w="2806"/>
+        <w:gridCol w:w="1120"/>
+        <w:gridCol w:w="1120"/>
       </w:tblGrid>
       <w:tr>
         <w:trPr>
-          <w:cnfStyle w:val="100000000000" w:firstRow="1" w:lastRow="0" w:firstColumn="0" w:lastColumn="0" w:oddVBand="0" w:evenVBand="0" w:oddHBand="0" w:evenHBand="0" w:firstRowFirstColumn="0" w:firstRowLastColumn="0" w:lastRowFirstColumn="0" w:lastRowLastColumn="0"/>
           <w:trHeight w:val="288"/>
         </w:trPr>
         <w:tc>
           <w:tcPr>
-            <w:cnfStyle w:val="001000000000" w:firstRow="0" w:lastRow="0" w:firstColumn="1" w:lastColumn="0" w:oddVBand="0" w:evenVBand="0" w:oddHBand="0" w:evenHBand="0" w:firstRowFirstColumn="0" w:firstRowLastColumn="0" w:lastRowFirstColumn="0" w:lastRowLastColumn="0"/>
-            <w:tcW w:w="2806" w:type="dxa"/>
-            <w:noWrap/>
-            <w:hideMark/>
-          </w:tcPr>
-          <w:p>
-            <w:pPr>
-              <w:rPr>
-                <w:rFonts w:ascii="Calibri" w:eastAsia="Times New Roman" w:hAnsi="Calibri" w:cs="Calibri"/>
-                <w:color w:val="FFFFFF"/>
-                <w:kern w:val="0"/>
-                <w:sz w:val="22"/>
-                <w:szCs w:val="22"/>
-                <w14:ligatures w14:val="none"/>
-              </w:rPr>
-            </w:pPr>
-            <w:r>
-              <w:rPr>
-                <w:rFonts w:ascii="Calibri" w:eastAsia="Times New Roman" w:hAnsi="Calibri" w:cs="Calibri"/>
-                <w:color w:val="000000" w:themeColor="text1"/>
-                <w:kern w:val="0"/>
-                <w:sz w:val="22"/>
-                <w:szCs w:val="22"/>
-                <w14:ligatures w14:val="none"/>
-              </w:rPr>
-              <w:t>Counts stud</w:t>
-            </w:r>
-            <w:r>
-              <w:rPr>
-                <w:rFonts w:ascii="Calibri" w:eastAsia="Times New Roman" w:hAnsi="Calibri" w:cs="Calibri"/>
-                <w:color w:val="000000" w:themeColor="text1"/>
-                <w:kern w:val="0"/>
-                <w:sz w:val="22"/>
-                <w:szCs w:val="22"/>
-                <w14:ligatures w14:val="none"/>
-              </w:rPr>
-              <w:t>ies data</w:t>
-            </w:r>
-            <w:r>
-              <w:rPr>
-                <w:rFonts w:ascii="Calibri" w:eastAsia="Times New Roman" w:hAnsi="Calibri" w:cs="Calibri"/>
-                <w:color w:val="000000" w:themeColor="text1"/>
-                <w:kern w:val="0"/>
-                <w:sz w:val="22"/>
-                <w:szCs w:val="22"/>
-                <w14:ligatures w14:val="none"/>
-              </w:rPr>
-              <w:t xml:space="preserve"> (n = 52)</w:t>
-            </w:r>
-          </w:p>
-        </w:tc>
-        <w:tc>
-          <w:tcPr>
-            <w:tcW w:w="1120" w:type="dxa"/>
-            <w:noWrap/>
-            <w:hideMark/>
-          </w:tcPr>
-          <w:p>
-            <w:pPr>
-              <w:cnfStyle w:val="100000000000" w:firstRow="1" w:lastRow="0" w:firstColumn="0" w:lastColumn="0" w:oddVBand="0" w:evenVBand="0" w:oddHBand="0" w:evenHBand="0" w:firstRowFirstColumn="0" w:firstRowLastColumn="0" w:lastRowFirstColumn="0" w:lastRowLastColumn="0"/>
-              <w:rPr>
-                <w:rFonts w:ascii="Calibri" w:eastAsia="Times New Roman" w:hAnsi="Calibri" w:cs="Calibri"/>
-                <w:color w:val="FFFFFF"/>
-                <w:kern w:val="0"/>
-                <w:sz w:val="22"/>
-                <w:szCs w:val="22"/>
-                <w14:ligatures w14:val="none"/>
-              </w:rPr>
-            </w:pPr>
-          </w:p>
-        </w:tc>
-        <w:tc>
-          <w:tcPr>
-            <w:tcW w:w="1120" w:type="dxa"/>
-            <w:noWrap/>
-            <w:hideMark/>
-          </w:tcPr>
-          <w:p>
-            <w:pPr>
-              <w:cnfStyle w:val="100000000000" w:firstRow="1" w:lastRow="0" w:firstColumn="0" w:lastColumn="0" w:oddVBand="0" w:evenVBand="0" w:oddHBand="0" w:evenHBand="0" w:firstRowFirstColumn="0" w:firstRowLastColumn="0" w:lastRowFirstColumn="0" w:lastRowLastColumn="0"/>
-              <w:rPr>
-                <w:rFonts w:ascii="Calibri" w:eastAsia="Times New Roman" w:hAnsi="Calibri" w:cs="Calibri"/>
-                <w:color w:val="FFFFFF"/>
-                <w:kern w:val="0"/>
-                <w:sz w:val="22"/>
-                <w:szCs w:val="22"/>
-                <w14:ligatures w14:val="none"/>
-              </w:rPr>
-            </w:pPr>
-          </w:p>
-        </w:tc>
-        <w:tc>
-          <w:tcPr>
-            <w:tcW w:w="3234" w:type="dxa"/>
-            <w:gridSpan w:val="2"/>
-            <w:noWrap/>
-            <w:hideMark/>
-          </w:tcPr>
-          <w:p>
-            <w:pPr>
-              <w:cnfStyle w:val="100000000000" w:firstRow="1" w:lastRow="0" w:firstColumn="0" w:lastColumn="0" w:oddVBand="0" w:evenVBand="0" w:oddHBand="0" w:evenHBand="0" w:firstRowFirstColumn="0" w:firstRowLastColumn="0" w:lastRowFirstColumn="0" w:lastRowLastColumn="0"/>
-              <w:rPr>
-                <w:rFonts w:ascii="Calibri" w:eastAsia="Times New Roman" w:hAnsi="Calibri" w:cs="Calibri"/>
-                <w:color w:val="FFFFFF"/>
-                <w:kern w:val="0"/>
-                <w:sz w:val="22"/>
-                <w:szCs w:val="22"/>
-                <w14:ligatures w14:val="none"/>
-              </w:rPr>
-            </w:pPr>
-            <w:r>
-              <w:rPr>
-                <w:rFonts w:ascii="Calibri" w:eastAsia="Times New Roman" w:hAnsi="Calibri" w:cs="Calibri"/>
-                <w:color w:val="000000" w:themeColor="text1"/>
-                <w:kern w:val="0"/>
-                <w:sz w:val="22"/>
-                <w:szCs w:val="22"/>
-                <w14:ligatures w14:val="none"/>
-              </w:rPr>
-              <w:t xml:space="preserve">Proportions </w:t>
-            </w:r>
-            <w:r>
-              <w:rPr>
-                <w:rFonts w:ascii="Calibri" w:eastAsia="Times New Roman" w:hAnsi="Calibri" w:cs="Calibri"/>
-                <w:color w:val="000000" w:themeColor="text1"/>
-                <w:kern w:val="0"/>
-                <w:sz w:val="22"/>
-                <w:szCs w:val="22"/>
-                <w14:ligatures w14:val="none"/>
-              </w:rPr>
-              <w:t>studies data</w:t>
-            </w:r>
-            <w:r>
-              <w:rPr>
-                <w:rFonts w:ascii="Calibri" w:eastAsia="Times New Roman" w:hAnsi="Calibri" w:cs="Calibri"/>
-                <w:color w:val="000000" w:themeColor="text1"/>
-                <w:kern w:val="0"/>
-                <w:sz w:val="22"/>
-                <w:szCs w:val="22"/>
-                <w14:ligatures w14:val="none"/>
-              </w:rPr>
-              <w:t xml:space="preserve"> (n =</w:t>
-            </w:r>
-            <w:r>
-              <w:rPr>
-                <w:rFonts w:ascii="Calibri" w:eastAsia="Times New Roman" w:hAnsi="Calibri" w:cs="Calibri"/>
-                <w:color w:val="000000" w:themeColor="text1"/>
-                <w:kern w:val="0"/>
-                <w:sz w:val="22"/>
-                <w:szCs w:val="22"/>
-                <w14:ligatures w14:val="none"/>
-              </w:rPr>
-              <w:t xml:space="preserve"> </w:t>
-            </w:r>
-            <w:r>
-              <w:rPr>
-                <w:rFonts w:ascii="Calibri" w:eastAsia="Times New Roman" w:hAnsi="Calibri" w:cs="Calibri"/>
-                <w:color w:val="000000" w:themeColor="text1"/>
-                <w:kern w:val="0"/>
-                <w:sz w:val="22"/>
-                <w:szCs w:val="22"/>
-                <w14:ligatures w14:val="none"/>
-              </w:rPr>
-              <w:t>30)</w:t>
-            </w:r>
-          </w:p>
-        </w:tc>
-        <w:tc>
-          <w:tcPr>
-            <w:tcW w:w="928" w:type="dxa"/>
-            <w:noWrap/>
-            <w:hideMark/>
-          </w:tcPr>
-          <w:p>
-            <w:pPr>
-              <w:cnfStyle w:val="100000000000" w:firstRow="1" w:lastRow="0" w:firstColumn="0" w:lastColumn="0" w:oddVBand="0" w:evenVBand="0" w:oddHBand="0" w:evenHBand="0" w:firstRowFirstColumn="0" w:firstRowLastColumn="0" w:lastRowFirstColumn="0" w:lastRowLastColumn="0"/>
-              <w:rPr>
-                <w:rFonts w:ascii="Calibri" w:eastAsia="Times New Roman" w:hAnsi="Calibri" w:cs="Calibri"/>
-                <w:color w:val="FFFFFF"/>
-                <w:kern w:val="0"/>
-                <w:sz w:val="22"/>
-                <w:szCs w:val="22"/>
-                <w14:ligatures w14:val="none"/>
-              </w:rPr>
-            </w:pPr>
-          </w:p>
-        </w:tc>
-        <w:tc>
-          <w:tcPr>
-            <w:tcW w:w="1300" w:type="dxa"/>
-            <w:noWrap/>
-            <w:hideMark/>
-          </w:tcPr>
-          <w:p>
-            <w:pPr>
-              <w:cnfStyle w:val="100000000000" w:firstRow="1" w:lastRow="0" w:firstColumn="0" w:lastColumn="0" w:oddVBand="0" w:evenVBand="0" w:oddHBand="0" w:evenHBand="0" w:firstRowFirstColumn="0" w:firstRowLastColumn="0" w:lastRowFirstColumn="0" w:lastRowLastColumn="0"/>
-              <w:rPr>
-                <w:rFonts w:ascii="Calibri" w:eastAsia="Times New Roman" w:hAnsi="Calibri" w:cs="Calibri"/>
-                <w:color w:val="FFFFFF"/>
-                <w:kern w:val="0"/>
-                <w:sz w:val="22"/>
-                <w:szCs w:val="22"/>
-                <w14:ligatures w14:val="none"/>
-              </w:rPr>
-            </w:pPr>
-          </w:p>
-        </w:tc>
-      </w:tr>
-      <w:tr>
-        <w:trPr>
-          <w:cnfStyle w:val="000000100000" w:firstRow="0" w:lastRow="0" w:firstColumn="0" w:lastColumn="0" w:oddVBand="0" w:evenVBand="0" w:oddHBand="1" w:evenHBand="0" w:firstRowFirstColumn="0" w:firstRowLastColumn="0" w:lastRowFirstColumn="0" w:lastRowLastColumn="0"/>
-          <w:trHeight w:val="288"/>
-        </w:trPr>
-        <w:tc>
-          <w:tcPr>
-            <w:cnfStyle w:val="001000000000" w:firstRow="0" w:lastRow="0" w:firstColumn="1" w:lastColumn="0" w:oddVBand="0" w:evenVBand="0" w:oddHBand="0" w:evenHBand="0" w:firstRowFirstColumn="0" w:firstRowLastColumn="0" w:lastRowFirstColumn="0" w:lastRowLastColumn="0"/>
-            <w:tcW w:w="2806" w:type="dxa"/>
-            <w:noWrap/>
-            <w:hideMark/>
-          </w:tcPr>
-          <w:p>
-            <w:pPr>
-              <w:jc w:val="center"/>
-              <w:rPr>
-                <w:rFonts w:ascii="Calibri" w:eastAsia="Times New Roman" w:hAnsi="Calibri" w:cs="Calibri"/>
-                <w:color w:val="000000"/>
-                <w:kern w:val="0"/>
-                <w:sz w:val="22"/>
-                <w:szCs w:val="22"/>
-                <w14:ligatures w14:val="none"/>
-              </w:rPr>
-            </w:pPr>
-            <w:r>
-              <w:rPr>
-                <w:rFonts w:ascii="Calibri" w:eastAsia="Times New Roman" w:hAnsi="Calibri" w:cs="Calibri"/>
-                <w:color w:val="000000"/>
-                <w:kern w:val="0"/>
-                <w:sz w:val="22"/>
-                <w:szCs w:val="22"/>
-                <w14:ligatures w14:val="none"/>
-              </w:rPr>
-              <w:t>Prey group</w:t>
-            </w:r>
-          </w:p>
-        </w:tc>
-        <w:tc>
-          <w:tcPr>
-            <w:tcW w:w="1120" w:type="dxa"/>
-            <w:noWrap/>
-            <w:hideMark/>
-          </w:tcPr>
-          <w:p>
-            <w:pPr>
-              <w:jc w:val="center"/>
-              <w:cnfStyle w:val="000000100000" w:firstRow="0" w:lastRow="0" w:firstColumn="0" w:lastColumn="0" w:oddVBand="0" w:evenVBand="0" w:oddHBand="1" w:evenHBand="0" w:firstRowFirstColumn="0" w:firstRowLastColumn="0" w:lastRowFirstColumn="0" w:lastRowLastColumn="0"/>
+            <w:tcW w:w="2680" w:type="dxa"/>
+            <w:noWrap/>
+            <w:hideMark/>
+          </w:tcPr>
+          <w:p>
+            <w:pPr>
               <w:rPr>
                 <w:rFonts w:ascii="Calibri" w:eastAsia="Times New Roman" w:hAnsi="Calibri" w:cs="Calibri"/>
                 <w:b/>
                 <w:bCs/>
-                <w:color w:val="000000"/>
+                <w:color w:val="FFFFFF"/>
                 <w:kern w:val="0"/>
                 <w:sz w:val="22"/>
                 <w:szCs w:val="22"/>
@@ -1614,13 +1377,12 @@
                 <w:rFonts w:ascii="Calibri" w:eastAsia="Times New Roman" w:hAnsi="Calibri" w:cs="Calibri"/>
                 <w:b/>
                 <w:bCs/>
-                <w:color w:val="000000"/>
-                <w:kern w:val="0"/>
-                <w:sz w:val="22"/>
-                <w:szCs w:val="22"/>
-                <w14:ligatures w14:val="none"/>
-              </w:rPr>
-              <w:t>mean</w:t>
+                <w:kern w:val="0"/>
+                <w:sz w:val="22"/>
+                <w:szCs w:val="22"/>
+                <w14:ligatures w14:val="none"/>
+              </w:rPr>
+              <w:t>Count studies (n = 42)</w:t>
             </w:r>
           </w:p>
         </w:tc>
@@ -1632,49 +1394,52 @@
           </w:tcPr>
           <w:p>
             <w:pPr>
-              <w:jc w:val="center"/>
-              <w:cnfStyle w:val="000000100000" w:firstRow="0" w:lastRow="0" w:firstColumn="0" w:lastColumn="0" w:oddVBand="0" w:evenVBand="0" w:oddHBand="1" w:evenHBand="0" w:firstRowFirstColumn="0" w:firstRowLastColumn="0" w:lastRowFirstColumn="0" w:lastRowLastColumn="0"/>
               <w:rPr>
                 <w:rFonts w:ascii="Calibri" w:eastAsia="Times New Roman" w:hAnsi="Calibri" w:cs="Calibri"/>
                 <w:b/>
                 <w:bCs/>
-                <w:color w:val="000000"/>
-                <w:kern w:val="0"/>
-                <w:sz w:val="22"/>
-                <w:szCs w:val="22"/>
-                <w14:ligatures w14:val="none"/>
-              </w:rPr>
-            </w:pPr>
-            <w:r>
+                <w:color w:val="FFFFFF"/>
+                <w:kern w:val="0"/>
+                <w:sz w:val="22"/>
+                <w:szCs w:val="22"/>
+                <w14:ligatures w14:val="none"/>
+              </w:rPr>
+            </w:pPr>
+          </w:p>
+        </w:tc>
+        <w:tc>
+          <w:tcPr>
+            <w:tcW w:w="1120" w:type="dxa"/>
+            <w:noWrap/>
+            <w:hideMark/>
+          </w:tcPr>
+          <w:p>
+            <w:pPr>
               <w:rPr>
                 <w:rFonts w:ascii="Calibri" w:eastAsia="Times New Roman" w:hAnsi="Calibri" w:cs="Calibri"/>
                 <w:b/>
                 <w:bCs/>
-                <w:color w:val="000000"/>
-                <w:kern w:val="0"/>
-                <w:sz w:val="22"/>
-                <w:szCs w:val="22"/>
-                <w14:ligatures w14:val="none"/>
-              </w:rPr>
-              <w:t>SE</w:t>
-            </w:r>
-          </w:p>
-        </w:tc>
-        <w:tc>
-          <w:tcPr>
-            <w:tcW w:w="3042" w:type="dxa"/>
-            <w:noWrap/>
-            <w:hideMark/>
-          </w:tcPr>
-          <w:p>
-            <w:pPr>
-              <w:jc w:val="center"/>
-              <w:cnfStyle w:val="000000100000" w:firstRow="0" w:lastRow="0" w:firstColumn="0" w:lastColumn="0" w:oddVBand="0" w:evenVBand="0" w:oddHBand="1" w:evenHBand="0" w:firstRowFirstColumn="0" w:firstRowLastColumn="0" w:lastRowFirstColumn="0" w:lastRowLastColumn="0"/>
+                <w:color w:val="FFFFFF"/>
+                <w:kern w:val="0"/>
+                <w:sz w:val="22"/>
+                <w:szCs w:val="22"/>
+                <w14:ligatures w14:val="none"/>
+              </w:rPr>
+            </w:pPr>
+          </w:p>
+        </w:tc>
+        <w:tc>
+          <w:tcPr>
+            <w:tcW w:w="2740" w:type="dxa"/>
+            <w:noWrap/>
+            <w:hideMark/>
+          </w:tcPr>
+          <w:p>
+            <w:pPr>
               <w:rPr>
                 <w:rFonts w:ascii="Calibri" w:eastAsia="Times New Roman" w:hAnsi="Calibri" w:cs="Calibri"/>
                 <w:b/>
                 <w:bCs/>
-                <w:color w:val="000000"/>
                 <w:kern w:val="0"/>
                 <w:sz w:val="22"/>
                 <w:szCs w:val="22"/>
@@ -1686,87 +1451,55 @@
                 <w:rFonts w:ascii="Calibri" w:eastAsia="Times New Roman" w:hAnsi="Calibri" w:cs="Calibri"/>
                 <w:b/>
                 <w:bCs/>
-                <w:color w:val="000000"/>
-                <w:kern w:val="0"/>
-                <w:sz w:val="22"/>
-                <w:szCs w:val="22"/>
-                <w14:ligatures w14:val="none"/>
-              </w:rPr>
-              <w:t>Prey group</w:t>
+                <w:kern w:val="0"/>
+                <w:sz w:val="22"/>
+                <w:szCs w:val="22"/>
+                <w14:ligatures w14:val="none"/>
+              </w:rPr>
+              <w:t>Proportion Studies (n = 30)</w:t>
             </w:r>
           </w:p>
         </w:tc>
         <w:tc>
           <w:tcPr>
             <w:tcW w:w="1120" w:type="dxa"/>
-            <w:gridSpan w:val="2"/>
-            <w:noWrap/>
-            <w:hideMark/>
-          </w:tcPr>
-          <w:p>
-            <w:pPr>
-              <w:jc w:val="center"/>
-              <w:cnfStyle w:val="000000100000" w:firstRow="0" w:lastRow="0" w:firstColumn="0" w:lastColumn="0" w:oddVBand="0" w:evenVBand="0" w:oddHBand="1" w:evenHBand="0" w:firstRowFirstColumn="0" w:firstRowLastColumn="0" w:lastRowFirstColumn="0" w:lastRowLastColumn="0"/>
+            <w:noWrap/>
+            <w:hideMark/>
+          </w:tcPr>
+          <w:p>
+            <w:pPr>
               <w:rPr>
                 <w:rFonts w:ascii="Calibri" w:eastAsia="Times New Roman" w:hAnsi="Calibri" w:cs="Calibri"/>
                 <w:b/>
                 <w:bCs/>
-                <w:color w:val="000000"/>
-                <w:kern w:val="0"/>
-                <w:sz w:val="22"/>
-                <w:szCs w:val="22"/>
-                <w14:ligatures w14:val="none"/>
-              </w:rPr>
-            </w:pPr>
-            <w:r>
+                <w:color w:val="FFFFFF"/>
+                <w:kern w:val="0"/>
+                <w:sz w:val="22"/>
+                <w:szCs w:val="22"/>
+                <w14:ligatures w14:val="none"/>
+              </w:rPr>
+            </w:pPr>
+          </w:p>
+        </w:tc>
+        <w:tc>
+          <w:tcPr>
+            <w:tcW w:w="1120" w:type="dxa"/>
+            <w:noWrap/>
+            <w:hideMark/>
+          </w:tcPr>
+          <w:p>
+            <w:pPr>
               <w:rPr>
                 <w:rFonts w:ascii="Calibri" w:eastAsia="Times New Roman" w:hAnsi="Calibri" w:cs="Calibri"/>
                 <w:b/>
                 <w:bCs/>
-                <w:color w:val="000000"/>
-                <w:kern w:val="0"/>
-                <w:sz w:val="22"/>
-                <w:szCs w:val="22"/>
-                <w14:ligatures w14:val="none"/>
-              </w:rPr>
-              <w:t>mean</w:t>
-            </w:r>
-          </w:p>
-        </w:tc>
-        <w:tc>
-          <w:tcPr>
-            <w:tcW w:w="1300" w:type="dxa"/>
-            <w:noWrap/>
-            <w:hideMark/>
-          </w:tcPr>
-          <w:p>
-            <w:pPr>
-              <w:jc w:val="center"/>
-              <w:cnfStyle w:val="000000100000" w:firstRow="0" w:lastRow="0" w:firstColumn="0" w:lastColumn="0" w:oddVBand="0" w:evenVBand="0" w:oddHBand="1" w:evenHBand="0" w:firstRowFirstColumn="0" w:firstRowLastColumn="0" w:lastRowFirstColumn="0" w:lastRowLastColumn="0"/>
-              <w:rPr>
-                <w:rFonts w:ascii="Calibri" w:eastAsia="Times New Roman" w:hAnsi="Calibri" w:cs="Calibri"/>
-                <w:b/>
-                <w:bCs/>
-                <w:color w:val="000000"/>
-                <w:kern w:val="0"/>
-                <w:sz w:val="22"/>
-                <w:szCs w:val="22"/>
-                <w14:ligatures w14:val="none"/>
-              </w:rPr>
-            </w:pPr>
-            <w:r>
-              <w:rPr>
-                <w:rFonts w:ascii="Calibri" w:eastAsia="Times New Roman" w:hAnsi="Calibri" w:cs="Calibri"/>
-                <w:b/>
-                <w:bCs/>
-                <w:color w:val="000000"/>
-                <w:kern w:val="0"/>
-                <w:sz w:val="22"/>
-                <w:szCs w:val="22"/>
-                <w14:ligatures w14:val="none"/>
-              </w:rPr>
-              <w:t>SE</w:t>
-            </w:r>
+                <w:color w:val="FFFFFF"/>
+                <w:kern w:val="0"/>
+                <w:sz w:val="22"/>
+                <w:szCs w:val="22"/>
+                <w14:ligatures w14:val="none"/>
+              </w:rPr>
+            </w:pPr>
           </w:p>
         </w:tc>
       </w:tr>
@@ -1776,35 +1509,37 @@
         </w:trPr>
         <w:tc>
           <w:tcPr>
-            <w:cnfStyle w:val="001000000000" w:firstRow="0" w:lastRow="0" w:firstColumn="1" w:lastColumn="0" w:oddVBand="0" w:evenVBand="0" w:oddHBand="0" w:evenHBand="0" w:firstRowFirstColumn="0" w:firstRowLastColumn="0" w:lastRowFirstColumn="0" w:lastRowLastColumn="0"/>
-            <w:tcW w:w="2806" w:type="dxa"/>
-            <w:noWrap/>
-            <w:hideMark/>
-          </w:tcPr>
-          <w:p>
-            <w:pPr>
-              <w:rPr>
-                <w:rFonts w:ascii="Calibri" w:eastAsia="Times New Roman" w:hAnsi="Calibri" w:cs="Calibri"/>
-                <w:color w:val="000000"/>
-                <w:kern w:val="0"/>
-                <w:sz w:val="22"/>
-                <w:szCs w:val="22"/>
-                <w14:ligatures w14:val="none"/>
-              </w:rPr>
-            </w:pPr>
-            <w:proofErr w:type="spellStart"/>
-            <w:r>
-              <w:rPr>
-                <w:rFonts w:ascii="Calibri" w:eastAsia="Times New Roman" w:hAnsi="Calibri" w:cs="Calibri"/>
-                <w:color w:val="000000"/>
-                <w:kern w:val="0"/>
-                <w:sz w:val="22"/>
-                <w:szCs w:val="22"/>
-                <w14:ligatures w14:val="none"/>
-              </w:rPr>
-              <w:t>diptera</w:t>
-            </w:r>
-            <w:proofErr w:type="spellEnd"/>
+            <w:tcW w:w="2680" w:type="dxa"/>
+            <w:noWrap/>
+            <w:hideMark/>
+          </w:tcPr>
+          <w:p>
+            <w:pPr>
+              <w:jc w:val="center"/>
+              <w:rPr>
+                <w:rFonts w:ascii="Calibri" w:eastAsia="Times New Roman" w:hAnsi="Calibri" w:cs="Calibri"/>
+                <w:b/>
+                <w:bCs/>
+                <w:color w:val="000000"/>
+                <w:kern w:val="0"/>
+                <w:sz w:val="22"/>
+                <w:szCs w:val="22"/>
+                <w14:ligatures w14:val="none"/>
+              </w:rPr>
+            </w:pPr>
+            <w:r>
+              <w:rPr>
+                <w:rFonts w:ascii="Calibri" w:eastAsia="Times New Roman" w:hAnsi="Calibri" w:cs="Calibri"/>
+                <w:b/>
+                <w:bCs/>
+                <w:color w:val="000000"/>
+                <w:kern w:val="0"/>
+                <w:sz w:val="22"/>
+                <w:szCs w:val="22"/>
+                <w14:ligatures w14:val="none"/>
+              </w:rPr>
+              <w:t>Prey group</w:t>
+            </w:r>
           </w:p>
         </w:tc>
         <w:tc>
@@ -1815,27 +1550,30 @@
           </w:tcPr>
           <w:p>
             <w:pPr>
-              <w:jc w:val="right"/>
-              <w:cnfStyle w:val="000000000000" w:firstRow="0" w:lastRow="0" w:firstColumn="0" w:lastColumn="0" w:oddVBand="0" w:evenVBand="0" w:oddHBand="0" w:evenHBand="0" w:firstRowFirstColumn="0" w:firstRowLastColumn="0" w:lastRowFirstColumn="0" w:lastRowLastColumn="0"/>
-              <w:rPr>
-                <w:rFonts w:ascii="Calibri" w:eastAsia="Times New Roman" w:hAnsi="Calibri" w:cs="Calibri"/>
-                <w:color w:val="000000"/>
-                <w:kern w:val="0"/>
-                <w:sz w:val="22"/>
-                <w:szCs w:val="22"/>
-                <w14:ligatures w14:val="none"/>
-              </w:rPr>
-            </w:pPr>
-            <w:r>
-              <w:rPr>
-                <w:rFonts w:ascii="Calibri" w:eastAsia="Times New Roman" w:hAnsi="Calibri" w:cs="Calibri"/>
-                <w:color w:val="000000"/>
-                <w:kern w:val="0"/>
-                <w:sz w:val="22"/>
-                <w:szCs w:val="22"/>
-                <w14:ligatures w14:val="none"/>
-              </w:rPr>
-              <w:t>256.4</w:t>
+              <w:jc w:val="center"/>
+              <w:rPr>
+                <w:rFonts w:ascii="Calibri" w:eastAsia="Times New Roman" w:hAnsi="Calibri" w:cs="Calibri"/>
+                <w:b/>
+                <w:bCs/>
+                <w:color w:val="000000"/>
+                <w:kern w:val="0"/>
+                <w:sz w:val="22"/>
+                <w:szCs w:val="22"/>
+                <w14:ligatures w14:val="none"/>
+              </w:rPr>
+            </w:pPr>
+            <w:r>
+              <w:rPr>
+                <w:rFonts w:ascii="Calibri" w:eastAsia="Times New Roman" w:hAnsi="Calibri" w:cs="Calibri"/>
+                <w:b/>
+                <w:bCs/>
+                <w:color w:val="000000"/>
+                <w:kern w:val="0"/>
+                <w:sz w:val="22"/>
+                <w:szCs w:val="22"/>
+                <w14:ligatures w14:val="none"/>
+              </w:rPr>
+              <w:t>mean</w:t>
             </w:r>
           </w:p>
         </w:tc>
@@ -1847,165 +1585,101 @@
           </w:tcPr>
           <w:p>
             <w:pPr>
-              <w:jc w:val="right"/>
-              <w:cnfStyle w:val="000000000000" w:firstRow="0" w:lastRow="0" w:firstColumn="0" w:lastColumn="0" w:oddVBand="0" w:evenVBand="0" w:oddHBand="0" w:evenHBand="0" w:firstRowFirstColumn="0" w:firstRowLastColumn="0" w:lastRowFirstColumn="0" w:lastRowLastColumn="0"/>
-              <w:rPr>
-                <w:rFonts w:ascii="Calibri" w:eastAsia="Times New Roman" w:hAnsi="Calibri" w:cs="Calibri"/>
-                <w:color w:val="000000"/>
-                <w:kern w:val="0"/>
-                <w:sz w:val="22"/>
-                <w:szCs w:val="22"/>
-                <w14:ligatures w14:val="none"/>
-              </w:rPr>
-            </w:pPr>
-            <w:r>
-              <w:rPr>
-                <w:rFonts w:ascii="Calibri" w:eastAsia="Times New Roman" w:hAnsi="Calibri" w:cs="Calibri"/>
-                <w:color w:val="000000"/>
-                <w:kern w:val="0"/>
-                <w:sz w:val="22"/>
-                <w:szCs w:val="22"/>
-                <w14:ligatures w14:val="none"/>
-              </w:rPr>
-              <w:t>69.76</w:t>
-            </w:r>
-          </w:p>
-        </w:tc>
-        <w:tc>
-          <w:tcPr>
-            <w:tcW w:w="3042" w:type="dxa"/>
-            <w:noWrap/>
-            <w:hideMark/>
-          </w:tcPr>
-          <w:p>
-            <w:pPr>
-              <w:cnfStyle w:val="000000000000" w:firstRow="0" w:lastRow="0" w:firstColumn="0" w:lastColumn="0" w:oddVBand="0" w:evenVBand="0" w:oddHBand="0" w:evenHBand="0" w:firstRowFirstColumn="0" w:firstRowLastColumn="0" w:lastRowFirstColumn="0" w:lastRowLastColumn="0"/>
-              <w:rPr>
-                <w:rFonts w:ascii="Calibri" w:eastAsia="Times New Roman" w:hAnsi="Calibri" w:cs="Calibri"/>
-                <w:color w:val="000000"/>
-                <w:kern w:val="0"/>
-                <w:sz w:val="22"/>
-                <w:szCs w:val="22"/>
-                <w14:ligatures w14:val="none"/>
-              </w:rPr>
-            </w:pPr>
-            <w:proofErr w:type="spellStart"/>
-            <w:r>
-              <w:rPr>
-                <w:rFonts w:ascii="Calibri" w:eastAsia="Times New Roman" w:hAnsi="Calibri" w:cs="Calibri"/>
-                <w:color w:val="000000"/>
-                <w:kern w:val="0"/>
-                <w:sz w:val="22"/>
-                <w:szCs w:val="22"/>
-                <w14:ligatures w14:val="none"/>
-              </w:rPr>
-              <w:t>diptera</w:t>
-            </w:r>
-            <w:proofErr w:type="spellEnd"/>
+              <w:jc w:val="center"/>
+              <w:rPr>
+                <w:rFonts w:ascii="Calibri" w:eastAsia="Times New Roman" w:hAnsi="Calibri" w:cs="Calibri"/>
+                <w:b/>
+                <w:bCs/>
+                <w:color w:val="000000"/>
+                <w:kern w:val="0"/>
+                <w:sz w:val="22"/>
+                <w:szCs w:val="22"/>
+                <w14:ligatures w14:val="none"/>
+              </w:rPr>
+            </w:pPr>
+            <w:r>
+              <w:rPr>
+                <w:rFonts w:ascii="Calibri" w:eastAsia="Times New Roman" w:hAnsi="Calibri" w:cs="Calibri"/>
+                <w:b/>
+                <w:bCs/>
+                <w:color w:val="000000"/>
+                <w:kern w:val="0"/>
+                <w:sz w:val="22"/>
+                <w:szCs w:val="22"/>
+                <w14:ligatures w14:val="none"/>
+              </w:rPr>
+              <w:t>SE</w:t>
+            </w:r>
+          </w:p>
+        </w:tc>
+        <w:tc>
+          <w:tcPr>
+            <w:tcW w:w="2740" w:type="dxa"/>
+            <w:noWrap/>
+            <w:hideMark/>
+          </w:tcPr>
+          <w:p>
+            <w:pPr>
+              <w:jc w:val="center"/>
+              <w:rPr>
+                <w:rFonts w:ascii="Calibri" w:eastAsia="Times New Roman" w:hAnsi="Calibri" w:cs="Calibri"/>
+                <w:b/>
+                <w:bCs/>
+                <w:color w:val="000000"/>
+                <w:kern w:val="0"/>
+                <w:sz w:val="22"/>
+                <w:szCs w:val="22"/>
+                <w14:ligatures w14:val="none"/>
+              </w:rPr>
+            </w:pPr>
+            <w:r>
+              <w:rPr>
+                <w:rFonts w:ascii="Calibri" w:eastAsia="Times New Roman" w:hAnsi="Calibri" w:cs="Calibri"/>
+                <w:b/>
+                <w:bCs/>
+                <w:color w:val="000000"/>
+                <w:kern w:val="0"/>
+                <w:sz w:val="22"/>
+                <w:szCs w:val="22"/>
+                <w14:ligatures w14:val="none"/>
+              </w:rPr>
+              <w:t>Prey group</w:t>
+            </w:r>
           </w:p>
         </w:tc>
         <w:tc>
           <w:tcPr>
             <w:tcW w:w="1120" w:type="dxa"/>
-            <w:gridSpan w:val="2"/>
-            <w:noWrap/>
-            <w:hideMark/>
-          </w:tcPr>
-          <w:p>
-            <w:pPr>
-              <w:jc w:val="right"/>
-              <w:cnfStyle w:val="000000000000" w:firstRow="0" w:lastRow="0" w:firstColumn="0" w:lastColumn="0" w:oddVBand="0" w:evenVBand="0" w:oddHBand="0" w:evenHBand="0" w:firstRowFirstColumn="0" w:firstRowLastColumn="0" w:lastRowFirstColumn="0" w:lastRowLastColumn="0"/>
-              <w:rPr>
-                <w:rFonts w:ascii="Calibri" w:eastAsia="Times New Roman" w:hAnsi="Calibri" w:cs="Calibri"/>
-                <w:color w:val="000000"/>
-                <w:kern w:val="0"/>
-                <w:sz w:val="22"/>
-                <w:szCs w:val="22"/>
-                <w14:ligatures w14:val="none"/>
-              </w:rPr>
-            </w:pPr>
-            <w:r>
-              <w:rPr>
-                <w:rFonts w:ascii="Calibri" w:eastAsia="Times New Roman" w:hAnsi="Calibri" w:cs="Calibri"/>
-                <w:color w:val="000000"/>
-                <w:kern w:val="0"/>
-                <w:sz w:val="22"/>
-                <w:szCs w:val="22"/>
-                <w14:ligatures w14:val="none"/>
-              </w:rPr>
-              <w:t>18.38</w:t>
-            </w:r>
-          </w:p>
-        </w:tc>
-        <w:tc>
-          <w:tcPr>
-            <w:tcW w:w="1300" w:type="dxa"/>
-            <w:noWrap/>
-            <w:hideMark/>
-          </w:tcPr>
-          <w:p>
-            <w:pPr>
-              <w:jc w:val="right"/>
-              <w:cnfStyle w:val="000000000000" w:firstRow="0" w:lastRow="0" w:firstColumn="0" w:lastColumn="0" w:oddVBand="0" w:evenVBand="0" w:oddHBand="0" w:evenHBand="0" w:firstRowFirstColumn="0" w:firstRowLastColumn="0" w:lastRowFirstColumn="0" w:lastRowLastColumn="0"/>
-              <w:rPr>
-                <w:rFonts w:ascii="Calibri" w:eastAsia="Times New Roman" w:hAnsi="Calibri" w:cs="Calibri"/>
-                <w:color w:val="000000"/>
-                <w:kern w:val="0"/>
-                <w:sz w:val="22"/>
-                <w:szCs w:val="22"/>
-                <w14:ligatures w14:val="none"/>
-              </w:rPr>
-            </w:pPr>
-            <w:r>
-              <w:rPr>
-                <w:rFonts w:ascii="Calibri" w:eastAsia="Times New Roman" w:hAnsi="Calibri" w:cs="Calibri"/>
-                <w:color w:val="000000"/>
-                <w:kern w:val="0"/>
-                <w:sz w:val="22"/>
-                <w:szCs w:val="22"/>
-                <w14:ligatures w14:val="none"/>
-              </w:rPr>
-              <w:t>3.49</w:t>
-            </w:r>
-          </w:p>
-        </w:tc>
-      </w:tr>
-      <w:tr>
-        <w:trPr>
-          <w:cnfStyle w:val="000000100000" w:firstRow="0" w:lastRow="0" w:firstColumn="0" w:lastColumn="0" w:oddVBand="0" w:evenVBand="0" w:oddHBand="1" w:evenHBand="0" w:firstRowFirstColumn="0" w:firstRowLastColumn="0" w:lastRowFirstColumn="0" w:lastRowLastColumn="0"/>
-          <w:trHeight w:val="288"/>
-        </w:trPr>
-        <w:tc>
-          <w:tcPr>
-            <w:cnfStyle w:val="001000000000" w:firstRow="0" w:lastRow="0" w:firstColumn="1" w:lastColumn="0" w:oddVBand="0" w:evenVBand="0" w:oddHBand="0" w:evenHBand="0" w:firstRowFirstColumn="0" w:firstRowLastColumn="0" w:lastRowFirstColumn="0" w:lastRowLastColumn="0"/>
-            <w:tcW w:w="2806" w:type="dxa"/>
-            <w:noWrap/>
-            <w:hideMark/>
-          </w:tcPr>
-          <w:p>
-            <w:pPr>
-              <w:rPr>
-                <w:rFonts w:ascii="Calibri" w:eastAsia="Times New Roman" w:hAnsi="Calibri" w:cs="Calibri"/>
-                <w:color w:val="000000"/>
-                <w:kern w:val="0"/>
-                <w:sz w:val="22"/>
-                <w:szCs w:val="22"/>
-                <w14:ligatures w14:val="none"/>
-              </w:rPr>
-            </w:pPr>
-            <w:proofErr w:type="spellStart"/>
-            <w:r>
-              <w:rPr>
-                <w:rFonts w:ascii="Calibri" w:eastAsia="Times New Roman" w:hAnsi="Calibri" w:cs="Calibri"/>
-                <w:color w:val="000000"/>
-                <w:kern w:val="0"/>
-                <w:sz w:val="22"/>
-                <w:szCs w:val="22"/>
-                <w14:ligatures w14:val="none"/>
-              </w:rPr>
-              <w:t>acarina</w:t>
-            </w:r>
-            <w:proofErr w:type="spellEnd"/>
+            <w:noWrap/>
+            <w:hideMark/>
+          </w:tcPr>
+          <w:p>
+            <w:pPr>
+              <w:jc w:val="center"/>
+              <w:rPr>
+                <w:rFonts w:ascii="Calibri" w:eastAsia="Times New Roman" w:hAnsi="Calibri" w:cs="Calibri"/>
+                <w:b/>
+                <w:bCs/>
+                <w:color w:val="000000"/>
+                <w:kern w:val="0"/>
+                <w:sz w:val="22"/>
+                <w:szCs w:val="22"/>
+                <w14:ligatures w14:val="none"/>
+              </w:rPr>
+            </w:pPr>
+            <w:r>
+              <w:rPr>
+                <w:rFonts w:ascii="Calibri" w:eastAsia="Times New Roman" w:hAnsi="Calibri" w:cs="Calibri"/>
+                <w:b/>
+                <w:bCs/>
+                <w:color w:val="000000"/>
+                <w:kern w:val="0"/>
+                <w:sz w:val="22"/>
+                <w:szCs w:val="22"/>
+                <w14:ligatures w14:val="none"/>
+              </w:rPr>
+              <w:t>mean</w:t>
+            </w:r>
           </w:p>
         </w:tc>
         <w:tc>
@@ -2016,157 +1690,30 @@
           </w:tcPr>
           <w:p>
             <w:pPr>
-              <w:jc w:val="right"/>
-              <w:cnfStyle w:val="000000100000" w:firstRow="0" w:lastRow="0" w:firstColumn="0" w:lastColumn="0" w:oddVBand="0" w:evenVBand="0" w:oddHBand="1" w:evenHBand="0" w:firstRowFirstColumn="0" w:firstRowLastColumn="0" w:lastRowFirstColumn="0" w:lastRowLastColumn="0"/>
-              <w:rPr>
-                <w:rFonts w:ascii="Calibri" w:eastAsia="Times New Roman" w:hAnsi="Calibri" w:cs="Calibri"/>
-                <w:color w:val="000000"/>
-                <w:kern w:val="0"/>
-                <w:sz w:val="22"/>
-                <w:szCs w:val="22"/>
-                <w14:ligatures w14:val="none"/>
-              </w:rPr>
-            </w:pPr>
-            <w:r>
-              <w:rPr>
-                <w:rFonts w:ascii="Calibri" w:eastAsia="Times New Roman" w:hAnsi="Calibri" w:cs="Calibri"/>
-                <w:color w:val="000000"/>
-                <w:kern w:val="0"/>
-                <w:sz w:val="22"/>
-                <w:szCs w:val="22"/>
-                <w14:ligatures w14:val="none"/>
-              </w:rPr>
-              <w:t>52.1</w:t>
-            </w:r>
-          </w:p>
-        </w:tc>
-        <w:tc>
-          <w:tcPr>
-            <w:tcW w:w="1120" w:type="dxa"/>
-            <w:noWrap/>
-            <w:hideMark/>
-          </w:tcPr>
-          <w:p>
-            <w:pPr>
-              <w:jc w:val="right"/>
-              <w:cnfStyle w:val="000000100000" w:firstRow="0" w:lastRow="0" w:firstColumn="0" w:lastColumn="0" w:oddVBand="0" w:evenVBand="0" w:oddHBand="1" w:evenHBand="0" w:firstRowFirstColumn="0" w:firstRowLastColumn="0" w:lastRowFirstColumn="0" w:lastRowLastColumn="0"/>
-              <w:rPr>
-                <w:rFonts w:ascii="Calibri" w:eastAsia="Times New Roman" w:hAnsi="Calibri" w:cs="Calibri"/>
-                <w:color w:val="000000"/>
-                <w:kern w:val="0"/>
-                <w:sz w:val="22"/>
-                <w:szCs w:val="22"/>
-                <w14:ligatures w14:val="none"/>
-              </w:rPr>
-            </w:pPr>
-            <w:r>
-              <w:rPr>
-                <w:rFonts w:ascii="Calibri" w:eastAsia="Times New Roman" w:hAnsi="Calibri" w:cs="Calibri"/>
-                <w:color w:val="000000"/>
-                <w:kern w:val="0"/>
-                <w:sz w:val="22"/>
-                <w:szCs w:val="22"/>
-                <w14:ligatures w14:val="none"/>
-              </w:rPr>
-              <w:t>21.23</w:t>
-            </w:r>
-          </w:p>
-        </w:tc>
-        <w:tc>
-          <w:tcPr>
-            <w:tcW w:w="3042" w:type="dxa"/>
-            <w:noWrap/>
-            <w:hideMark/>
-          </w:tcPr>
-          <w:p>
-            <w:pPr>
-              <w:cnfStyle w:val="000000100000" w:firstRow="0" w:lastRow="0" w:firstColumn="0" w:lastColumn="0" w:oddVBand="0" w:evenVBand="0" w:oddHBand="1" w:evenHBand="0" w:firstRowFirstColumn="0" w:firstRowLastColumn="0" w:lastRowFirstColumn="0" w:lastRowLastColumn="0"/>
-              <w:rPr>
-                <w:rFonts w:ascii="Calibri" w:eastAsia="Times New Roman" w:hAnsi="Calibri" w:cs="Calibri"/>
-                <w:color w:val="000000"/>
-                <w:kern w:val="0"/>
-                <w:sz w:val="22"/>
-                <w:szCs w:val="22"/>
-                <w14:ligatures w14:val="none"/>
-              </w:rPr>
-            </w:pPr>
-            <w:proofErr w:type="spellStart"/>
-            <w:r>
-              <w:rPr>
-                <w:rFonts w:ascii="Calibri" w:eastAsia="Times New Roman" w:hAnsi="Calibri" w:cs="Calibri"/>
-                <w:color w:val="000000"/>
-                <w:kern w:val="0"/>
-                <w:sz w:val="22"/>
-                <w:szCs w:val="22"/>
-                <w14:ligatures w14:val="none"/>
-              </w:rPr>
-              <w:t>acarina</w:t>
-            </w:r>
-            <w:proofErr w:type="spellEnd"/>
-          </w:p>
-        </w:tc>
-        <w:tc>
-          <w:tcPr>
-            <w:tcW w:w="1120" w:type="dxa"/>
-            <w:gridSpan w:val="2"/>
-            <w:noWrap/>
-            <w:hideMark/>
-          </w:tcPr>
-          <w:p>
-            <w:pPr>
-              <w:jc w:val="right"/>
-              <w:cnfStyle w:val="000000100000" w:firstRow="0" w:lastRow="0" w:firstColumn="0" w:lastColumn="0" w:oddVBand="0" w:evenVBand="0" w:oddHBand="1" w:evenHBand="0" w:firstRowFirstColumn="0" w:firstRowLastColumn="0" w:lastRowFirstColumn="0" w:lastRowLastColumn="0"/>
-              <w:rPr>
-                <w:rFonts w:ascii="Calibri" w:eastAsia="Times New Roman" w:hAnsi="Calibri" w:cs="Calibri"/>
-                <w:color w:val="000000"/>
-                <w:kern w:val="0"/>
-                <w:sz w:val="22"/>
-                <w:szCs w:val="22"/>
-                <w14:ligatures w14:val="none"/>
-              </w:rPr>
-            </w:pPr>
-            <w:r>
-              <w:rPr>
-                <w:rFonts w:ascii="Calibri" w:eastAsia="Times New Roman" w:hAnsi="Calibri" w:cs="Calibri"/>
-                <w:color w:val="000000"/>
-                <w:kern w:val="0"/>
-                <w:sz w:val="22"/>
-                <w:szCs w:val="22"/>
-                <w14:ligatures w14:val="none"/>
-              </w:rPr>
-              <w:t>1.09</w:t>
-            </w:r>
-          </w:p>
-        </w:tc>
-        <w:tc>
-          <w:tcPr>
-            <w:tcW w:w="1300" w:type="dxa"/>
-            <w:noWrap/>
-            <w:hideMark/>
-          </w:tcPr>
-          <w:p>
-            <w:pPr>
-              <w:jc w:val="right"/>
-              <w:cnfStyle w:val="000000100000" w:firstRow="0" w:lastRow="0" w:firstColumn="0" w:lastColumn="0" w:oddVBand="0" w:evenVBand="0" w:oddHBand="1" w:evenHBand="0" w:firstRowFirstColumn="0" w:firstRowLastColumn="0" w:lastRowFirstColumn="0" w:lastRowLastColumn="0"/>
-              <w:rPr>
-                <w:rFonts w:ascii="Calibri" w:eastAsia="Times New Roman" w:hAnsi="Calibri" w:cs="Calibri"/>
-                <w:color w:val="000000"/>
-                <w:kern w:val="0"/>
-                <w:sz w:val="22"/>
-                <w:szCs w:val="22"/>
-                <w14:ligatures w14:val="none"/>
-              </w:rPr>
-            </w:pPr>
-            <w:r>
-              <w:rPr>
-                <w:rFonts w:ascii="Calibri" w:eastAsia="Times New Roman" w:hAnsi="Calibri" w:cs="Calibri"/>
-                <w:color w:val="000000"/>
-                <w:kern w:val="0"/>
-                <w:sz w:val="22"/>
-                <w:szCs w:val="22"/>
-                <w14:ligatures w14:val="none"/>
-              </w:rPr>
-              <w:t>0.45</w:t>
+              <w:jc w:val="center"/>
+              <w:rPr>
+                <w:rFonts w:ascii="Calibri" w:eastAsia="Times New Roman" w:hAnsi="Calibri" w:cs="Calibri"/>
+                <w:b/>
+                <w:bCs/>
+                <w:color w:val="000000"/>
+                <w:kern w:val="0"/>
+                <w:sz w:val="22"/>
+                <w:szCs w:val="22"/>
+                <w14:ligatures w14:val="none"/>
+              </w:rPr>
+            </w:pPr>
+            <w:r>
+              <w:rPr>
+                <w:rFonts w:ascii="Calibri" w:eastAsia="Times New Roman" w:hAnsi="Calibri" w:cs="Calibri"/>
+                <w:b/>
+                <w:bCs/>
+                <w:color w:val="000000"/>
+                <w:kern w:val="0"/>
+                <w:sz w:val="22"/>
+                <w:szCs w:val="22"/>
+                <w14:ligatures w14:val="none"/>
+              </w:rPr>
+              <w:t>SE</w:t>
             </w:r>
           </w:p>
         </w:tc>
@@ -2177,8 +1724,7 @@
         </w:trPr>
         <w:tc>
           <w:tcPr>
-            <w:cnfStyle w:val="001000000000" w:firstRow="0" w:lastRow="0" w:firstColumn="1" w:lastColumn="0" w:oddVBand="0" w:evenVBand="0" w:oddHBand="0" w:evenHBand="0" w:firstRowFirstColumn="0" w:firstRowLastColumn="0" w:lastRowFirstColumn="0" w:lastRowLastColumn="0"/>
-            <w:tcW w:w="2806" w:type="dxa"/>
+            <w:tcW w:w="2680" w:type="dxa"/>
             <w:noWrap/>
             <w:hideMark/>
           </w:tcPr>
@@ -2194,20 +1740,18 @@
               </w:rPr>
             </w:pPr>
             <w:proofErr w:type="spellStart"/>
-            <w:proofErr w:type="gramStart"/>
-            <w:r>
-              <w:rPr>
-                <w:rFonts w:ascii="Calibri" w:eastAsia="Times New Roman" w:hAnsi="Calibri" w:cs="Calibri"/>
-                <w:color w:val="000000"/>
-                <w:kern w:val="0"/>
-                <w:sz w:val="22"/>
-                <w:szCs w:val="22"/>
-                <w14:ligatures w14:val="none"/>
-              </w:rPr>
-              <w:t>hymenoptera.not.formicidae</w:t>
+            <w:r>
+              <w:rPr>
+                <w:rFonts w:ascii="Calibri" w:eastAsia="Times New Roman" w:hAnsi="Calibri" w:cs="Calibri"/>
+                <w:color w:val="000000"/>
+                <w:kern w:val="0"/>
+                <w:sz w:val="22"/>
+                <w:szCs w:val="22"/>
+                <w14:ligatures w14:val="none"/>
+              </w:rPr>
+              <w:t>diptera</w:t>
             </w:r>
             <w:proofErr w:type="spellEnd"/>
-            <w:proofErr w:type="gramEnd"/>
           </w:p>
         </w:tc>
         <w:tc>
@@ -2219,26 +1763,25 @@
           <w:p>
             <w:pPr>
               <w:jc w:val="right"/>
-              <w:cnfStyle w:val="000000000000" w:firstRow="0" w:lastRow="0" w:firstColumn="0" w:lastColumn="0" w:oddVBand="0" w:evenVBand="0" w:oddHBand="0" w:evenHBand="0" w:firstRowFirstColumn="0" w:firstRowLastColumn="0" w:lastRowFirstColumn="0" w:lastRowLastColumn="0"/>
-              <w:rPr>
-                <w:rFonts w:ascii="Calibri" w:eastAsia="Times New Roman" w:hAnsi="Calibri" w:cs="Calibri"/>
-                <w:color w:val="000000"/>
-                <w:kern w:val="0"/>
-                <w:sz w:val="22"/>
-                <w:szCs w:val="22"/>
-                <w14:ligatures w14:val="none"/>
-              </w:rPr>
-            </w:pPr>
-            <w:r>
-              <w:rPr>
-                <w:rFonts w:ascii="Calibri" w:eastAsia="Times New Roman" w:hAnsi="Calibri" w:cs="Calibri"/>
-                <w:color w:val="000000"/>
-                <w:kern w:val="0"/>
-                <w:sz w:val="22"/>
-                <w:szCs w:val="22"/>
-                <w14:ligatures w14:val="none"/>
-              </w:rPr>
-              <w:t>24.06</w:t>
+              <w:rPr>
+                <w:rFonts w:ascii="Calibri" w:eastAsia="Times New Roman" w:hAnsi="Calibri" w:cs="Calibri"/>
+                <w:color w:val="000000"/>
+                <w:kern w:val="0"/>
+                <w:sz w:val="22"/>
+                <w:szCs w:val="22"/>
+                <w14:ligatures w14:val="none"/>
+              </w:rPr>
+            </w:pPr>
+            <w:r>
+              <w:rPr>
+                <w:rFonts w:ascii="Calibri" w:eastAsia="Times New Roman" w:hAnsi="Calibri" w:cs="Calibri"/>
+                <w:color w:val="000000"/>
+                <w:kern w:val="0"/>
+                <w:sz w:val="22"/>
+                <w:szCs w:val="22"/>
+                <w14:ligatures w14:val="none"/>
+              </w:rPr>
+              <w:t>316.55</w:t>
             </w:r>
           </w:p>
         </w:tc>
@@ -2251,38 +1794,36 @@
           <w:p>
             <w:pPr>
               <w:jc w:val="right"/>
-              <w:cnfStyle w:val="000000000000" w:firstRow="0" w:lastRow="0" w:firstColumn="0" w:lastColumn="0" w:oddVBand="0" w:evenVBand="0" w:oddHBand="0" w:evenHBand="0" w:firstRowFirstColumn="0" w:firstRowLastColumn="0" w:lastRowFirstColumn="0" w:lastRowLastColumn="0"/>
-              <w:rPr>
-                <w:rFonts w:ascii="Calibri" w:eastAsia="Times New Roman" w:hAnsi="Calibri" w:cs="Calibri"/>
-                <w:color w:val="000000"/>
-                <w:kern w:val="0"/>
-                <w:sz w:val="22"/>
-                <w:szCs w:val="22"/>
-                <w14:ligatures w14:val="none"/>
-              </w:rPr>
-            </w:pPr>
-            <w:r>
-              <w:rPr>
-                <w:rFonts w:ascii="Calibri" w:eastAsia="Times New Roman" w:hAnsi="Calibri" w:cs="Calibri"/>
-                <w:color w:val="000000"/>
-                <w:kern w:val="0"/>
-                <w:sz w:val="22"/>
-                <w:szCs w:val="22"/>
-                <w14:ligatures w14:val="none"/>
-              </w:rPr>
-              <w:t>6.62</w:t>
-            </w:r>
-          </w:p>
-        </w:tc>
-        <w:tc>
-          <w:tcPr>
-            <w:tcW w:w="3042" w:type="dxa"/>
-            <w:noWrap/>
-            <w:hideMark/>
-          </w:tcPr>
-          <w:p>
-            <w:pPr>
-              <w:cnfStyle w:val="000000000000" w:firstRow="0" w:lastRow="0" w:firstColumn="0" w:lastColumn="0" w:oddVBand="0" w:evenVBand="0" w:oddHBand="0" w:evenHBand="0" w:firstRowFirstColumn="0" w:firstRowLastColumn="0" w:lastRowFirstColumn="0" w:lastRowLastColumn="0"/>
+              <w:rPr>
+                <w:rFonts w:ascii="Calibri" w:eastAsia="Times New Roman" w:hAnsi="Calibri" w:cs="Calibri"/>
+                <w:color w:val="000000"/>
+                <w:kern w:val="0"/>
+                <w:sz w:val="22"/>
+                <w:szCs w:val="22"/>
+                <w14:ligatures w14:val="none"/>
+              </w:rPr>
+            </w:pPr>
+            <w:r>
+              <w:rPr>
+                <w:rFonts w:ascii="Calibri" w:eastAsia="Times New Roman" w:hAnsi="Calibri" w:cs="Calibri"/>
+                <w:color w:val="000000"/>
+                <w:kern w:val="0"/>
+                <w:sz w:val="22"/>
+                <w:szCs w:val="22"/>
+                <w14:ligatures w14:val="none"/>
+              </w:rPr>
+              <w:t>83.87</w:t>
+            </w:r>
+          </w:p>
+        </w:tc>
+        <w:tc>
+          <w:tcPr>
+            <w:tcW w:w="2740" w:type="dxa"/>
+            <w:noWrap/>
+            <w:hideMark/>
+          </w:tcPr>
+          <w:p>
+            <w:pPr>
               <w:rPr>
                 <w:rFonts w:ascii="Calibri" w:eastAsia="Times New Roman" w:hAnsi="Calibri" w:cs="Calibri"/>
                 <w:color w:val="000000"/>
@@ -2293,285 +1834,79 @@
               </w:rPr>
             </w:pPr>
             <w:proofErr w:type="spellStart"/>
-            <w:proofErr w:type="gramStart"/>
-            <w:r>
-              <w:rPr>
-                <w:rFonts w:ascii="Calibri" w:eastAsia="Times New Roman" w:hAnsi="Calibri" w:cs="Calibri"/>
-                <w:color w:val="000000"/>
-                <w:kern w:val="0"/>
-                <w:sz w:val="22"/>
-                <w:szCs w:val="22"/>
-                <w14:ligatures w14:val="none"/>
-              </w:rPr>
-              <w:t>hymenoptera.not.formicidae</w:t>
+            <w:r>
+              <w:rPr>
+                <w:rFonts w:ascii="Calibri" w:eastAsia="Times New Roman" w:hAnsi="Calibri" w:cs="Calibri"/>
+                <w:color w:val="000000"/>
+                <w:kern w:val="0"/>
+                <w:sz w:val="22"/>
+                <w:szCs w:val="22"/>
+                <w14:ligatures w14:val="none"/>
+              </w:rPr>
+              <w:t>diptera</w:t>
             </w:r>
             <w:proofErr w:type="spellEnd"/>
-            <w:proofErr w:type="gramEnd"/>
           </w:p>
         </w:tc>
         <w:tc>
           <w:tcPr>
             <w:tcW w:w="1120" w:type="dxa"/>
-            <w:gridSpan w:val="2"/>
             <w:noWrap/>
             <w:hideMark/>
           </w:tcPr>
           <w:p>
             <w:pPr>
               <w:jc w:val="right"/>
-              <w:cnfStyle w:val="000000000000" w:firstRow="0" w:lastRow="0" w:firstColumn="0" w:lastColumn="0" w:oddVBand="0" w:evenVBand="0" w:oddHBand="0" w:evenHBand="0" w:firstRowFirstColumn="0" w:firstRowLastColumn="0" w:lastRowFirstColumn="0" w:lastRowLastColumn="0"/>
-              <w:rPr>
-                <w:rFonts w:ascii="Calibri" w:eastAsia="Times New Roman" w:hAnsi="Calibri" w:cs="Calibri"/>
-                <w:color w:val="000000"/>
-                <w:kern w:val="0"/>
-                <w:sz w:val="22"/>
-                <w:szCs w:val="22"/>
-                <w14:ligatures w14:val="none"/>
-              </w:rPr>
-            </w:pPr>
-            <w:r>
-              <w:rPr>
-                <w:rFonts w:ascii="Calibri" w:eastAsia="Times New Roman" w:hAnsi="Calibri" w:cs="Calibri"/>
-                <w:color w:val="000000"/>
-                <w:kern w:val="0"/>
-                <w:sz w:val="22"/>
-                <w:szCs w:val="22"/>
-                <w14:ligatures w14:val="none"/>
-              </w:rPr>
-              <w:t>4.12</w:t>
-            </w:r>
-          </w:p>
-        </w:tc>
-        <w:tc>
-          <w:tcPr>
-            <w:tcW w:w="1300" w:type="dxa"/>
+              <w:rPr>
+                <w:rFonts w:ascii="Calibri" w:eastAsia="Times New Roman" w:hAnsi="Calibri" w:cs="Calibri"/>
+                <w:color w:val="000000"/>
+                <w:kern w:val="0"/>
+                <w:sz w:val="22"/>
+                <w:szCs w:val="22"/>
+                <w14:ligatures w14:val="none"/>
+              </w:rPr>
+            </w:pPr>
+            <w:r>
+              <w:rPr>
+                <w:rFonts w:ascii="Calibri" w:eastAsia="Times New Roman" w:hAnsi="Calibri" w:cs="Calibri"/>
+                <w:color w:val="000000"/>
+                <w:kern w:val="0"/>
+                <w:sz w:val="22"/>
+                <w:szCs w:val="22"/>
+                <w14:ligatures w14:val="none"/>
+              </w:rPr>
+              <w:t>18.38</w:t>
+            </w:r>
+          </w:p>
+        </w:tc>
+        <w:tc>
+          <w:tcPr>
+            <w:tcW w:w="1120" w:type="dxa"/>
             <w:noWrap/>
             <w:hideMark/>
           </w:tcPr>
           <w:p>
             <w:pPr>
               <w:jc w:val="right"/>
-              <w:cnfStyle w:val="000000000000" w:firstRow="0" w:lastRow="0" w:firstColumn="0" w:lastColumn="0" w:oddVBand="0" w:evenVBand="0" w:oddHBand="0" w:evenHBand="0" w:firstRowFirstColumn="0" w:firstRowLastColumn="0" w:lastRowFirstColumn="0" w:lastRowLastColumn="0"/>
-              <w:rPr>
-                <w:rFonts w:ascii="Calibri" w:eastAsia="Times New Roman" w:hAnsi="Calibri" w:cs="Calibri"/>
-                <w:color w:val="000000"/>
-                <w:kern w:val="0"/>
-                <w:sz w:val="22"/>
-                <w:szCs w:val="22"/>
-                <w14:ligatures w14:val="none"/>
-              </w:rPr>
-            </w:pPr>
-            <w:r>
-              <w:rPr>
-                <w:rFonts w:ascii="Calibri" w:eastAsia="Times New Roman" w:hAnsi="Calibri" w:cs="Calibri"/>
-                <w:color w:val="000000"/>
-                <w:kern w:val="0"/>
-                <w:sz w:val="22"/>
-                <w:szCs w:val="22"/>
-                <w14:ligatures w14:val="none"/>
-              </w:rPr>
-              <w:t>0.88</w:t>
-            </w:r>
-          </w:p>
-        </w:tc>
-      </w:tr>
-      <w:tr>
-        <w:trPr>
-          <w:cnfStyle w:val="000000100000" w:firstRow="0" w:lastRow="0" w:firstColumn="0" w:lastColumn="0" w:oddVBand="0" w:evenVBand="0" w:oddHBand="1" w:evenHBand="0" w:firstRowFirstColumn="0" w:firstRowLastColumn="0" w:lastRowFirstColumn="0" w:lastRowLastColumn="0"/>
-          <w:trHeight w:val="288"/>
-        </w:trPr>
-        <w:tc>
-          <w:tcPr>
-            <w:cnfStyle w:val="001000000000" w:firstRow="0" w:lastRow="0" w:firstColumn="1" w:lastColumn="0" w:oddVBand="0" w:evenVBand="0" w:oddHBand="0" w:evenHBand="0" w:firstRowFirstColumn="0" w:firstRowLastColumn="0" w:lastRowFirstColumn="0" w:lastRowLastColumn="0"/>
-            <w:tcW w:w="2806" w:type="dxa"/>
-            <w:noWrap/>
-            <w:hideMark/>
-          </w:tcPr>
-          <w:p>
-            <w:pPr>
-              <w:rPr>
-                <w:rFonts w:ascii="Calibri" w:eastAsia="Times New Roman" w:hAnsi="Calibri" w:cs="Calibri"/>
-                <w:color w:val="000000"/>
-                <w:kern w:val="0"/>
-                <w:sz w:val="22"/>
-                <w:szCs w:val="22"/>
-                <w14:ligatures w14:val="none"/>
-              </w:rPr>
-            </w:pPr>
-            <w:proofErr w:type="spellStart"/>
-            <w:r>
-              <w:rPr>
-                <w:rFonts w:ascii="Calibri" w:eastAsia="Times New Roman" w:hAnsi="Calibri" w:cs="Calibri"/>
-                <w:color w:val="000000"/>
-                <w:kern w:val="0"/>
-                <w:sz w:val="22"/>
-                <w:szCs w:val="22"/>
-                <w14:ligatures w14:val="none"/>
-              </w:rPr>
-              <w:t>thysanoptera</w:t>
-            </w:r>
-            <w:proofErr w:type="spellEnd"/>
-          </w:p>
-        </w:tc>
-        <w:tc>
-          <w:tcPr>
-            <w:tcW w:w="1120" w:type="dxa"/>
-            <w:noWrap/>
-            <w:hideMark/>
-          </w:tcPr>
-          <w:p>
-            <w:pPr>
-              <w:jc w:val="right"/>
-              <w:cnfStyle w:val="000000100000" w:firstRow="0" w:lastRow="0" w:firstColumn="0" w:lastColumn="0" w:oddVBand="0" w:evenVBand="0" w:oddHBand="1" w:evenHBand="0" w:firstRowFirstColumn="0" w:firstRowLastColumn="0" w:lastRowFirstColumn="0" w:lastRowLastColumn="0"/>
-              <w:rPr>
-                <w:rFonts w:ascii="Calibri" w:eastAsia="Times New Roman" w:hAnsi="Calibri" w:cs="Calibri"/>
-                <w:color w:val="000000"/>
-                <w:kern w:val="0"/>
-                <w:sz w:val="22"/>
-                <w:szCs w:val="22"/>
-                <w14:ligatures w14:val="none"/>
-              </w:rPr>
-            </w:pPr>
-            <w:r>
-              <w:rPr>
-                <w:rFonts w:ascii="Calibri" w:eastAsia="Times New Roman" w:hAnsi="Calibri" w:cs="Calibri"/>
-                <w:color w:val="000000"/>
-                <w:kern w:val="0"/>
-                <w:sz w:val="22"/>
-                <w:szCs w:val="22"/>
-                <w14:ligatures w14:val="none"/>
-              </w:rPr>
-              <w:t>5.58</w:t>
-            </w:r>
-          </w:p>
-        </w:tc>
-        <w:tc>
-          <w:tcPr>
-            <w:tcW w:w="1120" w:type="dxa"/>
-            <w:noWrap/>
-            <w:hideMark/>
-          </w:tcPr>
-          <w:p>
-            <w:pPr>
-              <w:jc w:val="right"/>
-              <w:cnfStyle w:val="000000100000" w:firstRow="0" w:lastRow="0" w:firstColumn="0" w:lastColumn="0" w:oddVBand="0" w:evenVBand="0" w:oddHBand="1" w:evenHBand="0" w:firstRowFirstColumn="0" w:firstRowLastColumn="0" w:lastRowFirstColumn="0" w:lastRowLastColumn="0"/>
-              <w:rPr>
-                <w:rFonts w:ascii="Calibri" w:eastAsia="Times New Roman" w:hAnsi="Calibri" w:cs="Calibri"/>
-                <w:color w:val="000000"/>
-                <w:kern w:val="0"/>
-                <w:sz w:val="22"/>
-                <w:szCs w:val="22"/>
-                <w14:ligatures w14:val="none"/>
-              </w:rPr>
-            </w:pPr>
-            <w:r>
-              <w:rPr>
-                <w:rFonts w:ascii="Calibri" w:eastAsia="Times New Roman" w:hAnsi="Calibri" w:cs="Calibri"/>
-                <w:color w:val="000000"/>
-                <w:kern w:val="0"/>
-                <w:sz w:val="22"/>
-                <w:szCs w:val="22"/>
-                <w14:ligatures w14:val="none"/>
-              </w:rPr>
-              <w:t>1.6</w:t>
-            </w:r>
-          </w:p>
-        </w:tc>
-        <w:tc>
-          <w:tcPr>
-            <w:tcW w:w="3042" w:type="dxa"/>
-            <w:noWrap/>
-            <w:hideMark/>
-          </w:tcPr>
-          <w:p>
-            <w:pPr>
-              <w:cnfStyle w:val="000000100000" w:firstRow="0" w:lastRow="0" w:firstColumn="0" w:lastColumn="0" w:oddVBand="0" w:evenVBand="0" w:oddHBand="1" w:evenHBand="0" w:firstRowFirstColumn="0" w:firstRowLastColumn="0" w:lastRowFirstColumn="0" w:lastRowLastColumn="0"/>
-              <w:rPr>
-                <w:rFonts w:ascii="Calibri" w:eastAsia="Times New Roman" w:hAnsi="Calibri" w:cs="Calibri"/>
-                <w:color w:val="000000"/>
-                <w:kern w:val="0"/>
-                <w:sz w:val="22"/>
-                <w:szCs w:val="22"/>
-                <w14:ligatures w14:val="none"/>
-              </w:rPr>
-            </w:pPr>
-            <w:proofErr w:type="spellStart"/>
-            <w:r>
-              <w:rPr>
-                <w:rFonts w:ascii="Calibri" w:eastAsia="Times New Roman" w:hAnsi="Calibri" w:cs="Calibri"/>
-                <w:color w:val="000000"/>
-                <w:kern w:val="0"/>
-                <w:sz w:val="22"/>
-                <w:szCs w:val="22"/>
-                <w14:ligatures w14:val="none"/>
-              </w:rPr>
-              <w:t>thysanoptera</w:t>
-            </w:r>
-            <w:proofErr w:type="spellEnd"/>
-          </w:p>
-        </w:tc>
-        <w:tc>
-          <w:tcPr>
-            <w:tcW w:w="1120" w:type="dxa"/>
-            <w:gridSpan w:val="2"/>
-            <w:noWrap/>
-            <w:hideMark/>
-          </w:tcPr>
-          <w:p>
-            <w:pPr>
-              <w:jc w:val="right"/>
-              <w:cnfStyle w:val="000000100000" w:firstRow="0" w:lastRow="0" w:firstColumn="0" w:lastColumn="0" w:oddVBand="0" w:evenVBand="0" w:oddHBand="1" w:evenHBand="0" w:firstRowFirstColumn="0" w:firstRowLastColumn="0" w:lastRowFirstColumn="0" w:lastRowLastColumn="0"/>
-              <w:rPr>
-                <w:rFonts w:ascii="Calibri" w:eastAsia="Times New Roman" w:hAnsi="Calibri" w:cs="Calibri"/>
-                <w:color w:val="000000"/>
-                <w:kern w:val="0"/>
-                <w:sz w:val="22"/>
-                <w:szCs w:val="22"/>
-                <w14:ligatures w14:val="none"/>
-              </w:rPr>
-            </w:pPr>
-            <w:r>
-              <w:rPr>
-                <w:rFonts w:ascii="Calibri" w:eastAsia="Times New Roman" w:hAnsi="Calibri" w:cs="Calibri"/>
-                <w:color w:val="000000"/>
-                <w:kern w:val="0"/>
-                <w:sz w:val="22"/>
-                <w:szCs w:val="22"/>
-                <w14:ligatures w14:val="none"/>
-              </w:rPr>
-              <w:t>1.28</w:t>
-            </w:r>
-          </w:p>
-        </w:tc>
-        <w:tc>
-          <w:tcPr>
-            <w:tcW w:w="1300" w:type="dxa"/>
-            <w:noWrap/>
-            <w:hideMark/>
-          </w:tcPr>
-          <w:p>
-            <w:pPr>
-              <w:jc w:val="right"/>
-              <w:cnfStyle w:val="000000100000" w:firstRow="0" w:lastRow="0" w:firstColumn="0" w:lastColumn="0" w:oddVBand="0" w:evenVBand="0" w:oddHBand="1" w:evenHBand="0" w:firstRowFirstColumn="0" w:firstRowLastColumn="0" w:lastRowFirstColumn="0" w:lastRowLastColumn="0"/>
-              <w:rPr>
-                <w:rFonts w:ascii="Calibri" w:eastAsia="Times New Roman" w:hAnsi="Calibri" w:cs="Calibri"/>
-                <w:color w:val="000000"/>
-                <w:kern w:val="0"/>
-                <w:sz w:val="22"/>
-                <w:szCs w:val="22"/>
-                <w14:ligatures w14:val="none"/>
-              </w:rPr>
-            </w:pPr>
-            <w:r>
-              <w:rPr>
-                <w:rFonts w:ascii="Calibri" w:eastAsia="Times New Roman" w:hAnsi="Calibri" w:cs="Calibri"/>
-                <w:color w:val="000000"/>
-                <w:kern w:val="0"/>
-                <w:sz w:val="22"/>
-                <w:szCs w:val="22"/>
-                <w14:ligatures w14:val="none"/>
-              </w:rPr>
-              <w:t>0.57</w:t>
+              <w:rPr>
+                <w:rFonts w:ascii="Calibri" w:eastAsia="Times New Roman" w:hAnsi="Calibri" w:cs="Calibri"/>
+                <w:color w:val="000000"/>
+                <w:kern w:val="0"/>
+                <w:sz w:val="22"/>
+                <w:szCs w:val="22"/>
+                <w14:ligatures w14:val="none"/>
+              </w:rPr>
+            </w:pPr>
+            <w:r>
+              <w:rPr>
+                <w:rFonts w:ascii="Calibri" w:eastAsia="Times New Roman" w:hAnsi="Calibri" w:cs="Calibri"/>
+                <w:color w:val="000000"/>
+                <w:kern w:val="0"/>
+                <w:sz w:val="22"/>
+                <w:szCs w:val="22"/>
+                <w14:ligatures w14:val="none"/>
+              </w:rPr>
+              <w:t>3.49</w:t>
             </w:r>
           </w:p>
         </w:tc>
@@ -2582,8 +1917,7 @@
         </w:trPr>
         <w:tc>
           <w:tcPr>
-            <w:cnfStyle w:val="001000000000" w:firstRow="0" w:lastRow="0" w:firstColumn="1" w:lastColumn="0" w:oddVBand="0" w:evenVBand="0" w:oddHBand="0" w:evenHBand="0" w:firstRowFirstColumn="0" w:firstRowLastColumn="0" w:lastRowFirstColumn="0" w:lastRowLastColumn="0"/>
-            <w:tcW w:w="2806" w:type="dxa"/>
+            <w:tcW w:w="2680" w:type="dxa"/>
             <w:noWrap/>
             <w:hideMark/>
           </w:tcPr>
@@ -2608,7 +1942,7 @@
                 <w:szCs w:val="22"/>
                 <w14:ligatures w14:val="none"/>
               </w:rPr>
-              <w:t>homoptera</w:t>
+              <w:t>acarina</w:t>
             </w:r>
             <w:proofErr w:type="spellEnd"/>
           </w:p>
@@ -2622,26 +1956,25 @@
           <w:p>
             <w:pPr>
               <w:jc w:val="right"/>
-              <w:cnfStyle w:val="000000000000" w:firstRow="0" w:lastRow="0" w:firstColumn="0" w:lastColumn="0" w:oddVBand="0" w:evenVBand="0" w:oddHBand="0" w:evenHBand="0" w:firstRowFirstColumn="0" w:firstRowLastColumn="0" w:lastRowFirstColumn="0" w:lastRowLastColumn="0"/>
-              <w:rPr>
-                <w:rFonts w:ascii="Calibri" w:eastAsia="Times New Roman" w:hAnsi="Calibri" w:cs="Calibri"/>
-                <w:color w:val="000000"/>
-                <w:kern w:val="0"/>
-                <w:sz w:val="22"/>
-                <w:szCs w:val="22"/>
-                <w14:ligatures w14:val="none"/>
-              </w:rPr>
-            </w:pPr>
-            <w:r>
-              <w:rPr>
-                <w:rFonts w:ascii="Calibri" w:eastAsia="Times New Roman" w:hAnsi="Calibri" w:cs="Calibri"/>
-                <w:color w:val="000000"/>
-                <w:kern w:val="0"/>
-                <w:sz w:val="22"/>
-                <w:szCs w:val="22"/>
-                <w14:ligatures w14:val="none"/>
-              </w:rPr>
-              <w:t>38.14</w:t>
+              <w:rPr>
+                <w:rFonts w:ascii="Calibri" w:eastAsia="Times New Roman" w:hAnsi="Calibri" w:cs="Calibri"/>
+                <w:color w:val="000000"/>
+                <w:kern w:val="0"/>
+                <w:sz w:val="22"/>
+                <w:szCs w:val="22"/>
+                <w14:ligatures w14:val="none"/>
+              </w:rPr>
+            </w:pPr>
+            <w:r>
+              <w:rPr>
+                <w:rFonts w:ascii="Calibri" w:eastAsia="Times New Roman" w:hAnsi="Calibri" w:cs="Calibri"/>
+                <w:color w:val="000000"/>
+                <w:kern w:val="0"/>
+                <w:sz w:val="22"/>
+                <w:szCs w:val="22"/>
+                <w14:ligatures w14:val="none"/>
+              </w:rPr>
+              <w:t>64.5</w:t>
             </w:r>
           </w:p>
         </w:tc>
@@ -2654,38 +1987,36 @@
           <w:p>
             <w:pPr>
               <w:jc w:val="right"/>
-              <w:cnfStyle w:val="000000000000" w:firstRow="0" w:lastRow="0" w:firstColumn="0" w:lastColumn="0" w:oddVBand="0" w:evenVBand="0" w:oddHBand="0" w:evenHBand="0" w:firstRowFirstColumn="0" w:firstRowLastColumn="0" w:lastRowFirstColumn="0" w:lastRowLastColumn="0"/>
-              <w:rPr>
-                <w:rFonts w:ascii="Calibri" w:eastAsia="Times New Roman" w:hAnsi="Calibri" w:cs="Calibri"/>
-                <w:color w:val="000000"/>
-                <w:kern w:val="0"/>
-                <w:sz w:val="22"/>
-                <w:szCs w:val="22"/>
-                <w14:ligatures w14:val="none"/>
-              </w:rPr>
-            </w:pPr>
-            <w:r>
-              <w:rPr>
-                <w:rFonts w:ascii="Calibri" w:eastAsia="Times New Roman" w:hAnsi="Calibri" w:cs="Calibri"/>
-                <w:color w:val="000000"/>
-                <w:kern w:val="0"/>
-                <w:sz w:val="22"/>
-                <w:szCs w:val="22"/>
-                <w14:ligatures w14:val="none"/>
-              </w:rPr>
-              <w:t>13.31</w:t>
-            </w:r>
-          </w:p>
-        </w:tc>
-        <w:tc>
-          <w:tcPr>
-            <w:tcW w:w="3042" w:type="dxa"/>
-            <w:noWrap/>
-            <w:hideMark/>
-          </w:tcPr>
-          <w:p>
-            <w:pPr>
-              <w:cnfStyle w:val="000000000000" w:firstRow="0" w:lastRow="0" w:firstColumn="0" w:lastColumn="0" w:oddVBand="0" w:evenVBand="0" w:oddHBand="0" w:evenHBand="0" w:firstRowFirstColumn="0" w:firstRowLastColumn="0" w:lastRowFirstColumn="0" w:lastRowLastColumn="0"/>
+              <w:rPr>
+                <w:rFonts w:ascii="Calibri" w:eastAsia="Times New Roman" w:hAnsi="Calibri" w:cs="Calibri"/>
+                <w:color w:val="000000"/>
+                <w:kern w:val="0"/>
+                <w:sz w:val="22"/>
+                <w:szCs w:val="22"/>
+                <w14:ligatures w14:val="none"/>
+              </w:rPr>
+            </w:pPr>
+            <w:r>
+              <w:rPr>
+                <w:rFonts w:ascii="Calibri" w:eastAsia="Times New Roman" w:hAnsi="Calibri" w:cs="Calibri"/>
+                <w:color w:val="000000"/>
+                <w:kern w:val="0"/>
+                <w:sz w:val="22"/>
+                <w:szCs w:val="22"/>
+                <w14:ligatures w14:val="none"/>
+              </w:rPr>
+              <w:t>25.98</w:t>
+            </w:r>
+          </w:p>
+        </w:tc>
+        <w:tc>
+          <w:tcPr>
+            <w:tcW w:w="2740" w:type="dxa"/>
+            <w:noWrap/>
+            <w:hideMark/>
+          </w:tcPr>
+          <w:p>
+            <w:pPr>
               <w:rPr>
                 <w:rFonts w:ascii="Calibri" w:eastAsia="Times New Roman" w:hAnsi="Calibri" w:cs="Calibri"/>
                 <w:color w:val="000000"/>
@@ -2705,7 +2036,7 @@
                 <w:szCs w:val="22"/>
                 <w14:ligatures w14:val="none"/>
               </w:rPr>
-              <w:t>homoptera</w:t>
+              <w:t>acarina</w:t>
             </w:r>
             <w:proofErr w:type="spellEnd"/>
           </w:p>
@@ -2713,262 +2044,62 @@
         <w:tc>
           <w:tcPr>
             <w:tcW w:w="1120" w:type="dxa"/>
-            <w:gridSpan w:val="2"/>
             <w:noWrap/>
             <w:hideMark/>
           </w:tcPr>
           <w:p>
             <w:pPr>
               <w:jc w:val="right"/>
-              <w:cnfStyle w:val="000000000000" w:firstRow="0" w:lastRow="0" w:firstColumn="0" w:lastColumn="0" w:oddVBand="0" w:evenVBand="0" w:oddHBand="0" w:evenHBand="0" w:firstRowFirstColumn="0" w:firstRowLastColumn="0" w:lastRowFirstColumn="0" w:lastRowLastColumn="0"/>
-              <w:rPr>
-                <w:rFonts w:ascii="Calibri" w:eastAsia="Times New Roman" w:hAnsi="Calibri" w:cs="Calibri"/>
-                <w:color w:val="000000"/>
-                <w:kern w:val="0"/>
-                <w:sz w:val="22"/>
-                <w:szCs w:val="22"/>
-                <w14:ligatures w14:val="none"/>
-              </w:rPr>
-            </w:pPr>
-            <w:r>
-              <w:rPr>
-                <w:rFonts w:ascii="Calibri" w:eastAsia="Times New Roman" w:hAnsi="Calibri" w:cs="Calibri"/>
-                <w:color w:val="000000"/>
-                <w:kern w:val="0"/>
-                <w:sz w:val="22"/>
-                <w:szCs w:val="22"/>
-                <w14:ligatures w14:val="none"/>
-              </w:rPr>
-              <w:t>2.6</w:t>
-            </w:r>
-          </w:p>
-        </w:tc>
-        <w:tc>
-          <w:tcPr>
-            <w:tcW w:w="1300" w:type="dxa"/>
+              <w:rPr>
+                <w:rFonts w:ascii="Calibri" w:eastAsia="Times New Roman" w:hAnsi="Calibri" w:cs="Calibri"/>
+                <w:color w:val="000000"/>
+                <w:kern w:val="0"/>
+                <w:sz w:val="22"/>
+                <w:szCs w:val="22"/>
+                <w14:ligatures w14:val="none"/>
+              </w:rPr>
+            </w:pPr>
+            <w:r>
+              <w:rPr>
+                <w:rFonts w:ascii="Calibri" w:eastAsia="Times New Roman" w:hAnsi="Calibri" w:cs="Calibri"/>
+                <w:color w:val="000000"/>
+                <w:kern w:val="0"/>
+                <w:sz w:val="22"/>
+                <w:szCs w:val="22"/>
+                <w14:ligatures w14:val="none"/>
+              </w:rPr>
+              <w:t>1.09</w:t>
+            </w:r>
+          </w:p>
+        </w:tc>
+        <w:tc>
+          <w:tcPr>
+            <w:tcW w:w="1120" w:type="dxa"/>
             <w:noWrap/>
             <w:hideMark/>
           </w:tcPr>
           <w:p>
             <w:pPr>
               <w:jc w:val="right"/>
-              <w:cnfStyle w:val="000000000000" w:firstRow="0" w:lastRow="0" w:firstColumn="0" w:lastColumn="0" w:oddVBand="0" w:evenVBand="0" w:oddHBand="0" w:evenHBand="0" w:firstRowFirstColumn="0" w:firstRowLastColumn="0" w:lastRowFirstColumn="0" w:lastRowLastColumn="0"/>
-              <w:rPr>
-                <w:rFonts w:ascii="Calibri" w:eastAsia="Times New Roman" w:hAnsi="Calibri" w:cs="Calibri"/>
-                <w:color w:val="000000"/>
-                <w:kern w:val="0"/>
-                <w:sz w:val="22"/>
-                <w:szCs w:val="22"/>
-                <w14:ligatures w14:val="none"/>
-              </w:rPr>
-            </w:pPr>
-            <w:r>
-              <w:rPr>
-                <w:rFonts w:ascii="Calibri" w:eastAsia="Times New Roman" w:hAnsi="Calibri" w:cs="Calibri"/>
-                <w:color w:val="000000"/>
-                <w:kern w:val="0"/>
-                <w:sz w:val="22"/>
-                <w:szCs w:val="22"/>
-                <w14:ligatures w14:val="none"/>
-              </w:rPr>
-              <w:t>0.68</w:t>
-            </w:r>
-          </w:p>
-        </w:tc>
-      </w:tr>
-      <w:tr>
-        <w:trPr>
-          <w:cnfStyle w:val="000000100000" w:firstRow="0" w:lastRow="0" w:firstColumn="0" w:lastColumn="0" w:oddVBand="0" w:evenVBand="0" w:oddHBand="1" w:evenHBand="0" w:firstRowFirstColumn="0" w:firstRowLastColumn="0" w:lastRowFirstColumn="0" w:lastRowLastColumn="0"/>
-          <w:trHeight w:val="288"/>
-        </w:trPr>
-        <w:tc>
-          <w:tcPr>
-            <w:cnfStyle w:val="001000000000" w:firstRow="0" w:lastRow="0" w:firstColumn="1" w:lastColumn="0" w:oddVBand="0" w:evenVBand="0" w:oddHBand="0" w:evenHBand="0" w:firstRowFirstColumn="0" w:firstRowLastColumn="0" w:lastRowFirstColumn="0" w:lastRowLastColumn="0"/>
-            <w:tcW w:w="2806" w:type="dxa"/>
-            <w:noWrap/>
-            <w:hideMark/>
-          </w:tcPr>
-          <w:p>
-            <w:pPr>
-              <w:rPr>
-                <w:rFonts w:ascii="Calibri" w:eastAsia="Times New Roman" w:hAnsi="Calibri" w:cs="Calibri"/>
-                <w:color w:val="000000"/>
-                <w:kern w:val="0"/>
-                <w:sz w:val="22"/>
-                <w:szCs w:val="22"/>
-                <w14:ligatures w14:val="none"/>
-              </w:rPr>
-            </w:pPr>
-            <w:r>
-              <w:rPr>
-                <w:rFonts w:ascii="Calibri" w:eastAsia="Times New Roman" w:hAnsi="Calibri" w:cs="Calibri"/>
-                <w:color w:val="000000"/>
-                <w:kern w:val="0"/>
-                <w:sz w:val="22"/>
-                <w:szCs w:val="22"/>
-                <w14:ligatures w14:val="none"/>
-              </w:rPr>
-              <w:t>coleoptera</w:t>
-            </w:r>
-          </w:p>
-        </w:tc>
-        <w:tc>
-          <w:tcPr>
-            <w:tcW w:w="1120" w:type="dxa"/>
-            <w:noWrap/>
-            <w:hideMark/>
-          </w:tcPr>
-          <w:p>
-            <w:pPr>
-              <w:jc w:val="right"/>
-              <w:cnfStyle w:val="000000100000" w:firstRow="0" w:lastRow="0" w:firstColumn="0" w:lastColumn="0" w:oddVBand="0" w:evenVBand="0" w:oddHBand="1" w:evenHBand="0" w:firstRowFirstColumn="0" w:firstRowLastColumn="0" w:lastRowFirstColumn="0" w:lastRowLastColumn="0"/>
-              <w:rPr>
-                <w:rFonts w:ascii="Calibri" w:eastAsia="Times New Roman" w:hAnsi="Calibri" w:cs="Calibri"/>
-                <w:color w:val="000000"/>
-                <w:kern w:val="0"/>
-                <w:sz w:val="22"/>
-                <w:szCs w:val="22"/>
-                <w14:ligatures w14:val="none"/>
-              </w:rPr>
-            </w:pPr>
-            <w:r>
-              <w:rPr>
-                <w:rFonts w:ascii="Calibri" w:eastAsia="Times New Roman" w:hAnsi="Calibri" w:cs="Calibri"/>
-                <w:color w:val="000000"/>
-                <w:kern w:val="0"/>
-                <w:sz w:val="22"/>
-                <w:szCs w:val="22"/>
-                <w14:ligatures w14:val="none"/>
-              </w:rPr>
-              <w:t>75.33</w:t>
-            </w:r>
-          </w:p>
-        </w:tc>
-        <w:tc>
-          <w:tcPr>
-            <w:tcW w:w="1120" w:type="dxa"/>
-            <w:noWrap/>
-            <w:hideMark/>
-          </w:tcPr>
-          <w:p>
-            <w:pPr>
-              <w:jc w:val="right"/>
-              <w:cnfStyle w:val="000000100000" w:firstRow="0" w:lastRow="0" w:firstColumn="0" w:lastColumn="0" w:oddVBand="0" w:evenVBand="0" w:oddHBand="1" w:evenHBand="0" w:firstRowFirstColumn="0" w:firstRowLastColumn="0" w:lastRowFirstColumn="0" w:lastRowLastColumn="0"/>
-              <w:rPr>
-                <w:rFonts w:ascii="Calibri" w:eastAsia="Times New Roman" w:hAnsi="Calibri" w:cs="Calibri"/>
-                <w:color w:val="000000"/>
-                <w:kern w:val="0"/>
-                <w:sz w:val="22"/>
-                <w:szCs w:val="22"/>
-                <w14:ligatures w14:val="none"/>
-              </w:rPr>
-            </w:pPr>
-            <w:r>
-              <w:rPr>
-                <w:rFonts w:ascii="Calibri" w:eastAsia="Times New Roman" w:hAnsi="Calibri" w:cs="Calibri"/>
-                <w:color w:val="000000"/>
-                <w:kern w:val="0"/>
-                <w:sz w:val="22"/>
-                <w:szCs w:val="22"/>
-                <w14:ligatures w14:val="none"/>
-              </w:rPr>
-              <w:t>33.83</w:t>
-            </w:r>
-          </w:p>
-        </w:tc>
-        <w:tc>
-          <w:tcPr>
-            <w:tcW w:w="3042" w:type="dxa"/>
-            <w:noWrap/>
-            <w:hideMark/>
-          </w:tcPr>
-          <w:p>
-            <w:pPr>
-              <w:cnfStyle w:val="000000100000" w:firstRow="0" w:lastRow="0" w:firstColumn="0" w:lastColumn="0" w:oddVBand="0" w:evenVBand="0" w:oddHBand="1" w:evenHBand="0" w:firstRowFirstColumn="0" w:firstRowLastColumn="0" w:lastRowFirstColumn="0" w:lastRowLastColumn="0"/>
-              <w:rPr>
-                <w:rFonts w:ascii="Calibri" w:eastAsia="Times New Roman" w:hAnsi="Calibri" w:cs="Calibri"/>
-                <w:color w:val="000000"/>
-                <w:kern w:val="0"/>
-                <w:sz w:val="22"/>
-                <w:szCs w:val="22"/>
-                <w14:ligatures w14:val="none"/>
-              </w:rPr>
-            </w:pPr>
-            <w:r>
-              <w:rPr>
-                <w:rFonts w:ascii="Calibri" w:eastAsia="Times New Roman" w:hAnsi="Calibri" w:cs="Calibri"/>
-                <w:color w:val="000000"/>
-                <w:kern w:val="0"/>
-                <w:sz w:val="22"/>
-                <w:szCs w:val="22"/>
-                <w14:ligatures w14:val="none"/>
-              </w:rPr>
-              <w:t>coleoptera</w:t>
-            </w:r>
-          </w:p>
-        </w:tc>
-        <w:tc>
-          <w:tcPr>
-            <w:tcW w:w="1120" w:type="dxa"/>
-            <w:gridSpan w:val="2"/>
-            <w:noWrap/>
-            <w:hideMark/>
-          </w:tcPr>
-          <w:p>
-            <w:pPr>
-              <w:jc w:val="right"/>
-              <w:cnfStyle w:val="000000100000" w:firstRow="0" w:lastRow="0" w:firstColumn="0" w:lastColumn="0" w:oddVBand="0" w:evenVBand="0" w:oddHBand="1" w:evenHBand="0" w:firstRowFirstColumn="0" w:firstRowLastColumn="0" w:lastRowFirstColumn="0" w:lastRowLastColumn="0"/>
-              <w:rPr>
-                <w:rFonts w:ascii="Calibri" w:eastAsia="Times New Roman" w:hAnsi="Calibri" w:cs="Calibri"/>
-                <w:color w:val="000000"/>
-                <w:kern w:val="0"/>
-                <w:sz w:val="22"/>
-                <w:szCs w:val="22"/>
-                <w14:ligatures w14:val="none"/>
-              </w:rPr>
-            </w:pPr>
-            <w:r>
-              <w:rPr>
-                <w:rFonts w:ascii="Calibri" w:eastAsia="Times New Roman" w:hAnsi="Calibri" w:cs="Calibri"/>
-                <w:color w:val="000000"/>
-                <w:kern w:val="0"/>
-                <w:sz w:val="22"/>
-                <w:szCs w:val="22"/>
-                <w14:ligatures w14:val="none"/>
-              </w:rPr>
-              <w:t>5.55</w:t>
-            </w:r>
-          </w:p>
-        </w:tc>
-        <w:tc>
-          <w:tcPr>
-            <w:tcW w:w="1300" w:type="dxa"/>
-            <w:noWrap/>
-            <w:hideMark/>
-          </w:tcPr>
-          <w:p>
-            <w:pPr>
-              <w:jc w:val="right"/>
-              <w:cnfStyle w:val="000000100000" w:firstRow="0" w:lastRow="0" w:firstColumn="0" w:lastColumn="0" w:oddVBand="0" w:evenVBand="0" w:oddHBand="1" w:evenHBand="0" w:firstRowFirstColumn="0" w:firstRowLastColumn="0" w:lastRowFirstColumn="0" w:lastRowLastColumn="0"/>
-              <w:rPr>
-                <w:rFonts w:ascii="Calibri" w:eastAsia="Times New Roman" w:hAnsi="Calibri" w:cs="Calibri"/>
-                <w:color w:val="000000"/>
-                <w:kern w:val="0"/>
-                <w:sz w:val="22"/>
-                <w:szCs w:val="22"/>
-                <w14:ligatures w14:val="none"/>
-              </w:rPr>
-            </w:pPr>
-            <w:r>
-              <w:rPr>
-                <w:rFonts w:ascii="Calibri" w:eastAsia="Times New Roman" w:hAnsi="Calibri" w:cs="Calibri"/>
-                <w:color w:val="000000"/>
-                <w:kern w:val="0"/>
-                <w:sz w:val="22"/>
-                <w:szCs w:val="22"/>
-                <w14:ligatures w14:val="none"/>
-              </w:rPr>
-              <w:t>1.33</w:t>
+              <w:rPr>
+                <w:rFonts w:ascii="Calibri" w:eastAsia="Times New Roman" w:hAnsi="Calibri" w:cs="Calibri"/>
+                <w:color w:val="000000"/>
+                <w:kern w:val="0"/>
+                <w:sz w:val="22"/>
+                <w:szCs w:val="22"/>
+                <w14:ligatures w14:val="none"/>
+              </w:rPr>
+            </w:pPr>
+            <w:r>
+              <w:rPr>
+                <w:rFonts w:ascii="Calibri" w:eastAsia="Times New Roman" w:hAnsi="Calibri" w:cs="Calibri"/>
+                <w:color w:val="000000"/>
+                <w:kern w:val="0"/>
+                <w:sz w:val="22"/>
+                <w:szCs w:val="22"/>
+                <w14:ligatures w14:val="none"/>
+              </w:rPr>
+              <w:t>0.45</w:t>
             </w:r>
           </w:p>
         </w:tc>
@@ -2979,8 +2110,7 @@
         </w:trPr>
         <w:tc>
           <w:tcPr>
-            <w:cnfStyle w:val="001000000000" w:firstRow="0" w:lastRow="0" w:firstColumn="1" w:lastColumn="0" w:oddVBand="0" w:evenVBand="0" w:oddHBand="0" w:evenHBand="0" w:firstRowFirstColumn="0" w:firstRowLastColumn="0" w:lastRowFirstColumn="0" w:lastRowLastColumn="0"/>
-            <w:tcW w:w="2806" w:type="dxa"/>
+            <w:tcW w:w="2680" w:type="dxa"/>
             <w:noWrap/>
             <w:hideMark/>
           </w:tcPr>
@@ -2996,18 +2126,20 @@
               </w:rPr>
             </w:pPr>
             <w:proofErr w:type="spellStart"/>
-            <w:r>
-              <w:rPr>
-                <w:rFonts w:ascii="Calibri" w:eastAsia="Times New Roman" w:hAnsi="Calibri" w:cs="Calibri"/>
-                <w:color w:val="000000"/>
-                <w:kern w:val="0"/>
-                <w:sz w:val="22"/>
-                <w:szCs w:val="22"/>
-                <w14:ligatures w14:val="none"/>
-              </w:rPr>
-              <w:t>araneae</w:t>
+            <w:proofErr w:type="gramStart"/>
+            <w:r>
+              <w:rPr>
+                <w:rFonts w:ascii="Calibri" w:eastAsia="Times New Roman" w:hAnsi="Calibri" w:cs="Calibri"/>
+                <w:color w:val="000000"/>
+                <w:kern w:val="0"/>
+                <w:sz w:val="22"/>
+                <w:szCs w:val="22"/>
+                <w14:ligatures w14:val="none"/>
+              </w:rPr>
+              <w:t>hymenoptera.not.formicidae</w:t>
             </w:r>
             <w:proofErr w:type="spellEnd"/>
+            <w:proofErr w:type="gramEnd"/>
           </w:p>
         </w:tc>
         <w:tc>
@@ -3019,26 +2151,25 @@
           <w:p>
             <w:pPr>
               <w:jc w:val="right"/>
-              <w:cnfStyle w:val="000000000000" w:firstRow="0" w:lastRow="0" w:firstColumn="0" w:lastColumn="0" w:oddVBand="0" w:evenVBand="0" w:oddHBand="0" w:evenHBand="0" w:firstRowFirstColumn="0" w:firstRowLastColumn="0" w:lastRowFirstColumn="0" w:lastRowLastColumn="0"/>
-              <w:rPr>
-                <w:rFonts w:ascii="Calibri" w:eastAsia="Times New Roman" w:hAnsi="Calibri" w:cs="Calibri"/>
-                <w:color w:val="000000"/>
-                <w:kern w:val="0"/>
-                <w:sz w:val="22"/>
-                <w:szCs w:val="22"/>
-                <w14:ligatures w14:val="none"/>
-              </w:rPr>
-            </w:pPr>
-            <w:r>
-              <w:rPr>
-                <w:rFonts w:ascii="Calibri" w:eastAsia="Times New Roman" w:hAnsi="Calibri" w:cs="Calibri"/>
-                <w:color w:val="000000"/>
-                <w:kern w:val="0"/>
-                <w:sz w:val="22"/>
-                <w:szCs w:val="22"/>
-                <w14:ligatures w14:val="none"/>
-              </w:rPr>
-              <w:t>13.32</w:t>
+              <w:rPr>
+                <w:rFonts w:ascii="Calibri" w:eastAsia="Times New Roman" w:hAnsi="Calibri" w:cs="Calibri"/>
+                <w:color w:val="000000"/>
+                <w:kern w:val="0"/>
+                <w:sz w:val="22"/>
+                <w:szCs w:val="22"/>
+                <w14:ligatures w14:val="none"/>
+              </w:rPr>
+            </w:pPr>
+            <w:r>
+              <w:rPr>
+                <w:rFonts w:ascii="Calibri" w:eastAsia="Times New Roman" w:hAnsi="Calibri" w:cs="Calibri"/>
+                <w:color w:val="000000"/>
+                <w:kern w:val="0"/>
+                <w:sz w:val="22"/>
+                <w:szCs w:val="22"/>
+                <w14:ligatures w14:val="none"/>
+              </w:rPr>
+              <w:t>29.52</w:t>
             </w:r>
           </w:p>
         </w:tc>
@@ -3051,38 +2182,36 @@
           <w:p>
             <w:pPr>
               <w:jc w:val="right"/>
-              <w:cnfStyle w:val="000000000000" w:firstRow="0" w:lastRow="0" w:firstColumn="0" w:lastColumn="0" w:oddVBand="0" w:evenVBand="0" w:oddHBand="0" w:evenHBand="0" w:firstRowFirstColumn="0" w:firstRowLastColumn="0" w:lastRowFirstColumn="0" w:lastRowLastColumn="0"/>
-              <w:rPr>
-                <w:rFonts w:ascii="Calibri" w:eastAsia="Times New Roman" w:hAnsi="Calibri" w:cs="Calibri"/>
-                <w:color w:val="000000"/>
-                <w:kern w:val="0"/>
-                <w:sz w:val="22"/>
-                <w:szCs w:val="22"/>
-                <w14:ligatures w14:val="none"/>
-              </w:rPr>
-            </w:pPr>
-            <w:r>
-              <w:rPr>
-                <w:rFonts w:ascii="Calibri" w:eastAsia="Times New Roman" w:hAnsi="Calibri" w:cs="Calibri"/>
-                <w:color w:val="000000"/>
-                <w:kern w:val="0"/>
-                <w:sz w:val="22"/>
-                <w:szCs w:val="22"/>
-                <w14:ligatures w14:val="none"/>
-              </w:rPr>
-              <w:t>4.79</w:t>
-            </w:r>
-          </w:p>
-        </w:tc>
-        <w:tc>
-          <w:tcPr>
-            <w:tcW w:w="3042" w:type="dxa"/>
-            <w:noWrap/>
-            <w:hideMark/>
-          </w:tcPr>
-          <w:p>
-            <w:pPr>
-              <w:cnfStyle w:val="000000000000" w:firstRow="0" w:lastRow="0" w:firstColumn="0" w:lastColumn="0" w:oddVBand="0" w:evenVBand="0" w:oddHBand="0" w:evenHBand="0" w:firstRowFirstColumn="0" w:firstRowLastColumn="0" w:lastRowFirstColumn="0" w:lastRowLastColumn="0"/>
+              <w:rPr>
+                <w:rFonts w:ascii="Calibri" w:eastAsia="Times New Roman" w:hAnsi="Calibri" w:cs="Calibri"/>
+                <w:color w:val="000000"/>
+                <w:kern w:val="0"/>
+                <w:sz w:val="22"/>
+                <w:szCs w:val="22"/>
+                <w14:ligatures w14:val="none"/>
+              </w:rPr>
+            </w:pPr>
+            <w:r>
+              <w:rPr>
+                <w:rFonts w:ascii="Calibri" w:eastAsia="Times New Roman" w:hAnsi="Calibri" w:cs="Calibri"/>
+                <w:color w:val="000000"/>
+                <w:kern w:val="0"/>
+                <w:sz w:val="22"/>
+                <w:szCs w:val="22"/>
+                <w14:ligatures w14:val="none"/>
+              </w:rPr>
+              <w:t>7.98</w:t>
+            </w:r>
+          </w:p>
+        </w:tc>
+        <w:tc>
+          <w:tcPr>
+            <w:tcW w:w="2740" w:type="dxa"/>
+            <w:noWrap/>
+            <w:hideMark/>
+          </w:tcPr>
+          <w:p>
+            <w:pPr>
               <w:rPr>
                 <w:rFonts w:ascii="Calibri" w:eastAsia="Times New Roman" w:hAnsi="Calibri" w:cs="Calibri"/>
                 <w:color w:val="000000"/>
@@ -3093,279 +2222,81 @@
               </w:rPr>
             </w:pPr>
             <w:proofErr w:type="spellStart"/>
-            <w:r>
-              <w:rPr>
-                <w:rFonts w:ascii="Calibri" w:eastAsia="Times New Roman" w:hAnsi="Calibri" w:cs="Calibri"/>
-                <w:color w:val="000000"/>
-                <w:kern w:val="0"/>
-                <w:sz w:val="22"/>
-                <w:szCs w:val="22"/>
-                <w14:ligatures w14:val="none"/>
-              </w:rPr>
-              <w:t>araneae</w:t>
+            <w:proofErr w:type="gramStart"/>
+            <w:r>
+              <w:rPr>
+                <w:rFonts w:ascii="Calibri" w:eastAsia="Times New Roman" w:hAnsi="Calibri" w:cs="Calibri"/>
+                <w:color w:val="000000"/>
+                <w:kern w:val="0"/>
+                <w:sz w:val="22"/>
+                <w:szCs w:val="22"/>
+                <w14:ligatures w14:val="none"/>
+              </w:rPr>
+              <w:t>hymenoptera.not.formicidae</w:t>
             </w:r>
             <w:proofErr w:type="spellEnd"/>
+            <w:proofErr w:type="gramEnd"/>
           </w:p>
         </w:tc>
         <w:tc>
           <w:tcPr>
             <w:tcW w:w="1120" w:type="dxa"/>
-            <w:gridSpan w:val="2"/>
             <w:noWrap/>
             <w:hideMark/>
           </w:tcPr>
           <w:p>
             <w:pPr>
               <w:jc w:val="right"/>
-              <w:cnfStyle w:val="000000000000" w:firstRow="0" w:lastRow="0" w:firstColumn="0" w:lastColumn="0" w:oddVBand="0" w:evenVBand="0" w:oddHBand="0" w:evenHBand="0" w:firstRowFirstColumn="0" w:firstRowLastColumn="0" w:lastRowFirstColumn="0" w:lastRowLastColumn="0"/>
-              <w:rPr>
-                <w:rFonts w:ascii="Calibri" w:eastAsia="Times New Roman" w:hAnsi="Calibri" w:cs="Calibri"/>
-                <w:color w:val="000000"/>
-                <w:kern w:val="0"/>
-                <w:sz w:val="22"/>
-                <w:szCs w:val="22"/>
-                <w14:ligatures w14:val="none"/>
-              </w:rPr>
-            </w:pPr>
-            <w:r>
-              <w:rPr>
-                <w:rFonts w:ascii="Calibri" w:eastAsia="Times New Roman" w:hAnsi="Calibri" w:cs="Calibri"/>
-                <w:color w:val="000000"/>
-                <w:kern w:val="0"/>
-                <w:sz w:val="22"/>
-                <w:szCs w:val="22"/>
-                <w14:ligatures w14:val="none"/>
-              </w:rPr>
-              <w:t>3.17</w:t>
-            </w:r>
-          </w:p>
-        </w:tc>
-        <w:tc>
-          <w:tcPr>
-            <w:tcW w:w="1300" w:type="dxa"/>
+              <w:rPr>
+                <w:rFonts w:ascii="Calibri" w:eastAsia="Times New Roman" w:hAnsi="Calibri" w:cs="Calibri"/>
+                <w:color w:val="000000"/>
+                <w:kern w:val="0"/>
+                <w:sz w:val="22"/>
+                <w:szCs w:val="22"/>
+                <w14:ligatures w14:val="none"/>
+              </w:rPr>
+            </w:pPr>
+            <w:r>
+              <w:rPr>
+                <w:rFonts w:ascii="Calibri" w:eastAsia="Times New Roman" w:hAnsi="Calibri" w:cs="Calibri"/>
+                <w:color w:val="000000"/>
+                <w:kern w:val="0"/>
+                <w:sz w:val="22"/>
+                <w:szCs w:val="22"/>
+                <w14:ligatures w14:val="none"/>
+              </w:rPr>
+              <w:t>4.12</w:t>
+            </w:r>
+          </w:p>
+        </w:tc>
+        <w:tc>
+          <w:tcPr>
+            <w:tcW w:w="1120" w:type="dxa"/>
             <w:noWrap/>
             <w:hideMark/>
           </w:tcPr>
           <w:p>
             <w:pPr>
               <w:jc w:val="right"/>
-              <w:cnfStyle w:val="000000000000" w:firstRow="0" w:lastRow="0" w:firstColumn="0" w:lastColumn="0" w:oddVBand="0" w:evenVBand="0" w:oddHBand="0" w:evenHBand="0" w:firstRowFirstColumn="0" w:firstRowLastColumn="0" w:lastRowFirstColumn="0" w:lastRowLastColumn="0"/>
-              <w:rPr>
-                <w:rFonts w:ascii="Calibri" w:eastAsia="Times New Roman" w:hAnsi="Calibri" w:cs="Calibri"/>
-                <w:color w:val="000000"/>
-                <w:kern w:val="0"/>
-                <w:sz w:val="22"/>
-                <w:szCs w:val="22"/>
-                <w14:ligatures w14:val="none"/>
-              </w:rPr>
-            </w:pPr>
-            <w:r>
-              <w:rPr>
-                <w:rFonts w:ascii="Calibri" w:eastAsia="Times New Roman" w:hAnsi="Calibri" w:cs="Calibri"/>
-                <w:color w:val="000000"/>
-                <w:kern w:val="0"/>
-                <w:sz w:val="22"/>
-                <w:szCs w:val="22"/>
-                <w14:ligatures w14:val="none"/>
-              </w:rPr>
-              <w:t>1.48</w:t>
-            </w:r>
-          </w:p>
-        </w:tc>
-      </w:tr>
-      <w:tr>
-        <w:trPr>
-          <w:cnfStyle w:val="000000100000" w:firstRow="0" w:lastRow="0" w:firstColumn="0" w:lastColumn="0" w:oddVBand="0" w:evenVBand="0" w:oddHBand="1" w:evenHBand="0" w:firstRowFirstColumn="0" w:firstRowLastColumn="0" w:lastRowFirstColumn="0" w:lastRowLastColumn="0"/>
-          <w:trHeight w:val="288"/>
-        </w:trPr>
-        <w:tc>
-          <w:tcPr>
-            <w:cnfStyle w:val="001000000000" w:firstRow="0" w:lastRow="0" w:firstColumn="1" w:lastColumn="0" w:oddVBand="0" w:evenVBand="0" w:oddHBand="0" w:evenHBand="0" w:firstRowFirstColumn="0" w:firstRowLastColumn="0" w:lastRowFirstColumn="0" w:lastRowLastColumn="0"/>
-            <w:tcW w:w="2806" w:type="dxa"/>
-            <w:noWrap/>
-            <w:hideMark/>
-          </w:tcPr>
-          <w:p>
-            <w:pPr>
-              <w:rPr>
-                <w:rFonts w:ascii="Calibri" w:eastAsia="Times New Roman" w:hAnsi="Calibri" w:cs="Calibri"/>
-                <w:color w:val="000000"/>
-                <w:kern w:val="0"/>
-                <w:sz w:val="22"/>
-                <w:szCs w:val="22"/>
-                <w14:ligatures w14:val="none"/>
-              </w:rPr>
-            </w:pPr>
-            <w:r>
-              <w:rPr>
-                <w:rFonts w:ascii="Calibri" w:eastAsia="Times New Roman" w:hAnsi="Calibri" w:cs="Calibri"/>
-                <w:color w:val="000000"/>
-                <w:kern w:val="0"/>
-                <w:sz w:val="22"/>
-                <w:szCs w:val="22"/>
-                <w14:ligatures w14:val="none"/>
-              </w:rPr>
-              <w:t>lepidoptera</w:t>
-            </w:r>
-          </w:p>
-        </w:tc>
-        <w:tc>
-          <w:tcPr>
-            <w:tcW w:w="1120" w:type="dxa"/>
-            <w:noWrap/>
-            <w:hideMark/>
-          </w:tcPr>
-          <w:p>
-            <w:pPr>
-              <w:jc w:val="right"/>
-              <w:cnfStyle w:val="000000100000" w:firstRow="0" w:lastRow="0" w:firstColumn="0" w:lastColumn="0" w:oddVBand="0" w:evenVBand="0" w:oddHBand="1" w:evenHBand="0" w:firstRowFirstColumn="0" w:firstRowLastColumn="0" w:lastRowFirstColumn="0" w:lastRowLastColumn="0"/>
-              <w:rPr>
-                <w:rFonts w:ascii="Calibri" w:eastAsia="Times New Roman" w:hAnsi="Calibri" w:cs="Calibri"/>
-                <w:color w:val="000000"/>
-                <w:kern w:val="0"/>
-                <w:sz w:val="22"/>
-                <w:szCs w:val="22"/>
-                <w14:ligatures w14:val="none"/>
-              </w:rPr>
-            </w:pPr>
-            <w:r>
-              <w:rPr>
-                <w:rFonts w:ascii="Calibri" w:eastAsia="Times New Roman" w:hAnsi="Calibri" w:cs="Calibri"/>
-                <w:color w:val="000000"/>
-                <w:kern w:val="0"/>
-                <w:sz w:val="22"/>
-                <w:szCs w:val="22"/>
-                <w14:ligatures w14:val="none"/>
-              </w:rPr>
-              <w:t>11.42</w:t>
-            </w:r>
-          </w:p>
-        </w:tc>
-        <w:tc>
-          <w:tcPr>
-            <w:tcW w:w="1120" w:type="dxa"/>
-            <w:noWrap/>
-            <w:hideMark/>
-          </w:tcPr>
-          <w:p>
-            <w:pPr>
-              <w:jc w:val="right"/>
-              <w:cnfStyle w:val="000000100000" w:firstRow="0" w:lastRow="0" w:firstColumn="0" w:lastColumn="0" w:oddVBand="0" w:evenVBand="0" w:oddHBand="1" w:evenHBand="0" w:firstRowFirstColumn="0" w:firstRowLastColumn="0" w:lastRowFirstColumn="0" w:lastRowLastColumn="0"/>
-              <w:rPr>
-                <w:rFonts w:ascii="Calibri" w:eastAsia="Times New Roman" w:hAnsi="Calibri" w:cs="Calibri"/>
-                <w:color w:val="000000"/>
-                <w:kern w:val="0"/>
-                <w:sz w:val="22"/>
-                <w:szCs w:val="22"/>
-                <w14:ligatures w14:val="none"/>
-              </w:rPr>
-            </w:pPr>
-            <w:r>
-              <w:rPr>
-                <w:rFonts w:ascii="Calibri" w:eastAsia="Times New Roman" w:hAnsi="Calibri" w:cs="Calibri"/>
-                <w:color w:val="000000"/>
-                <w:kern w:val="0"/>
-                <w:sz w:val="22"/>
-                <w:szCs w:val="22"/>
-                <w14:ligatures w14:val="none"/>
-              </w:rPr>
-              <w:t>5.85</w:t>
-            </w:r>
-          </w:p>
-        </w:tc>
-        <w:tc>
-          <w:tcPr>
-            <w:tcW w:w="3042" w:type="dxa"/>
-            <w:noWrap/>
-            <w:hideMark/>
-          </w:tcPr>
-          <w:p>
-            <w:pPr>
-              <w:cnfStyle w:val="000000100000" w:firstRow="0" w:lastRow="0" w:firstColumn="0" w:lastColumn="0" w:oddVBand="0" w:evenVBand="0" w:oddHBand="1" w:evenHBand="0" w:firstRowFirstColumn="0" w:firstRowLastColumn="0" w:lastRowFirstColumn="0" w:lastRowLastColumn="0"/>
-              <w:rPr>
-                <w:rFonts w:ascii="Calibri" w:eastAsia="Times New Roman" w:hAnsi="Calibri" w:cs="Calibri"/>
-                <w:color w:val="000000"/>
-                <w:kern w:val="0"/>
-                <w:sz w:val="22"/>
-                <w:szCs w:val="22"/>
-                <w14:ligatures w14:val="none"/>
-              </w:rPr>
-            </w:pPr>
-            <w:r>
-              <w:rPr>
-                <w:rFonts w:ascii="Calibri" w:eastAsia="Times New Roman" w:hAnsi="Calibri" w:cs="Calibri"/>
-                <w:color w:val="000000"/>
-                <w:kern w:val="0"/>
-                <w:sz w:val="22"/>
-                <w:szCs w:val="22"/>
-                <w14:ligatures w14:val="none"/>
-              </w:rPr>
-              <w:t>lepidoptera</w:t>
-            </w:r>
-          </w:p>
-        </w:tc>
-        <w:tc>
-          <w:tcPr>
-            <w:tcW w:w="1120" w:type="dxa"/>
-            <w:gridSpan w:val="2"/>
-            <w:noWrap/>
-            <w:hideMark/>
-          </w:tcPr>
-          <w:p>
-            <w:pPr>
-              <w:jc w:val="right"/>
-              <w:cnfStyle w:val="000000100000" w:firstRow="0" w:lastRow="0" w:firstColumn="0" w:lastColumn="0" w:oddVBand="0" w:evenVBand="0" w:oddHBand="1" w:evenHBand="0" w:firstRowFirstColumn="0" w:firstRowLastColumn="0" w:lastRowFirstColumn="0" w:lastRowLastColumn="0"/>
-              <w:rPr>
-                <w:rFonts w:ascii="Calibri" w:eastAsia="Times New Roman" w:hAnsi="Calibri" w:cs="Calibri"/>
-                <w:color w:val="000000"/>
-                <w:kern w:val="0"/>
-                <w:sz w:val="22"/>
-                <w:szCs w:val="22"/>
-                <w14:ligatures w14:val="none"/>
-              </w:rPr>
-            </w:pPr>
-            <w:r>
-              <w:rPr>
-                <w:rFonts w:ascii="Calibri" w:eastAsia="Times New Roman" w:hAnsi="Calibri" w:cs="Calibri"/>
-                <w:color w:val="000000"/>
-                <w:kern w:val="0"/>
-                <w:sz w:val="22"/>
-                <w:szCs w:val="22"/>
-                <w14:ligatures w14:val="none"/>
-              </w:rPr>
-              <w:t>2.08</w:t>
-            </w:r>
-          </w:p>
-        </w:tc>
-        <w:tc>
-          <w:tcPr>
-            <w:tcW w:w="1300" w:type="dxa"/>
-            <w:noWrap/>
-            <w:hideMark/>
-          </w:tcPr>
-          <w:p>
-            <w:pPr>
-              <w:jc w:val="right"/>
-              <w:cnfStyle w:val="000000100000" w:firstRow="0" w:lastRow="0" w:firstColumn="0" w:lastColumn="0" w:oddVBand="0" w:evenVBand="0" w:oddHBand="1" w:evenHBand="0" w:firstRowFirstColumn="0" w:firstRowLastColumn="0" w:lastRowFirstColumn="0" w:lastRowLastColumn="0"/>
-              <w:rPr>
-                <w:rFonts w:ascii="Calibri" w:eastAsia="Times New Roman" w:hAnsi="Calibri" w:cs="Calibri"/>
-                <w:color w:val="000000"/>
-                <w:kern w:val="0"/>
-                <w:sz w:val="22"/>
-                <w:szCs w:val="22"/>
-                <w14:ligatures w14:val="none"/>
-              </w:rPr>
-            </w:pPr>
-            <w:r>
-              <w:rPr>
-                <w:rFonts w:ascii="Calibri" w:eastAsia="Times New Roman" w:hAnsi="Calibri" w:cs="Calibri"/>
-                <w:color w:val="000000"/>
-                <w:kern w:val="0"/>
-                <w:sz w:val="22"/>
-                <w:szCs w:val="22"/>
-                <w14:ligatures w14:val="none"/>
-              </w:rPr>
-              <w:t>0.56</w:t>
+              <w:rPr>
+                <w:rFonts w:ascii="Calibri" w:eastAsia="Times New Roman" w:hAnsi="Calibri" w:cs="Calibri"/>
+                <w:color w:val="000000"/>
+                <w:kern w:val="0"/>
+                <w:sz w:val="22"/>
+                <w:szCs w:val="22"/>
+                <w14:ligatures w14:val="none"/>
+              </w:rPr>
+            </w:pPr>
+            <w:r>
+              <w:rPr>
+                <w:rFonts w:ascii="Calibri" w:eastAsia="Times New Roman" w:hAnsi="Calibri" w:cs="Calibri"/>
+                <w:color w:val="000000"/>
+                <w:kern w:val="0"/>
+                <w:sz w:val="22"/>
+                <w:szCs w:val="22"/>
+                <w14:ligatures w14:val="none"/>
+              </w:rPr>
+              <w:t>0.88</w:t>
             </w:r>
           </w:p>
         </w:tc>
@@ -3376,8 +2307,7 @@
         </w:trPr>
         <w:tc>
           <w:tcPr>
-            <w:cnfStyle w:val="001000000000" w:firstRow="0" w:lastRow="0" w:firstColumn="1" w:lastColumn="0" w:oddVBand="0" w:evenVBand="0" w:oddHBand="0" w:evenHBand="0" w:firstRowFirstColumn="0" w:firstRowLastColumn="0" w:lastRowFirstColumn="0" w:lastRowLastColumn="0"/>
-            <w:tcW w:w="2806" w:type="dxa"/>
+            <w:tcW w:w="2680" w:type="dxa"/>
             <w:noWrap/>
             <w:hideMark/>
           </w:tcPr>
@@ -3402,7 +2332,7 @@
                 <w:szCs w:val="22"/>
                 <w14:ligatures w14:val="none"/>
               </w:rPr>
-              <w:t>hemiptera</w:t>
+              <w:t>thysanoptera</w:t>
             </w:r>
             <w:proofErr w:type="spellEnd"/>
           </w:p>
@@ -3416,26 +2346,25 @@
           <w:p>
             <w:pPr>
               <w:jc w:val="right"/>
-              <w:cnfStyle w:val="000000000000" w:firstRow="0" w:lastRow="0" w:firstColumn="0" w:lastColumn="0" w:oddVBand="0" w:evenVBand="0" w:oddHBand="0" w:evenHBand="0" w:firstRowFirstColumn="0" w:firstRowLastColumn="0" w:lastRowFirstColumn="0" w:lastRowLastColumn="0"/>
-              <w:rPr>
-                <w:rFonts w:ascii="Calibri" w:eastAsia="Times New Roman" w:hAnsi="Calibri" w:cs="Calibri"/>
-                <w:color w:val="000000"/>
-                <w:kern w:val="0"/>
-                <w:sz w:val="22"/>
-                <w:szCs w:val="22"/>
-                <w14:ligatures w14:val="none"/>
-              </w:rPr>
-            </w:pPr>
-            <w:r>
-              <w:rPr>
-                <w:rFonts w:ascii="Calibri" w:eastAsia="Times New Roman" w:hAnsi="Calibri" w:cs="Calibri"/>
-                <w:color w:val="000000"/>
-                <w:kern w:val="0"/>
-                <w:sz w:val="22"/>
-                <w:szCs w:val="22"/>
-                <w14:ligatures w14:val="none"/>
-              </w:rPr>
-              <w:t>11.95</w:t>
+              <w:rPr>
+                <w:rFonts w:ascii="Calibri" w:eastAsia="Times New Roman" w:hAnsi="Calibri" w:cs="Calibri"/>
+                <w:color w:val="000000"/>
+                <w:kern w:val="0"/>
+                <w:sz w:val="22"/>
+                <w:szCs w:val="22"/>
+                <w14:ligatures w14:val="none"/>
+              </w:rPr>
+            </w:pPr>
+            <w:r>
+              <w:rPr>
+                <w:rFonts w:ascii="Calibri" w:eastAsia="Times New Roman" w:hAnsi="Calibri" w:cs="Calibri"/>
+                <w:color w:val="000000"/>
+                <w:kern w:val="0"/>
+                <w:sz w:val="22"/>
+                <w:szCs w:val="22"/>
+                <w14:ligatures w14:val="none"/>
+              </w:rPr>
+              <w:t>6.9</w:t>
             </w:r>
           </w:p>
         </w:tc>
@@ -3448,38 +2377,36 @@
           <w:p>
             <w:pPr>
               <w:jc w:val="right"/>
-              <w:cnfStyle w:val="000000000000" w:firstRow="0" w:lastRow="0" w:firstColumn="0" w:lastColumn="0" w:oddVBand="0" w:evenVBand="0" w:oddHBand="0" w:evenHBand="0" w:firstRowFirstColumn="0" w:firstRowLastColumn="0" w:lastRowFirstColumn="0" w:lastRowLastColumn="0"/>
-              <w:rPr>
-                <w:rFonts w:ascii="Calibri" w:eastAsia="Times New Roman" w:hAnsi="Calibri" w:cs="Calibri"/>
-                <w:color w:val="000000"/>
-                <w:kern w:val="0"/>
-                <w:sz w:val="22"/>
-                <w:szCs w:val="22"/>
-                <w14:ligatures w14:val="none"/>
-              </w:rPr>
-            </w:pPr>
-            <w:r>
-              <w:rPr>
-                <w:rFonts w:ascii="Calibri" w:eastAsia="Times New Roman" w:hAnsi="Calibri" w:cs="Calibri"/>
-                <w:color w:val="000000"/>
-                <w:kern w:val="0"/>
-                <w:sz w:val="22"/>
-                <w:szCs w:val="22"/>
-                <w14:ligatures w14:val="none"/>
-              </w:rPr>
-              <w:t>3.99</w:t>
-            </w:r>
-          </w:p>
-        </w:tc>
-        <w:tc>
-          <w:tcPr>
-            <w:tcW w:w="3042" w:type="dxa"/>
-            <w:noWrap/>
-            <w:hideMark/>
-          </w:tcPr>
-          <w:p>
-            <w:pPr>
-              <w:cnfStyle w:val="000000000000" w:firstRow="0" w:lastRow="0" w:firstColumn="0" w:lastColumn="0" w:oddVBand="0" w:evenVBand="0" w:oddHBand="0" w:evenHBand="0" w:firstRowFirstColumn="0" w:firstRowLastColumn="0" w:lastRowFirstColumn="0" w:lastRowLastColumn="0"/>
+              <w:rPr>
+                <w:rFonts w:ascii="Calibri" w:eastAsia="Times New Roman" w:hAnsi="Calibri" w:cs="Calibri"/>
+                <w:color w:val="000000"/>
+                <w:kern w:val="0"/>
+                <w:sz w:val="22"/>
+                <w:szCs w:val="22"/>
+                <w14:ligatures w14:val="none"/>
+              </w:rPr>
+            </w:pPr>
+            <w:r>
+              <w:rPr>
+                <w:rFonts w:ascii="Calibri" w:eastAsia="Times New Roman" w:hAnsi="Calibri" w:cs="Calibri"/>
+                <w:color w:val="000000"/>
+                <w:kern w:val="0"/>
+                <w:sz w:val="22"/>
+                <w:szCs w:val="22"/>
+                <w14:ligatures w14:val="none"/>
+              </w:rPr>
+              <w:t>1.93</w:t>
+            </w:r>
+          </w:p>
+        </w:tc>
+        <w:tc>
+          <w:tcPr>
+            <w:tcW w:w="2740" w:type="dxa"/>
+            <w:noWrap/>
+            <w:hideMark/>
+          </w:tcPr>
+          <w:p>
+            <w:pPr>
               <w:rPr>
                 <w:rFonts w:ascii="Calibri" w:eastAsia="Times New Roman" w:hAnsi="Calibri" w:cs="Calibri"/>
                 <w:color w:val="000000"/>
@@ -3499,7 +2426,7 @@
                 <w:szCs w:val="22"/>
                 <w14:ligatures w14:val="none"/>
               </w:rPr>
-              <w:t>hemiptera</w:t>
+              <w:t>thysanoptera</w:t>
             </w:r>
             <w:proofErr w:type="spellEnd"/>
           </w:p>
@@ -3507,266 +2434,62 @@
         <w:tc>
           <w:tcPr>
             <w:tcW w:w="1120" w:type="dxa"/>
-            <w:gridSpan w:val="2"/>
             <w:noWrap/>
             <w:hideMark/>
           </w:tcPr>
           <w:p>
             <w:pPr>
               <w:jc w:val="right"/>
-              <w:cnfStyle w:val="000000000000" w:firstRow="0" w:lastRow="0" w:firstColumn="0" w:lastColumn="0" w:oddVBand="0" w:evenVBand="0" w:oddHBand="0" w:evenHBand="0" w:firstRowFirstColumn="0" w:firstRowLastColumn="0" w:lastRowFirstColumn="0" w:lastRowLastColumn="0"/>
-              <w:rPr>
-                <w:rFonts w:ascii="Calibri" w:eastAsia="Times New Roman" w:hAnsi="Calibri" w:cs="Calibri"/>
-                <w:color w:val="000000"/>
-                <w:kern w:val="0"/>
-                <w:sz w:val="22"/>
-                <w:szCs w:val="22"/>
-                <w14:ligatures w14:val="none"/>
-              </w:rPr>
-            </w:pPr>
-            <w:r>
-              <w:rPr>
-                <w:rFonts w:ascii="Calibri" w:eastAsia="Times New Roman" w:hAnsi="Calibri" w:cs="Calibri"/>
-                <w:color w:val="000000"/>
-                <w:kern w:val="0"/>
-                <w:sz w:val="22"/>
-                <w:szCs w:val="22"/>
-                <w14:ligatures w14:val="none"/>
-              </w:rPr>
-              <w:t>0.96</w:t>
-            </w:r>
-          </w:p>
-        </w:tc>
-        <w:tc>
-          <w:tcPr>
-            <w:tcW w:w="1300" w:type="dxa"/>
+              <w:rPr>
+                <w:rFonts w:ascii="Calibri" w:eastAsia="Times New Roman" w:hAnsi="Calibri" w:cs="Calibri"/>
+                <w:color w:val="000000"/>
+                <w:kern w:val="0"/>
+                <w:sz w:val="22"/>
+                <w:szCs w:val="22"/>
+                <w14:ligatures w14:val="none"/>
+              </w:rPr>
+            </w:pPr>
+            <w:r>
+              <w:rPr>
+                <w:rFonts w:ascii="Calibri" w:eastAsia="Times New Roman" w:hAnsi="Calibri" w:cs="Calibri"/>
+                <w:color w:val="000000"/>
+                <w:kern w:val="0"/>
+                <w:sz w:val="22"/>
+                <w:szCs w:val="22"/>
+                <w14:ligatures w14:val="none"/>
+              </w:rPr>
+              <w:t>1.28</w:t>
+            </w:r>
+          </w:p>
+        </w:tc>
+        <w:tc>
+          <w:tcPr>
+            <w:tcW w:w="1120" w:type="dxa"/>
             <w:noWrap/>
             <w:hideMark/>
           </w:tcPr>
           <w:p>
             <w:pPr>
               <w:jc w:val="right"/>
-              <w:cnfStyle w:val="000000000000" w:firstRow="0" w:lastRow="0" w:firstColumn="0" w:lastColumn="0" w:oddVBand="0" w:evenVBand="0" w:oddHBand="0" w:evenHBand="0" w:firstRowFirstColumn="0" w:firstRowLastColumn="0" w:lastRowFirstColumn="0" w:lastRowLastColumn="0"/>
-              <w:rPr>
-                <w:rFonts w:ascii="Calibri" w:eastAsia="Times New Roman" w:hAnsi="Calibri" w:cs="Calibri"/>
-                <w:color w:val="000000"/>
-                <w:kern w:val="0"/>
-                <w:sz w:val="22"/>
-                <w:szCs w:val="22"/>
-                <w14:ligatures w14:val="none"/>
-              </w:rPr>
-            </w:pPr>
-            <w:r>
-              <w:rPr>
-                <w:rFonts w:ascii="Calibri" w:eastAsia="Times New Roman" w:hAnsi="Calibri" w:cs="Calibri"/>
-                <w:color w:val="000000"/>
-                <w:kern w:val="0"/>
-                <w:sz w:val="22"/>
-                <w:szCs w:val="22"/>
-                <w14:ligatures w14:val="none"/>
-              </w:rPr>
-              <w:t>0.29</w:t>
-            </w:r>
-          </w:p>
-        </w:tc>
-      </w:tr>
-      <w:tr>
-        <w:trPr>
-          <w:cnfStyle w:val="000000100000" w:firstRow="0" w:lastRow="0" w:firstColumn="0" w:lastColumn="0" w:oddVBand="0" w:evenVBand="0" w:oddHBand="1" w:evenHBand="0" w:firstRowFirstColumn="0" w:firstRowLastColumn="0" w:lastRowFirstColumn="0" w:lastRowLastColumn="0"/>
-          <w:trHeight w:val="288"/>
-        </w:trPr>
-        <w:tc>
-          <w:tcPr>
-            <w:cnfStyle w:val="001000000000" w:firstRow="0" w:lastRow="0" w:firstColumn="1" w:lastColumn="0" w:oddVBand="0" w:evenVBand="0" w:oddHBand="0" w:evenHBand="0" w:firstRowFirstColumn="0" w:firstRowLastColumn="0" w:lastRowFirstColumn="0" w:lastRowLastColumn="0"/>
-            <w:tcW w:w="2806" w:type="dxa"/>
-            <w:noWrap/>
-            <w:hideMark/>
-          </w:tcPr>
-          <w:p>
-            <w:pPr>
-              <w:rPr>
-                <w:rFonts w:ascii="Calibri" w:eastAsia="Times New Roman" w:hAnsi="Calibri" w:cs="Calibri"/>
-                <w:color w:val="000000"/>
-                <w:kern w:val="0"/>
-                <w:sz w:val="22"/>
-                <w:szCs w:val="22"/>
-                <w14:ligatures w14:val="none"/>
-              </w:rPr>
-            </w:pPr>
-            <w:proofErr w:type="spellStart"/>
-            <w:r>
-              <w:rPr>
-                <w:rFonts w:ascii="Calibri" w:eastAsia="Times New Roman" w:hAnsi="Calibri" w:cs="Calibri"/>
-                <w:color w:val="000000"/>
-                <w:kern w:val="0"/>
-                <w:sz w:val="22"/>
-                <w:szCs w:val="22"/>
-                <w14:ligatures w14:val="none"/>
-              </w:rPr>
-              <w:t>plecoptera</w:t>
-            </w:r>
-            <w:proofErr w:type="spellEnd"/>
-          </w:p>
-        </w:tc>
-        <w:tc>
-          <w:tcPr>
-            <w:tcW w:w="1120" w:type="dxa"/>
-            <w:noWrap/>
-            <w:hideMark/>
-          </w:tcPr>
-          <w:p>
-            <w:pPr>
-              <w:jc w:val="right"/>
-              <w:cnfStyle w:val="000000100000" w:firstRow="0" w:lastRow="0" w:firstColumn="0" w:lastColumn="0" w:oddVBand="0" w:evenVBand="0" w:oddHBand="1" w:evenHBand="0" w:firstRowFirstColumn="0" w:firstRowLastColumn="0" w:lastRowFirstColumn="0" w:lastRowLastColumn="0"/>
-              <w:rPr>
-                <w:rFonts w:ascii="Calibri" w:eastAsia="Times New Roman" w:hAnsi="Calibri" w:cs="Calibri"/>
-                <w:color w:val="000000"/>
-                <w:kern w:val="0"/>
-                <w:sz w:val="22"/>
-                <w:szCs w:val="22"/>
-                <w14:ligatures w14:val="none"/>
-              </w:rPr>
-            </w:pPr>
-            <w:r>
-              <w:rPr>
-                <w:rFonts w:ascii="Calibri" w:eastAsia="Times New Roman" w:hAnsi="Calibri" w:cs="Calibri"/>
-                <w:color w:val="000000"/>
-                <w:kern w:val="0"/>
-                <w:sz w:val="22"/>
-                <w:szCs w:val="22"/>
-                <w14:ligatures w14:val="none"/>
-              </w:rPr>
-              <w:t>0.1</w:t>
-            </w:r>
-          </w:p>
-        </w:tc>
-        <w:tc>
-          <w:tcPr>
-            <w:tcW w:w="1120" w:type="dxa"/>
-            <w:noWrap/>
-            <w:hideMark/>
-          </w:tcPr>
-          <w:p>
-            <w:pPr>
-              <w:jc w:val="right"/>
-              <w:cnfStyle w:val="000000100000" w:firstRow="0" w:lastRow="0" w:firstColumn="0" w:lastColumn="0" w:oddVBand="0" w:evenVBand="0" w:oddHBand="1" w:evenHBand="0" w:firstRowFirstColumn="0" w:firstRowLastColumn="0" w:lastRowFirstColumn="0" w:lastRowLastColumn="0"/>
-              <w:rPr>
-                <w:rFonts w:ascii="Calibri" w:eastAsia="Times New Roman" w:hAnsi="Calibri" w:cs="Calibri"/>
-                <w:color w:val="000000"/>
-                <w:kern w:val="0"/>
-                <w:sz w:val="22"/>
-                <w:szCs w:val="22"/>
-                <w14:ligatures w14:val="none"/>
-              </w:rPr>
-            </w:pPr>
-            <w:r>
-              <w:rPr>
-                <w:rFonts w:ascii="Calibri" w:eastAsia="Times New Roman" w:hAnsi="Calibri" w:cs="Calibri"/>
-                <w:color w:val="000000"/>
-                <w:kern w:val="0"/>
-                <w:sz w:val="22"/>
-                <w:szCs w:val="22"/>
-                <w14:ligatures w14:val="none"/>
-              </w:rPr>
-              <w:t>0.06</w:t>
-            </w:r>
-          </w:p>
-        </w:tc>
-        <w:tc>
-          <w:tcPr>
-            <w:tcW w:w="3042" w:type="dxa"/>
-            <w:noWrap/>
-            <w:hideMark/>
-          </w:tcPr>
-          <w:p>
-            <w:pPr>
-              <w:cnfStyle w:val="000000100000" w:firstRow="0" w:lastRow="0" w:firstColumn="0" w:lastColumn="0" w:oddVBand="0" w:evenVBand="0" w:oddHBand="1" w:evenHBand="0" w:firstRowFirstColumn="0" w:firstRowLastColumn="0" w:lastRowFirstColumn="0" w:lastRowLastColumn="0"/>
-              <w:rPr>
-                <w:rFonts w:ascii="Calibri" w:eastAsia="Times New Roman" w:hAnsi="Calibri" w:cs="Calibri"/>
-                <w:color w:val="000000"/>
-                <w:kern w:val="0"/>
-                <w:sz w:val="22"/>
-                <w:szCs w:val="22"/>
-                <w14:ligatures w14:val="none"/>
-              </w:rPr>
-            </w:pPr>
-            <w:proofErr w:type="spellStart"/>
-            <w:r>
-              <w:rPr>
-                <w:rFonts w:ascii="Calibri" w:eastAsia="Times New Roman" w:hAnsi="Calibri" w:cs="Calibri"/>
-                <w:color w:val="000000"/>
-                <w:kern w:val="0"/>
-                <w:sz w:val="22"/>
-                <w:szCs w:val="22"/>
-                <w14:ligatures w14:val="none"/>
-              </w:rPr>
-              <w:t>plecoptera</w:t>
-            </w:r>
-            <w:proofErr w:type="spellEnd"/>
-          </w:p>
-        </w:tc>
-        <w:tc>
-          <w:tcPr>
-            <w:tcW w:w="1120" w:type="dxa"/>
-            <w:gridSpan w:val="2"/>
-            <w:noWrap/>
-            <w:hideMark/>
-          </w:tcPr>
-          <w:p>
-            <w:pPr>
-              <w:jc w:val="right"/>
-              <w:cnfStyle w:val="000000100000" w:firstRow="0" w:lastRow="0" w:firstColumn="0" w:lastColumn="0" w:oddVBand="0" w:evenVBand="0" w:oddHBand="1" w:evenHBand="0" w:firstRowFirstColumn="0" w:firstRowLastColumn="0" w:lastRowFirstColumn="0" w:lastRowLastColumn="0"/>
-              <w:rPr>
-                <w:rFonts w:ascii="Calibri" w:eastAsia="Times New Roman" w:hAnsi="Calibri" w:cs="Calibri"/>
-                <w:color w:val="000000"/>
-                <w:kern w:val="0"/>
-                <w:sz w:val="22"/>
-                <w:szCs w:val="22"/>
-                <w14:ligatures w14:val="none"/>
-              </w:rPr>
-            </w:pPr>
-            <w:r>
-              <w:rPr>
-                <w:rFonts w:ascii="Calibri" w:eastAsia="Times New Roman" w:hAnsi="Calibri" w:cs="Calibri"/>
-                <w:color w:val="000000"/>
-                <w:kern w:val="0"/>
-                <w:sz w:val="22"/>
-                <w:szCs w:val="22"/>
-                <w14:ligatures w14:val="none"/>
-              </w:rPr>
-              <w:t>0</w:t>
-            </w:r>
-          </w:p>
-        </w:tc>
-        <w:tc>
-          <w:tcPr>
-            <w:tcW w:w="1300" w:type="dxa"/>
-            <w:noWrap/>
-            <w:hideMark/>
-          </w:tcPr>
-          <w:p>
-            <w:pPr>
-              <w:jc w:val="right"/>
-              <w:cnfStyle w:val="000000100000" w:firstRow="0" w:lastRow="0" w:firstColumn="0" w:lastColumn="0" w:oddVBand="0" w:evenVBand="0" w:oddHBand="1" w:evenHBand="0" w:firstRowFirstColumn="0" w:firstRowLastColumn="0" w:lastRowFirstColumn="0" w:lastRowLastColumn="0"/>
-              <w:rPr>
-                <w:rFonts w:ascii="Calibri" w:eastAsia="Times New Roman" w:hAnsi="Calibri" w:cs="Calibri"/>
-                <w:color w:val="000000"/>
-                <w:kern w:val="0"/>
-                <w:sz w:val="22"/>
-                <w:szCs w:val="22"/>
-                <w14:ligatures w14:val="none"/>
-              </w:rPr>
-            </w:pPr>
-            <w:r>
-              <w:rPr>
-                <w:rFonts w:ascii="Calibri" w:eastAsia="Times New Roman" w:hAnsi="Calibri" w:cs="Calibri"/>
-                <w:color w:val="000000"/>
-                <w:kern w:val="0"/>
-                <w:sz w:val="22"/>
-                <w:szCs w:val="22"/>
-                <w14:ligatures w14:val="none"/>
-              </w:rPr>
-              <w:t>0</w:t>
+              <w:rPr>
+                <w:rFonts w:ascii="Calibri" w:eastAsia="Times New Roman" w:hAnsi="Calibri" w:cs="Calibri"/>
+                <w:color w:val="000000"/>
+                <w:kern w:val="0"/>
+                <w:sz w:val="22"/>
+                <w:szCs w:val="22"/>
+                <w14:ligatures w14:val="none"/>
+              </w:rPr>
+            </w:pPr>
+            <w:r>
+              <w:rPr>
+                <w:rFonts w:ascii="Calibri" w:eastAsia="Times New Roman" w:hAnsi="Calibri" w:cs="Calibri"/>
+                <w:color w:val="000000"/>
+                <w:kern w:val="0"/>
+                <w:sz w:val="22"/>
+                <w:szCs w:val="22"/>
+                <w14:ligatures w14:val="none"/>
+              </w:rPr>
+              <w:t>0.57</w:t>
             </w:r>
           </w:p>
         </w:tc>
@@ -3777,8 +2500,7 @@
         </w:trPr>
         <w:tc>
           <w:tcPr>
-            <w:cnfStyle w:val="001000000000" w:firstRow="0" w:lastRow="0" w:firstColumn="1" w:lastColumn="0" w:oddVBand="0" w:evenVBand="0" w:oddHBand="0" w:evenHBand="0" w:firstRowFirstColumn="0" w:firstRowLastColumn="0" w:lastRowFirstColumn="0" w:lastRowLastColumn="0"/>
-            <w:tcW w:w="2806" w:type="dxa"/>
+            <w:tcW w:w="2680" w:type="dxa"/>
             <w:noWrap/>
             <w:hideMark/>
           </w:tcPr>
@@ -3803,7 +2525,7 @@
                 <w:szCs w:val="22"/>
                 <w14:ligatures w14:val="none"/>
               </w:rPr>
-              <w:t>formicidae</w:t>
+              <w:t>homoptera.sum</w:t>
             </w:r>
             <w:proofErr w:type="spellEnd"/>
           </w:p>
@@ -3817,26 +2539,25 @@
           <w:p>
             <w:pPr>
               <w:jc w:val="right"/>
-              <w:cnfStyle w:val="000000000000" w:firstRow="0" w:lastRow="0" w:firstColumn="0" w:lastColumn="0" w:oddVBand="0" w:evenVBand="0" w:oddHBand="0" w:evenHBand="0" w:firstRowFirstColumn="0" w:firstRowLastColumn="0" w:lastRowFirstColumn="0" w:lastRowLastColumn="0"/>
-              <w:rPr>
-                <w:rFonts w:ascii="Calibri" w:eastAsia="Times New Roman" w:hAnsi="Calibri" w:cs="Calibri"/>
-                <w:color w:val="000000"/>
-                <w:kern w:val="0"/>
-                <w:sz w:val="22"/>
-                <w:szCs w:val="22"/>
-                <w14:ligatures w14:val="none"/>
-              </w:rPr>
-            </w:pPr>
-            <w:r>
-              <w:rPr>
-                <w:rFonts w:ascii="Calibri" w:eastAsia="Times New Roman" w:hAnsi="Calibri" w:cs="Calibri"/>
-                <w:color w:val="000000"/>
-                <w:kern w:val="0"/>
-                <w:sz w:val="22"/>
-                <w:szCs w:val="22"/>
-                <w14:ligatures w14:val="none"/>
-              </w:rPr>
-              <w:t>150.72</w:t>
+              <w:rPr>
+                <w:rFonts w:ascii="Calibri" w:eastAsia="Times New Roman" w:hAnsi="Calibri" w:cs="Calibri"/>
+                <w:color w:val="000000"/>
+                <w:kern w:val="0"/>
+                <w:sz w:val="22"/>
+                <w:szCs w:val="22"/>
+                <w14:ligatures w14:val="none"/>
+              </w:rPr>
+            </w:pPr>
+            <w:r>
+              <w:rPr>
+                <w:rFonts w:ascii="Calibri" w:eastAsia="Times New Roman" w:hAnsi="Calibri" w:cs="Calibri"/>
+                <w:color w:val="000000"/>
+                <w:kern w:val="0"/>
+                <w:sz w:val="22"/>
+                <w:szCs w:val="22"/>
+                <w14:ligatures w14:val="none"/>
+              </w:rPr>
+              <w:t>47.17</w:t>
             </w:r>
           </w:p>
         </w:tc>
@@ -3849,38 +2570,36 @@
           <w:p>
             <w:pPr>
               <w:jc w:val="right"/>
-              <w:cnfStyle w:val="000000000000" w:firstRow="0" w:lastRow="0" w:firstColumn="0" w:lastColumn="0" w:oddVBand="0" w:evenVBand="0" w:oddHBand="0" w:evenHBand="0" w:firstRowFirstColumn="0" w:firstRowLastColumn="0" w:lastRowFirstColumn="0" w:lastRowLastColumn="0"/>
-              <w:rPr>
-                <w:rFonts w:ascii="Calibri" w:eastAsia="Times New Roman" w:hAnsi="Calibri" w:cs="Calibri"/>
-                <w:color w:val="000000"/>
-                <w:kern w:val="0"/>
-                <w:sz w:val="22"/>
-                <w:szCs w:val="22"/>
-                <w14:ligatures w14:val="none"/>
-              </w:rPr>
-            </w:pPr>
-            <w:r>
-              <w:rPr>
-                <w:rFonts w:ascii="Calibri" w:eastAsia="Times New Roman" w:hAnsi="Calibri" w:cs="Calibri"/>
-                <w:color w:val="000000"/>
-                <w:kern w:val="0"/>
-                <w:sz w:val="22"/>
-                <w:szCs w:val="22"/>
-                <w14:ligatures w14:val="none"/>
-              </w:rPr>
-              <w:t>60.08</w:t>
-            </w:r>
-          </w:p>
-        </w:tc>
-        <w:tc>
-          <w:tcPr>
-            <w:tcW w:w="3042" w:type="dxa"/>
-            <w:noWrap/>
-            <w:hideMark/>
-          </w:tcPr>
-          <w:p>
-            <w:pPr>
-              <w:cnfStyle w:val="000000000000" w:firstRow="0" w:lastRow="0" w:firstColumn="0" w:lastColumn="0" w:oddVBand="0" w:evenVBand="0" w:oddHBand="0" w:evenHBand="0" w:firstRowFirstColumn="0" w:firstRowLastColumn="0" w:lastRowFirstColumn="0" w:lastRowLastColumn="0"/>
+              <w:rPr>
+                <w:rFonts w:ascii="Calibri" w:eastAsia="Times New Roman" w:hAnsi="Calibri" w:cs="Calibri"/>
+                <w:color w:val="000000"/>
+                <w:kern w:val="0"/>
+                <w:sz w:val="22"/>
+                <w:szCs w:val="22"/>
+                <w14:ligatures w14:val="none"/>
+              </w:rPr>
+            </w:pPr>
+            <w:r>
+              <w:rPr>
+                <w:rFonts w:ascii="Calibri" w:eastAsia="Times New Roman" w:hAnsi="Calibri" w:cs="Calibri"/>
+                <w:color w:val="000000"/>
+                <w:kern w:val="0"/>
+                <w:sz w:val="22"/>
+                <w:szCs w:val="22"/>
+                <w14:ligatures w14:val="none"/>
+              </w:rPr>
+              <w:t>16.2</w:t>
+            </w:r>
+          </w:p>
+        </w:tc>
+        <w:tc>
+          <w:tcPr>
+            <w:tcW w:w="2740" w:type="dxa"/>
+            <w:noWrap/>
+            <w:hideMark/>
+          </w:tcPr>
+          <w:p>
+            <w:pPr>
               <w:rPr>
                 <w:rFonts w:ascii="Calibri" w:eastAsia="Times New Roman" w:hAnsi="Calibri" w:cs="Calibri"/>
                 <w:color w:val="000000"/>
@@ -3900,7 +2619,7 @@
                 <w:szCs w:val="22"/>
                 <w14:ligatures w14:val="none"/>
               </w:rPr>
-              <w:t>formicidae</w:t>
+              <w:t>homoptera.sum</w:t>
             </w:r>
             <w:proofErr w:type="spellEnd"/>
           </w:p>
@@ -3908,78 +2627,1223 @@
         <w:tc>
           <w:tcPr>
             <w:tcW w:w="1120" w:type="dxa"/>
-            <w:gridSpan w:val="2"/>
             <w:noWrap/>
             <w:hideMark/>
           </w:tcPr>
           <w:p>
             <w:pPr>
               <w:jc w:val="right"/>
-              <w:cnfStyle w:val="000000000000" w:firstRow="0" w:lastRow="0" w:firstColumn="0" w:lastColumn="0" w:oddVBand="0" w:evenVBand="0" w:oddHBand="0" w:evenHBand="0" w:firstRowFirstColumn="0" w:firstRowLastColumn="0" w:lastRowFirstColumn="0" w:lastRowLastColumn="0"/>
-              <w:rPr>
-                <w:rFonts w:ascii="Calibri" w:eastAsia="Times New Roman" w:hAnsi="Calibri" w:cs="Calibri"/>
-                <w:color w:val="000000"/>
-                <w:kern w:val="0"/>
-                <w:sz w:val="22"/>
-                <w:szCs w:val="22"/>
-                <w14:ligatures w14:val="none"/>
-              </w:rPr>
-            </w:pPr>
-            <w:r>
-              <w:rPr>
-                <w:rFonts w:ascii="Calibri" w:eastAsia="Times New Roman" w:hAnsi="Calibri" w:cs="Calibri"/>
-                <w:color w:val="000000"/>
-                <w:kern w:val="0"/>
-                <w:sz w:val="22"/>
-                <w:szCs w:val="22"/>
-                <w14:ligatures w14:val="none"/>
-              </w:rPr>
-              <w:t>50.73</w:t>
-            </w:r>
-          </w:p>
-        </w:tc>
-        <w:tc>
-          <w:tcPr>
-            <w:tcW w:w="1300" w:type="dxa"/>
+              <w:rPr>
+                <w:rFonts w:ascii="Calibri" w:eastAsia="Times New Roman" w:hAnsi="Calibri" w:cs="Calibri"/>
+                <w:color w:val="000000"/>
+                <w:kern w:val="0"/>
+                <w:sz w:val="22"/>
+                <w:szCs w:val="22"/>
+                <w14:ligatures w14:val="none"/>
+              </w:rPr>
+            </w:pPr>
+            <w:r>
+              <w:rPr>
+                <w:rFonts w:ascii="Calibri" w:eastAsia="Times New Roman" w:hAnsi="Calibri" w:cs="Calibri"/>
+                <w:color w:val="000000"/>
+                <w:kern w:val="0"/>
+                <w:sz w:val="22"/>
+                <w:szCs w:val="22"/>
+                <w14:ligatures w14:val="none"/>
+              </w:rPr>
+              <w:t>2.6</w:t>
+            </w:r>
+          </w:p>
+        </w:tc>
+        <w:tc>
+          <w:tcPr>
+            <w:tcW w:w="1120" w:type="dxa"/>
             <w:noWrap/>
             <w:hideMark/>
           </w:tcPr>
           <w:p>
             <w:pPr>
               <w:jc w:val="right"/>
-              <w:cnfStyle w:val="000000000000" w:firstRow="0" w:lastRow="0" w:firstColumn="0" w:lastColumn="0" w:oddVBand="0" w:evenVBand="0" w:oddHBand="0" w:evenHBand="0" w:firstRowFirstColumn="0" w:firstRowLastColumn="0" w:lastRowFirstColumn="0" w:lastRowLastColumn="0"/>
-              <w:rPr>
-                <w:rFonts w:ascii="Calibri" w:eastAsia="Times New Roman" w:hAnsi="Calibri" w:cs="Calibri"/>
-                <w:color w:val="000000"/>
-                <w:kern w:val="0"/>
-                <w:sz w:val="22"/>
-                <w:szCs w:val="22"/>
-                <w14:ligatures w14:val="none"/>
-              </w:rPr>
-            </w:pPr>
-            <w:r>
-              <w:rPr>
-                <w:rFonts w:ascii="Calibri" w:eastAsia="Times New Roman" w:hAnsi="Calibri" w:cs="Calibri"/>
-                <w:color w:val="000000"/>
-                <w:kern w:val="0"/>
-                <w:sz w:val="22"/>
-                <w:szCs w:val="22"/>
-                <w14:ligatures w14:val="none"/>
-              </w:rPr>
-              <w:t>6.15</w:t>
+              <w:rPr>
+                <w:rFonts w:ascii="Calibri" w:eastAsia="Times New Roman" w:hAnsi="Calibri" w:cs="Calibri"/>
+                <w:color w:val="000000"/>
+                <w:kern w:val="0"/>
+                <w:sz w:val="22"/>
+                <w:szCs w:val="22"/>
+                <w14:ligatures w14:val="none"/>
+              </w:rPr>
+            </w:pPr>
+            <w:r>
+              <w:rPr>
+                <w:rFonts w:ascii="Calibri" w:eastAsia="Times New Roman" w:hAnsi="Calibri" w:cs="Calibri"/>
+                <w:color w:val="000000"/>
+                <w:kern w:val="0"/>
+                <w:sz w:val="22"/>
+                <w:szCs w:val="22"/>
+                <w14:ligatures w14:val="none"/>
+              </w:rPr>
+              <w:t>0.68</w:t>
             </w:r>
           </w:p>
         </w:tc>
       </w:tr>
       <w:tr>
         <w:trPr>
-          <w:cnfStyle w:val="000000100000" w:firstRow="0" w:lastRow="0" w:firstColumn="0" w:lastColumn="0" w:oddVBand="0" w:evenVBand="0" w:oddHBand="1" w:evenHBand="0" w:firstRowFirstColumn="0" w:firstRowLastColumn="0" w:lastRowFirstColumn="0" w:lastRowLastColumn="0"/>
           <w:trHeight w:val="288"/>
         </w:trPr>
         <w:tc>
           <w:tcPr>
-            <w:cnfStyle w:val="001000000000" w:firstRow="0" w:lastRow="0" w:firstColumn="1" w:lastColumn="0" w:oddVBand="0" w:evenVBand="0" w:oddHBand="0" w:evenHBand="0" w:firstRowFirstColumn="0" w:firstRowLastColumn="0" w:lastRowFirstColumn="0" w:lastRowLastColumn="0"/>
-            <w:tcW w:w="2806" w:type="dxa"/>
+            <w:tcW w:w="2680" w:type="dxa"/>
+            <w:noWrap/>
+            <w:hideMark/>
+          </w:tcPr>
+          <w:p>
+            <w:pPr>
+              <w:rPr>
+                <w:rFonts w:ascii="Calibri" w:eastAsia="Times New Roman" w:hAnsi="Calibri" w:cs="Calibri"/>
+                <w:color w:val="000000"/>
+                <w:kern w:val="0"/>
+                <w:sz w:val="22"/>
+                <w:szCs w:val="22"/>
+                <w14:ligatures w14:val="none"/>
+              </w:rPr>
+            </w:pPr>
+            <w:r>
+              <w:rPr>
+                <w:rFonts w:ascii="Calibri" w:eastAsia="Times New Roman" w:hAnsi="Calibri" w:cs="Calibri"/>
+                <w:color w:val="000000"/>
+                <w:kern w:val="0"/>
+                <w:sz w:val="22"/>
+                <w:szCs w:val="22"/>
+                <w14:ligatures w14:val="none"/>
+              </w:rPr>
+              <w:t>coleoptera</w:t>
+            </w:r>
+          </w:p>
+        </w:tc>
+        <w:tc>
+          <w:tcPr>
+            <w:tcW w:w="1120" w:type="dxa"/>
+            <w:noWrap/>
+            <w:hideMark/>
+          </w:tcPr>
+          <w:p>
+            <w:pPr>
+              <w:jc w:val="right"/>
+              <w:rPr>
+                <w:rFonts w:ascii="Calibri" w:eastAsia="Times New Roman" w:hAnsi="Calibri" w:cs="Calibri"/>
+                <w:color w:val="000000"/>
+                <w:kern w:val="0"/>
+                <w:sz w:val="22"/>
+                <w:szCs w:val="22"/>
+                <w14:ligatures w14:val="none"/>
+              </w:rPr>
+            </w:pPr>
+            <w:r>
+              <w:rPr>
+                <w:rFonts w:ascii="Calibri" w:eastAsia="Times New Roman" w:hAnsi="Calibri" w:cs="Calibri"/>
+                <w:color w:val="000000"/>
+                <w:kern w:val="0"/>
+                <w:sz w:val="22"/>
+                <w:szCs w:val="22"/>
+                <w14:ligatures w14:val="none"/>
+              </w:rPr>
+              <w:t>93.17</w:t>
+            </w:r>
+          </w:p>
+        </w:tc>
+        <w:tc>
+          <w:tcPr>
+            <w:tcW w:w="1120" w:type="dxa"/>
+            <w:noWrap/>
+            <w:hideMark/>
+          </w:tcPr>
+          <w:p>
+            <w:pPr>
+              <w:jc w:val="right"/>
+              <w:rPr>
+                <w:rFonts w:ascii="Calibri" w:eastAsia="Times New Roman" w:hAnsi="Calibri" w:cs="Calibri"/>
+                <w:color w:val="000000"/>
+                <w:kern w:val="0"/>
+                <w:sz w:val="22"/>
+                <w:szCs w:val="22"/>
+                <w14:ligatures w14:val="none"/>
+              </w:rPr>
+            </w:pPr>
+            <w:r>
+              <w:rPr>
+                <w:rFonts w:ascii="Calibri" w:eastAsia="Times New Roman" w:hAnsi="Calibri" w:cs="Calibri"/>
+                <w:color w:val="000000"/>
+                <w:kern w:val="0"/>
+                <w:sz w:val="22"/>
+                <w:szCs w:val="22"/>
+                <w14:ligatures w14:val="none"/>
+              </w:rPr>
+              <w:t>41.5</w:t>
+            </w:r>
+          </w:p>
+        </w:tc>
+        <w:tc>
+          <w:tcPr>
+            <w:tcW w:w="2740" w:type="dxa"/>
+            <w:noWrap/>
+            <w:hideMark/>
+          </w:tcPr>
+          <w:p>
+            <w:pPr>
+              <w:rPr>
+                <w:rFonts w:ascii="Calibri" w:eastAsia="Times New Roman" w:hAnsi="Calibri" w:cs="Calibri"/>
+                <w:color w:val="000000"/>
+                <w:kern w:val="0"/>
+                <w:sz w:val="22"/>
+                <w:szCs w:val="22"/>
+                <w14:ligatures w14:val="none"/>
+              </w:rPr>
+            </w:pPr>
+            <w:r>
+              <w:rPr>
+                <w:rFonts w:ascii="Calibri" w:eastAsia="Times New Roman" w:hAnsi="Calibri" w:cs="Calibri"/>
+                <w:color w:val="000000"/>
+                <w:kern w:val="0"/>
+                <w:sz w:val="22"/>
+                <w:szCs w:val="22"/>
+                <w14:ligatures w14:val="none"/>
+              </w:rPr>
+              <w:t>coleoptera</w:t>
+            </w:r>
+          </w:p>
+        </w:tc>
+        <w:tc>
+          <w:tcPr>
+            <w:tcW w:w="1120" w:type="dxa"/>
+            <w:noWrap/>
+            <w:hideMark/>
+          </w:tcPr>
+          <w:p>
+            <w:pPr>
+              <w:jc w:val="right"/>
+              <w:rPr>
+                <w:rFonts w:ascii="Calibri" w:eastAsia="Times New Roman" w:hAnsi="Calibri" w:cs="Calibri"/>
+                <w:color w:val="000000"/>
+                <w:kern w:val="0"/>
+                <w:sz w:val="22"/>
+                <w:szCs w:val="22"/>
+                <w14:ligatures w14:val="none"/>
+              </w:rPr>
+            </w:pPr>
+            <w:r>
+              <w:rPr>
+                <w:rFonts w:ascii="Calibri" w:eastAsia="Times New Roman" w:hAnsi="Calibri" w:cs="Calibri"/>
+                <w:color w:val="000000"/>
+                <w:kern w:val="0"/>
+                <w:sz w:val="22"/>
+                <w:szCs w:val="22"/>
+                <w14:ligatures w14:val="none"/>
+              </w:rPr>
+              <w:t>5.55</w:t>
+            </w:r>
+          </w:p>
+        </w:tc>
+        <w:tc>
+          <w:tcPr>
+            <w:tcW w:w="1120" w:type="dxa"/>
+            <w:noWrap/>
+            <w:hideMark/>
+          </w:tcPr>
+          <w:p>
+            <w:pPr>
+              <w:jc w:val="right"/>
+              <w:rPr>
+                <w:rFonts w:ascii="Calibri" w:eastAsia="Times New Roman" w:hAnsi="Calibri" w:cs="Calibri"/>
+                <w:color w:val="000000"/>
+                <w:kern w:val="0"/>
+                <w:sz w:val="22"/>
+                <w:szCs w:val="22"/>
+                <w14:ligatures w14:val="none"/>
+              </w:rPr>
+            </w:pPr>
+            <w:r>
+              <w:rPr>
+                <w:rFonts w:ascii="Calibri" w:eastAsia="Times New Roman" w:hAnsi="Calibri" w:cs="Calibri"/>
+                <w:color w:val="000000"/>
+                <w:kern w:val="0"/>
+                <w:sz w:val="22"/>
+                <w:szCs w:val="22"/>
+                <w14:ligatures w14:val="none"/>
+              </w:rPr>
+              <w:t>1.33</w:t>
+            </w:r>
+          </w:p>
+        </w:tc>
+      </w:tr>
+      <w:tr>
+        <w:trPr>
+          <w:trHeight w:val="288"/>
+        </w:trPr>
+        <w:tc>
+          <w:tcPr>
+            <w:tcW w:w="2680" w:type="dxa"/>
+            <w:noWrap/>
+            <w:hideMark/>
+          </w:tcPr>
+          <w:p>
+            <w:pPr>
+              <w:rPr>
+                <w:rFonts w:ascii="Calibri" w:eastAsia="Times New Roman" w:hAnsi="Calibri" w:cs="Calibri"/>
+                <w:color w:val="000000"/>
+                <w:kern w:val="0"/>
+                <w:sz w:val="22"/>
+                <w:szCs w:val="22"/>
+                <w14:ligatures w14:val="none"/>
+              </w:rPr>
+            </w:pPr>
+            <w:proofErr w:type="spellStart"/>
+            <w:r>
+              <w:rPr>
+                <w:rFonts w:ascii="Calibri" w:eastAsia="Times New Roman" w:hAnsi="Calibri" w:cs="Calibri"/>
+                <w:color w:val="000000"/>
+                <w:kern w:val="0"/>
+                <w:sz w:val="22"/>
+                <w:szCs w:val="22"/>
+                <w14:ligatures w14:val="none"/>
+              </w:rPr>
+              <w:t>araneae</w:t>
+            </w:r>
+            <w:proofErr w:type="spellEnd"/>
+          </w:p>
+        </w:tc>
+        <w:tc>
+          <w:tcPr>
+            <w:tcW w:w="1120" w:type="dxa"/>
+            <w:noWrap/>
+            <w:hideMark/>
+          </w:tcPr>
+          <w:p>
+            <w:pPr>
+              <w:jc w:val="right"/>
+              <w:rPr>
+                <w:rFonts w:ascii="Calibri" w:eastAsia="Times New Roman" w:hAnsi="Calibri" w:cs="Calibri"/>
+                <w:color w:val="000000"/>
+                <w:kern w:val="0"/>
+                <w:sz w:val="22"/>
+                <w:szCs w:val="22"/>
+                <w14:ligatures w14:val="none"/>
+              </w:rPr>
+            </w:pPr>
+            <w:r>
+              <w:rPr>
+                <w:rFonts w:ascii="Calibri" w:eastAsia="Times New Roman" w:hAnsi="Calibri" w:cs="Calibri"/>
+                <w:color w:val="000000"/>
+                <w:kern w:val="0"/>
+                <w:sz w:val="22"/>
+                <w:szCs w:val="22"/>
+                <w14:ligatures w14:val="none"/>
+              </w:rPr>
+              <w:t>16.48</w:t>
+            </w:r>
+          </w:p>
+        </w:tc>
+        <w:tc>
+          <w:tcPr>
+            <w:tcW w:w="1120" w:type="dxa"/>
+            <w:noWrap/>
+            <w:hideMark/>
+          </w:tcPr>
+          <w:p>
+            <w:pPr>
+              <w:jc w:val="right"/>
+              <w:rPr>
+                <w:rFonts w:ascii="Calibri" w:eastAsia="Times New Roman" w:hAnsi="Calibri" w:cs="Calibri"/>
+                <w:color w:val="000000"/>
+                <w:kern w:val="0"/>
+                <w:sz w:val="22"/>
+                <w:szCs w:val="22"/>
+                <w14:ligatures w14:val="none"/>
+              </w:rPr>
+            </w:pPr>
+            <w:r>
+              <w:rPr>
+                <w:rFonts w:ascii="Calibri" w:eastAsia="Times New Roman" w:hAnsi="Calibri" w:cs="Calibri"/>
+                <w:color w:val="000000"/>
+                <w:kern w:val="0"/>
+                <w:sz w:val="22"/>
+                <w:szCs w:val="22"/>
+                <w14:ligatures w14:val="none"/>
+              </w:rPr>
+              <w:t>5.83</w:t>
+            </w:r>
+          </w:p>
+        </w:tc>
+        <w:tc>
+          <w:tcPr>
+            <w:tcW w:w="2740" w:type="dxa"/>
+            <w:noWrap/>
+            <w:hideMark/>
+          </w:tcPr>
+          <w:p>
+            <w:pPr>
+              <w:rPr>
+                <w:rFonts w:ascii="Calibri" w:eastAsia="Times New Roman" w:hAnsi="Calibri" w:cs="Calibri"/>
+                <w:color w:val="000000"/>
+                <w:kern w:val="0"/>
+                <w:sz w:val="22"/>
+                <w:szCs w:val="22"/>
+                <w14:ligatures w14:val="none"/>
+              </w:rPr>
+            </w:pPr>
+            <w:proofErr w:type="spellStart"/>
+            <w:r>
+              <w:rPr>
+                <w:rFonts w:ascii="Calibri" w:eastAsia="Times New Roman" w:hAnsi="Calibri" w:cs="Calibri"/>
+                <w:color w:val="000000"/>
+                <w:kern w:val="0"/>
+                <w:sz w:val="22"/>
+                <w:szCs w:val="22"/>
+                <w14:ligatures w14:val="none"/>
+              </w:rPr>
+              <w:t>araneae</w:t>
+            </w:r>
+            <w:proofErr w:type="spellEnd"/>
+          </w:p>
+        </w:tc>
+        <w:tc>
+          <w:tcPr>
+            <w:tcW w:w="1120" w:type="dxa"/>
+            <w:noWrap/>
+            <w:hideMark/>
+          </w:tcPr>
+          <w:p>
+            <w:pPr>
+              <w:jc w:val="right"/>
+              <w:rPr>
+                <w:rFonts w:ascii="Calibri" w:eastAsia="Times New Roman" w:hAnsi="Calibri" w:cs="Calibri"/>
+                <w:color w:val="000000"/>
+                <w:kern w:val="0"/>
+                <w:sz w:val="22"/>
+                <w:szCs w:val="22"/>
+                <w14:ligatures w14:val="none"/>
+              </w:rPr>
+            </w:pPr>
+            <w:r>
+              <w:rPr>
+                <w:rFonts w:ascii="Calibri" w:eastAsia="Times New Roman" w:hAnsi="Calibri" w:cs="Calibri"/>
+                <w:color w:val="000000"/>
+                <w:kern w:val="0"/>
+                <w:sz w:val="22"/>
+                <w:szCs w:val="22"/>
+                <w14:ligatures w14:val="none"/>
+              </w:rPr>
+              <w:t>3.17</w:t>
+            </w:r>
+          </w:p>
+        </w:tc>
+        <w:tc>
+          <w:tcPr>
+            <w:tcW w:w="1120" w:type="dxa"/>
+            <w:noWrap/>
+            <w:hideMark/>
+          </w:tcPr>
+          <w:p>
+            <w:pPr>
+              <w:jc w:val="right"/>
+              <w:rPr>
+                <w:rFonts w:ascii="Calibri" w:eastAsia="Times New Roman" w:hAnsi="Calibri" w:cs="Calibri"/>
+                <w:color w:val="000000"/>
+                <w:kern w:val="0"/>
+                <w:sz w:val="22"/>
+                <w:szCs w:val="22"/>
+                <w14:ligatures w14:val="none"/>
+              </w:rPr>
+            </w:pPr>
+            <w:r>
+              <w:rPr>
+                <w:rFonts w:ascii="Calibri" w:eastAsia="Times New Roman" w:hAnsi="Calibri" w:cs="Calibri"/>
+                <w:color w:val="000000"/>
+                <w:kern w:val="0"/>
+                <w:sz w:val="22"/>
+                <w:szCs w:val="22"/>
+                <w14:ligatures w14:val="none"/>
+              </w:rPr>
+              <w:t>1.48</w:t>
+            </w:r>
+          </w:p>
+        </w:tc>
+      </w:tr>
+      <w:tr>
+        <w:trPr>
+          <w:trHeight w:val="288"/>
+        </w:trPr>
+        <w:tc>
+          <w:tcPr>
+            <w:tcW w:w="2680" w:type="dxa"/>
+            <w:noWrap/>
+            <w:hideMark/>
+          </w:tcPr>
+          <w:p>
+            <w:pPr>
+              <w:rPr>
+                <w:rFonts w:ascii="Calibri" w:eastAsia="Times New Roman" w:hAnsi="Calibri" w:cs="Calibri"/>
+                <w:color w:val="000000"/>
+                <w:kern w:val="0"/>
+                <w:sz w:val="22"/>
+                <w:szCs w:val="22"/>
+                <w14:ligatures w14:val="none"/>
+              </w:rPr>
+            </w:pPr>
+            <w:r>
+              <w:rPr>
+                <w:rFonts w:ascii="Calibri" w:eastAsia="Times New Roman" w:hAnsi="Calibri" w:cs="Calibri"/>
+                <w:color w:val="000000"/>
+                <w:kern w:val="0"/>
+                <w:sz w:val="22"/>
+                <w:szCs w:val="22"/>
+                <w14:ligatures w14:val="none"/>
+              </w:rPr>
+              <w:t>lepidoptera</w:t>
+            </w:r>
+          </w:p>
+        </w:tc>
+        <w:tc>
+          <w:tcPr>
+            <w:tcW w:w="1120" w:type="dxa"/>
+            <w:noWrap/>
+            <w:hideMark/>
+          </w:tcPr>
+          <w:p>
+            <w:pPr>
+              <w:jc w:val="right"/>
+              <w:rPr>
+                <w:rFonts w:ascii="Calibri" w:eastAsia="Times New Roman" w:hAnsi="Calibri" w:cs="Calibri"/>
+                <w:color w:val="000000"/>
+                <w:kern w:val="0"/>
+                <w:sz w:val="22"/>
+                <w:szCs w:val="22"/>
+                <w14:ligatures w14:val="none"/>
+              </w:rPr>
+            </w:pPr>
+            <w:r>
+              <w:rPr>
+                <w:rFonts w:ascii="Calibri" w:eastAsia="Times New Roman" w:hAnsi="Calibri" w:cs="Calibri"/>
+                <w:color w:val="000000"/>
+                <w:kern w:val="0"/>
+                <w:sz w:val="22"/>
+                <w:szCs w:val="22"/>
+                <w14:ligatures w14:val="none"/>
+              </w:rPr>
+              <w:t>14.12</w:t>
+            </w:r>
+          </w:p>
+        </w:tc>
+        <w:tc>
+          <w:tcPr>
+            <w:tcW w:w="1120" w:type="dxa"/>
+            <w:noWrap/>
+            <w:hideMark/>
+          </w:tcPr>
+          <w:p>
+            <w:pPr>
+              <w:jc w:val="right"/>
+              <w:rPr>
+                <w:rFonts w:ascii="Calibri" w:eastAsia="Times New Roman" w:hAnsi="Calibri" w:cs="Calibri"/>
+                <w:color w:val="000000"/>
+                <w:kern w:val="0"/>
+                <w:sz w:val="22"/>
+                <w:szCs w:val="22"/>
+                <w14:ligatures w14:val="none"/>
+              </w:rPr>
+            </w:pPr>
+            <w:r>
+              <w:rPr>
+                <w:rFonts w:ascii="Calibri" w:eastAsia="Times New Roman" w:hAnsi="Calibri" w:cs="Calibri"/>
+                <w:color w:val="000000"/>
+                <w:kern w:val="0"/>
+                <w:sz w:val="22"/>
+                <w:szCs w:val="22"/>
+                <w14:ligatures w14:val="none"/>
+              </w:rPr>
+              <w:t>7.19</w:t>
+            </w:r>
+          </w:p>
+        </w:tc>
+        <w:tc>
+          <w:tcPr>
+            <w:tcW w:w="2740" w:type="dxa"/>
+            <w:noWrap/>
+            <w:hideMark/>
+          </w:tcPr>
+          <w:p>
+            <w:pPr>
+              <w:rPr>
+                <w:rFonts w:ascii="Calibri" w:eastAsia="Times New Roman" w:hAnsi="Calibri" w:cs="Calibri"/>
+                <w:color w:val="000000"/>
+                <w:kern w:val="0"/>
+                <w:sz w:val="22"/>
+                <w:szCs w:val="22"/>
+                <w14:ligatures w14:val="none"/>
+              </w:rPr>
+            </w:pPr>
+            <w:r>
+              <w:rPr>
+                <w:rFonts w:ascii="Calibri" w:eastAsia="Times New Roman" w:hAnsi="Calibri" w:cs="Calibri"/>
+                <w:color w:val="000000"/>
+                <w:kern w:val="0"/>
+                <w:sz w:val="22"/>
+                <w:szCs w:val="22"/>
+                <w14:ligatures w14:val="none"/>
+              </w:rPr>
+              <w:t>lepidoptera</w:t>
+            </w:r>
+          </w:p>
+        </w:tc>
+        <w:tc>
+          <w:tcPr>
+            <w:tcW w:w="1120" w:type="dxa"/>
+            <w:noWrap/>
+            <w:hideMark/>
+          </w:tcPr>
+          <w:p>
+            <w:pPr>
+              <w:jc w:val="right"/>
+              <w:rPr>
+                <w:rFonts w:ascii="Calibri" w:eastAsia="Times New Roman" w:hAnsi="Calibri" w:cs="Calibri"/>
+                <w:color w:val="000000"/>
+                <w:kern w:val="0"/>
+                <w:sz w:val="22"/>
+                <w:szCs w:val="22"/>
+                <w14:ligatures w14:val="none"/>
+              </w:rPr>
+            </w:pPr>
+            <w:r>
+              <w:rPr>
+                <w:rFonts w:ascii="Calibri" w:eastAsia="Times New Roman" w:hAnsi="Calibri" w:cs="Calibri"/>
+                <w:color w:val="000000"/>
+                <w:kern w:val="0"/>
+                <w:sz w:val="22"/>
+                <w:szCs w:val="22"/>
+                <w14:ligatures w14:val="none"/>
+              </w:rPr>
+              <w:t>2.08</w:t>
+            </w:r>
+          </w:p>
+        </w:tc>
+        <w:tc>
+          <w:tcPr>
+            <w:tcW w:w="1120" w:type="dxa"/>
+            <w:noWrap/>
+            <w:hideMark/>
+          </w:tcPr>
+          <w:p>
+            <w:pPr>
+              <w:jc w:val="right"/>
+              <w:rPr>
+                <w:rFonts w:ascii="Calibri" w:eastAsia="Times New Roman" w:hAnsi="Calibri" w:cs="Calibri"/>
+                <w:color w:val="000000"/>
+                <w:kern w:val="0"/>
+                <w:sz w:val="22"/>
+                <w:szCs w:val="22"/>
+                <w14:ligatures w14:val="none"/>
+              </w:rPr>
+            </w:pPr>
+            <w:r>
+              <w:rPr>
+                <w:rFonts w:ascii="Calibri" w:eastAsia="Times New Roman" w:hAnsi="Calibri" w:cs="Calibri"/>
+                <w:color w:val="000000"/>
+                <w:kern w:val="0"/>
+                <w:sz w:val="22"/>
+                <w:szCs w:val="22"/>
+                <w14:ligatures w14:val="none"/>
+              </w:rPr>
+              <w:t>0.56</w:t>
+            </w:r>
+          </w:p>
+        </w:tc>
+      </w:tr>
+      <w:tr>
+        <w:trPr>
+          <w:trHeight w:val="288"/>
+        </w:trPr>
+        <w:tc>
+          <w:tcPr>
+            <w:tcW w:w="2680" w:type="dxa"/>
+            <w:noWrap/>
+            <w:hideMark/>
+          </w:tcPr>
+          <w:p>
+            <w:pPr>
+              <w:rPr>
+                <w:rFonts w:ascii="Calibri" w:eastAsia="Times New Roman" w:hAnsi="Calibri" w:cs="Calibri"/>
+                <w:color w:val="000000"/>
+                <w:kern w:val="0"/>
+                <w:sz w:val="22"/>
+                <w:szCs w:val="22"/>
+                <w14:ligatures w14:val="none"/>
+              </w:rPr>
+            </w:pPr>
+            <w:proofErr w:type="spellStart"/>
+            <w:r>
+              <w:rPr>
+                <w:rFonts w:ascii="Calibri" w:eastAsia="Times New Roman" w:hAnsi="Calibri" w:cs="Calibri"/>
+                <w:color w:val="000000"/>
+                <w:kern w:val="0"/>
+                <w:sz w:val="22"/>
+                <w:szCs w:val="22"/>
+                <w14:ligatures w14:val="none"/>
+              </w:rPr>
+              <w:t>hemiptera</w:t>
+            </w:r>
+            <w:proofErr w:type="spellEnd"/>
+          </w:p>
+        </w:tc>
+        <w:tc>
+          <w:tcPr>
+            <w:tcW w:w="1120" w:type="dxa"/>
+            <w:noWrap/>
+            <w:hideMark/>
+          </w:tcPr>
+          <w:p>
+            <w:pPr>
+              <w:jc w:val="right"/>
+              <w:rPr>
+                <w:rFonts w:ascii="Calibri" w:eastAsia="Times New Roman" w:hAnsi="Calibri" w:cs="Calibri"/>
+                <w:color w:val="000000"/>
+                <w:kern w:val="0"/>
+                <w:sz w:val="22"/>
+                <w:szCs w:val="22"/>
+                <w14:ligatures w14:val="none"/>
+              </w:rPr>
+            </w:pPr>
+            <w:r>
+              <w:rPr>
+                <w:rFonts w:ascii="Calibri" w:eastAsia="Times New Roman" w:hAnsi="Calibri" w:cs="Calibri"/>
+                <w:color w:val="000000"/>
+                <w:kern w:val="0"/>
+                <w:sz w:val="22"/>
+                <w:szCs w:val="22"/>
+                <w14:ligatures w14:val="none"/>
+              </w:rPr>
+              <w:t>14.76</w:t>
+            </w:r>
+          </w:p>
+        </w:tc>
+        <w:tc>
+          <w:tcPr>
+            <w:tcW w:w="1120" w:type="dxa"/>
+            <w:noWrap/>
+            <w:hideMark/>
+          </w:tcPr>
+          <w:p>
+            <w:pPr>
+              <w:jc w:val="right"/>
+              <w:rPr>
+                <w:rFonts w:ascii="Calibri" w:eastAsia="Times New Roman" w:hAnsi="Calibri" w:cs="Calibri"/>
+                <w:color w:val="000000"/>
+                <w:kern w:val="0"/>
+                <w:sz w:val="22"/>
+                <w:szCs w:val="22"/>
+                <w14:ligatures w14:val="none"/>
+              </w:rPr>
+            </w:pPr>
+            <w:r>
+              <w:rPr>
+                <w:rFonts w:ascii="Calibri" w:eastAsia="Times New Roman" w:hAnsi="Calibri" w:cs="Calibri"/>
+                <w:color w:val="000000"/>
+                <w:kern w:val="0"/>
+                <w:sz w:val="22"/>
+                <w:szCs w:val="22"/>
+                <w14:ligatures w14:val="none"/>
+              </w:rPr>
+              <w:t>4.84</w:t>
+            </w:r>
+          </w:p>
+        </w:tc>
+        <w:tc>
+          <w:tcPr>
+            <w:tcW w:w="2740" w:type="dxa"/>
+            <w:noWrap/>
+            <w:hideMark/>
+          </w:tcPr>
+          <w:p>
+            <w:pPr>
+              <w:rPr>
+                <w:rFonts w:ascii="Calibri" w:eastAsia="Times New Roman" w:hAnsi="Calibri" w:cs="Calibri"/>
+                <w:color w:val="000000"/>
+                <w:kern w:val="0"/>
+                <w:sz w:val="22"/>
+                <w:szCs w:val="22"/>
+                <w14:ligatures w14:val="none"/>
+              </w:rPr>
+            </w:pPr>
+            <w:proofErr w:type="spellStart"/>
+            <w:r>
+              <w:rPr>
+                <w:rFonts w:ascii="Calibri" w:eastAsia="Times New Roman" w:hAnsi="Calibri" w:cs="Calibri"/>
+                <w:color w:val="000000"/>
+                <w:kern w:val="0"/>
+                <w:sz w:val="22"/>
+                <w:szCs w:val="22"/>
+                <w14:ligatures w14:val="none"/>
+              </w:rPr>
+              <w:t>hemiptera</w:t>
+            </w:r>
+            <w:proofErr w:type="spellEnd"/>
+          </w:p>
+        </w:tc>
+        <w:tc>
+          <w:tcPr>
+            <w:tcW w:w="1120" w:type="dxa"/>
+            <w:noWrap/>
+            <w:hideMark/>
+          </w:tcPr>
+          <w:p>
+            <w:pPr>
+              <w:jc w:val="right"/>
+              <w:rPr>
+                <w:rFonts w:ascii="Calibri" w:eastAsia="Times New Roman" w:hAnsi="Calibri" w:cs="Calibri"/>
+                <w:color w:val="000000"/>
+                <w:kern w:val="0"/>
+                <w:sz w:val="22"/>
+                <w:szCs w:val="22"/>
+                <w14:ligatures w14:val="none"/>
+              </w:rPr>
+            </w:pPr>
+            <w:r>
+              <w:rPr>
+                <w:rFonts w:ascii="Calibri" w:eastAsia="Times New Roman" w:hAnsi="Calibri" w:cs="Calibri"/>
+                <w:color w:val="000000"/>
+                <w:kern w:val="0"/>
+                <w:sz w:val="22"/>
+                <w:szCs w:val="22"/>
+                <w14:ligatures w14:val="none"/>
+              </w:rPr>
+              <w:t>0.96</w:t>
+            </w:r>
+          </w:p>
+        </w:tc>
+        <w:tc>
+          <w:tcPr>
+            <w:tcW w:w="1120" w:type="dxa"/>
+            <w:noWrap/>
+            <w:hideMark/>
+          </w:tcPr>
+          <w:p>
+            <w:pPr>
+              <w:jc w:val="right"/>
+              <w:rPr>
+                <w:rFonts w:ascii="Calibri" w:eastAsia="Times New Roman" w:hAnsi="Calibri" w:cs="Calibri"/>
+                <w:color w:val="000000"/>
+                <w:kern w:val="0"/>
+                <w:sz w:val="22"/>
+                <w:szCs w:val="22"/>
+                <w14:ligatures w14:val="none"/>
+              </w:rPr>
+            </w:pPr>
+            <w:r>
+              <w:rPr>
+                <w:rFonts w:ascii="Calibri" w:eastAsia="Times New Roman" w:hAnsi="Calibri" w:cs="Calibri"/>
+                <w:color w:val="000000"/>
+                <w:kern w:val="0"/>
+                <w:sz w:val="22"/>
+                <w:szCs w:val="22"/>
+                <w14:ligatures w14:val="none"/>
+              </w:rPr>
+              <w:t>0.29</w:t>
+            </w:r>
+          </w:p>
+        </w:tc>
+      </w:tr>
+      <w:tr>
+        <w:trPr>
+          <w:trHeight w:val="288"/>
+        </w:trPr>
+        <w:tc>
+          <w:tcPr>
+            <w:tcW w:w="2680" w:type="dxa"/>
+            <w:noWrap/>
+            <w:hideMark/>
+          </w:tcPr>
+          <w:p>
+            <w:pPr>
+              <w:rPr>
+                <w:rFonts w:ascii="Calibri" w:eastAsia="Times New Roman" w:hAnsi="Calibri" w:cs="Calibri"/>
+                <w:color w:val="000000"/>
+                <w:kern w:val="0"/>
+                <w:sz w:val="22"/>
+                <w:szCs w:val="22"/>
+                <w14:ligatures w14:val="none"/>
+              </w:rPr>
+            </w:pPr>
+            <w:proofErr w:type="spellStart"/>
+            <w:r>
+              <w:rPr>
+                <w:rFonts w:ascii="Calibri" w:eastAsia="Times New Roman" w:hAnsi="Calibri" w:cs="Calibri"/>
+                <w:color w:val="000000"/>
+                <w:kern w:val="0"/>
+                <w:sz w:val="22"/>
+                <w:szCs w:val="22"/>
+                <w14:ligatures w14:val="none"/>
+              </w:rPr>
+              <w:t>plecoptera</w:t>
+            </w:r>
+            <w:proofErr w:type="spellEnd"/>
+          </w:p>
+        </w:tc>
+        <w:tc>
+          <w:tcPr>
+            <w:tcW w:w="1120" w:type="dxa"/>
+            <w:noWrap/>
+            <w:hideMark/>
+          </w:tcPr>
+          <w:p>
+            <w:pPr>
+              <w:jc w:val="right"/>
+              <w:rPr>
+                <w:rFonts w:ascii="Calibri" w:eastAsia="Times New Roman" w:hAnsi="Calibri" w:cs="Calibri"/>
+                <w:color w:val="000000"/>
+                <w:kern w:val="0"/>
+                <w:sz w:val="22"/>
+                <w:szCs w:val="22"/>
+                <w14:ligatures w14:val="none"/>
+              </w:rPr>
+            </w:pPr>
+            <w:r>
+              <w:rPr>
+                <w:rFonts w:ascii="Calibri" w:eastAsia="Times New Roman" w:hAnsi="Calibri" w:cs="Calibri"/>
+                <w:color w:val="000000"/>
+                <w:kern w:val="0"/>
+                <w:sz w:val="22"/>
+                <w:szCs w:val="22"/>
+                <w14:ligatures w14:val="none"/>
+              </w:rPr>
+              <w:t>0.12</w:t>
+            </w:r>
+          </w:p>
+        </w:tc>
+        <w:tc>
+          <w:tcPr>
+            <w:tcW w:w="1120" w:type="dxa"/>
+            <w:noWrap/>
+            <w:hideMark/>
+          </w:tcPr>
+          <w:p>
+            <w:pPr>
+              <w:jc w:val="right"/>
+              <w:rPr>
+                <w:rFonts w:ascii="Calibri" w:eastAsia="Times New Roman" w:hAnsi="Calibri" w:cs="Calibri"/>
+                <w:color w:val="000000"/>
+                <w:kern w:val="0"/>
+                <w:sz w:val="22"/>
+                <w:szCs w:val="22"/>
+                <w14:ligatures w14:val="none"/>
+              </w:rPr>
+            </w:pPr>
+            <w:r>
+              <w:rPr>
+                <w:rFonts w:ascii="Calibri" w:eastAsia="Times New Roman" w:hAnsi="Calibri" w:cs="Calibri"/>
+                <w:color w:val="000000"/>
+                <w:kern w:val="0"/>
+                <w:sz w:val="22"/>
+                <w:szCs w:val="22"/>
+                <w14:ligatures w14:val="none"/>
+              </w:rPr>
+              <w:t>0.08</w:t>
+            </w:r>
+          </w:p>
+        </w:tc>
+        <w:tc>
+          <w:tcPr>
+            <w:tcW w:w="2740" w:type="dxa"/>
+            <w:noWrap/>
+            <w:hideMark/>
+          </w:tcPr>
+          <w:p>
+            <w:pPr>
+              <w:rPr>
+                <w:rFonts w:ascii="Calibri" w:eastAsia="Times New Roman" w:hAnsi="Calibri" w:cs="Calibri"/>
+                <w:color w:val="000000"/>
+                <w:kern w:val="0"/>
+                <w:sz w:val="22"/>
+                <w:szCs w:val="22"/>
+                <w14:ligatures w14:val="none"/>
+              </w:rPr>
+            </w:pPr>
+            <w:proofErr w:type="spellStart"/>
+            <w:r>
+              <w:rPr>
+                <w:rFonts w:ascii="Calibri" w:eastAsia="Times New Roman" w:hAnsi="Calibri" w:cs="Calibri"/>
+                <w:color w:val="000000"/>
+                <w:kern w:val="0"/>
+                <w:sz w:val="22"/>
+                <w:szCs w:val="22"/>
+                <w14:ligatures w14:val="none"/>
+              </w:rPr>
+              <w:t>plecoptera</w:t>
+            </w:r>
+            <w:proofErr w:type="spellEnd"/>
+          </w:p>
+        </w:tc>
+        <w:tc>
+          <w:tcPr>
+            <w:tcW w:w="1120" w:type="dxa"/>
+            <w:noWrap/>
+            <w:hideMark/>
+          </w:tcPr>
+          <w:p>
+            <w:pPr>
+              <w:jc w:val="right"/>
+              <w:rPr>
+                <w:rFonts w:ascii="Calibri" w:eastAsia="Times New Roman" w:hAnsi="Calibri" w:cs="Calibri"/>
+                <w:color w:val="000000"/>
+                <w:kern w:val="0"/>
+                <w:sz w:val="22"/>
+                <w:szCs w:val="22"/>
+                <w14:ligatures w14:val="none"/>
+              </w:rPr>
+            </w:pPr>
+            <w:r>
+              <w:rPr>
+                <w:rFonts w:ascii="Calibri" w:eastAsia="Times New Roman" w:hAnsi="Calibri" w:cs="Calibri"/>
+                <w:color w:val="000000"/>
+                <w:kern w:val="0"/>
+                <w:sz w:val="22"/>
+                <w:szCs w:val="22"/>
+                <w14:ligatures w14:val="none"/>
+              </w:rPr>
+              <w:t>0</w:t>
+            </w:r>
+          </w:p>
+        </w:tc>
+        <w:tc>
+          <w:tcPr>
+            <w:tcW w:w="1120" w:type="dxa"/>
+            <w:noWrap/>
+            <w:hideMark/>
+          </w:tcPr>
+          <w:p>
+            <w:pPr>
+              <w:jc w:val="right"/>
+              <w:rPr>
+                <w:rFonts w:ascii="Calibri" w:eastAsia="Times New Roman" w:hAnsi="Calibri" w:cs="Calibri"/>
+                <w:color w:val="000000"/>
+                <w:kern w:val="0"/>
+                <w:sz w:val="22"/>
+                <w:szCs w:val="22"/>
+                <w14:ligatures w14:val="none"/>
+              </w:rPr>
+            </w:pPr>
+            <w:r>
+              <w:rPr>
+                <w:rFonts w:ascii="Calibri" w:eastAsia="Times New Roman" w:hAnsi="Calibri" w:cs="Calibri"/>
+                <w:color w:val="000000"/>
+                <w:kern w:val="0"/>
+                <w:sz w:val="22"/>
+                <w:szCs w:val="22"/>
+                <w14:ligatures w14:val="none"/>
+              </w:rPr>
+              <w:t>0</w:t>
+            </w:r>
+          </w:p>
+        </w:tc>
+      </w:tr>
+      <w:tr>
+        <w:trPr>
+          <w:trHeight w:val="288"/>
+        </w:trPr>
+        <w:tc>
+          <w:tcPr>
+            <w:tcW w:w="2680" w:type="dxa"/>
+            <w:noWrap/>
+            <w:hideMark/>
+          </w:tcPr>
+          <w:p>
+            <w:pPr>
+              <w:rPr>
+                <w:rFonts w:ascii="Calibri" w:eastAsia="Times New Roman" w:hAnsi="Calibri" w:cs="Calibri"/>
+                <w:color w:val="000000"/>
+                <w:kern w:val="0"/>
+                <w:sz w:val="22"/>
+                <w:szCs w:val="22"/>
+                <w14:ligatures w14:val="none"/>
+              </w:rPr>
+            </w:pPr>
+            <w:proofErr w:type="spellStart"/>
+            <w:r>
+              <w:rPr>
+                <w:rFonts w:ascii="Calibri" w:eastAsia="Times New Roman" w:hAnsi="Calibri" w:cs="Calibri"/>
+                <w:color w:val="000000"/>
+                <w:kern w:val="0"/>
+                <w:sz w:val="22"/>
+                <w:szCs w:val="22"/>
+                <w14:ligatures w14:val="none"/>
+              </w:rPr>
+              <w:t>formicidae</w:t>
+            </w:r>
+            <w:proofErr w:type="spellEnd"/>
+          </w:p>
+        </w:tc>
+        <w:tc>
+          <w:tcPr>
+            <w:tcW w:w="1120" w:type="dxa"/>
+            <w:noWrap/>
+            <w:hideMark/>
+          </w:tcPr>
+          <w:p>
+            <w:pPr>
+              <w:jc w:val="right"/>
+              <w:rPr>
+                <w:rFonts w:ascii="Calibri" w:eastAsia="Times New Roman" w:hAnsi="Calibri" w:cs="Calibri"/>
+                <w:color w:val="000000"/>
+                <w:kern w:val="0"/>
+                <w:sz w:val="22"/>
+                <w:szCs w:val="22"/>
+                <w14:ligatures w14:val="none"/>
+              </w:rPr>
+            </w:pPr>
+            <w:r>
+              <w:rPr>
+                <w:rFonts w:ascii="Calibri" w:eastAsia="Times New Roman" w:hAnsi="Calibri" w:cs="Calibri"/>
+                <w:color w:val="000000"/>
+                <w:kern w:val="0"/>
+                <w:sz w:val="22"/>
+                <w:szCs w:val="22"/>
+                <w14:ligatures w14:val="none"/>
+              </w:rPr>
+              <w:t>174.19</w:t>
+            </w:r>
+          </w:p>
+        </w:tc>
+        <w:tc>
+          <w:tcPr>
+            <w:tcW w:w="1120" w:type="dxa"/>
+            <w:noWrap/>
+            <w:hideMark/>
+          </w:tcPr>
+          <w:p>
+            <w:pPr>
+              <w:jc w:val="right"/>
+              <w:rPr>
+                <w:rFonts w:ascii="Calibri" w:eastAsia="Times New Roman" w:hAnsi="Calibri" w:cs="Calibri"/>
+                <w:color w:val="000000"/>
+                <w:kern w:val="0"/>
+                <w:sz w:val="22"/>
+                <w:szCs w:val="22"/>
+                <w14:ligatures w14:val="none"/>
+              </w:rPr>
+            </w:pPr>
+            <w:r>
+              <w:rPr>
+                <w:rFonts w:ascii="Calibri" w:eastAsia="Times New Roman" w:hAnsi="Calibri" w:cs="Calibri"/>
+                <w:color w:val="000000"/>
+                <w:kern w:val="0"/>
+                <w:sz w:val="22"/>
+                <w:szCs w:val="22"/>
+                <w14:ligatures w14:val="none"/>
+              </w:rPr>
+              <w:t>73.91</w:t>
+            </w:r>
+          </w:p>
+        </w:tc>
+        <w:tc>
+          <w:tcPr>
+            <w:tcW w:w="2740" w:type="dxa"/>
+            <w:noWrap/>
+            <w:hideMark/>
+          </w:tcPr>
+          <w:p>
+            <w:pPr>
+              <w:rPr>
+                <w:rFonts w:ascii="Calibri" w:eastAsia="Times New Roman" w:hAnsi="Calibri" w:cs="Calibri"/>
+                <w:color w:val="000000"/>
+                <w:kern w:val="0"/>
+                <w:sz w:val="22"/>
+                <w:szCs w:val="22"/>
+                <w14:ligatures w14:val="none"/>
+              </w:rPr>
+            </w:pPr>
+            <w:proofErr w:type="spellStart"/>
+            <w:r>
+              <w:rPr>
+                <w:rFonts w:ascii="Calibri" w:eastAsia="Times New Roman" w:hAnsi="Calibri" w:cs="Calibri"/>
+                <w:color w:val="000000"/>
+                <w:kern w:val="0"/>
+                <w:sz w:val="22"/>
+                <w:szCs w:val="22"/>
+                <w14:ligatures w14:val="none"/>
+              </w:rPr>
+              <w:t>formicidae</w:t>
+            </w:r>
+            <w:proofErr w:type="spellEnd"/>
+          </w:p>
+        </w:tc>
+        <w:tc>
+          <w:tcPr>
+            <w:tcW w:w="1120" w:type="dxa"/>
+            <w:noWrap/>
+            <w:hideMark/>
+          </w:tcPr>
+          <w:p>
+            <w:pPr>
+              <w:jc w:val="right"/>
+              <w:rPr>
+                <w:rFonts w:ascii="Calibri" w:eastAsia="Times New Roman" w:hAnsi="Calibri" w:cs="Calibri"/>
+                <w:color w:val="000000"/>
+                <w:kern w:val="0"/>
+                <w:sz w:val="22"/>
+                <w:szCs w:val="22"/>
+                <w14:ligatures w14:val="none"/>
+              </w:rPr>
+            </w:pPr>
+            <w:r>
+              <w:rPr>
+                <w:rFonts w:ascii="Calibri" w:eastAsia="Times New Roman" w:hAnsi="Calibri" w:cs="Calibri"/>
+                <w:color w:val="000000"/>
+                <w:kern w:val="0"/>
+                <w:sz w:val="22"/>
+                <w:szCs w:val="22"/>
+                <w14:ligatures w14:val="none"/>
+              </w:rPr>
+              <w:t>50.73</w:t>
+            </w:r>
+          </w:p>
+        </w:tc>
+        <w:tc>
+          <w:tcPr>
+            <w:tcW w:w="1120" w:type="dxa"/>
+            <w:noWrap/>
+            <w:hideMark/>
+          </w:tcPr>
+          <w:p>
+            <w:pPr>
+              <w:jc w:val="right"/>
+              <w:rPr>
+                <w:rFonts w:ascii="Calibri" w:eastAsia="Times New Roman" w:hAnsi="Calibri" w:cs="Calibri"/>
+                <w:color w:val="000000"/>
+                <w:kern w:val="0"/>
+                <w:sz w:val="22"/>
+                <w:szCs w:val="22"/>
+                <w14:ligatures w14:val="none"/>
+              </w:rPr>
+            </w:pPr>
+            <w:r>
+              <w:rPr>
+                <w:rFonts w:ascii="Calibri" w:eastAsia="Times New Roman" w:hAnsi="Calibri" w:cs="Calibri"/>
+                <w:color w:val="000000"/>
+                <w:kern w:val="0"/>
+                <w:sz w:val="22"/>
+                <w:szCs w:val="22"/>
+                <w14:ligatures w14:val="none"/>
+              </w:rPr>
+              <w:t>6.15</w:t>
+            </w:r>
+          </w:p>
+        </w:tc>
+      </w:tr>
+      <w:tr>
+        <w:trPr>
+          <w:trHeight w:val="288"/>
+        </w:trPr>
+        <w:tc>
+          <w:tcPr>
+            <w:tcW w:w="2680" w:type="dxa"/>
             <w:noWrap/>
             <w:hideMark/>
           </w:tcPr>
@@ -4016,26 +3880,25 @@
           <w:p>
             <w:pPr>
               <w:jc w:val="right"/>
-              <w:cnfStyle w:val="000000100000" w:firstRow="0" w:lastRow="0" w:firstColumn="0" w:lastColumn="0" w:oddVBand="0" w:evenVBand="0" w:oddHBand="1" w:evenHBand="0" w:firstRowFirstColumn="0" w:firstRowLastColumn="0" w:lastRowFirstColumn="0" w:lastRowLastColumn="0"/>
-              <w:rPr>
-                <w:rFonts w:ascii="Calibri" w:eastAsia="Times New Roman" w:hAnsi="Calibri" w:cs="Calibri"/>
-                <w:color w:val="000000"/>
-                <w:kern w:val="0"/>
-                <w:sz w:val="22"/>
-                <w:szCs w:val="22"/>
-                <w14:ligatures w14:val="none"/>
-              </w:rPr>
-            </w:pPr>
-            <w:r>
-              <w:rPr>
-                <w:rFonts w:ascii="Calibri" w:eastAsia="Times New Roman" w:hAnsi="Calibri" w:cs="Calibri"/>
-                <w:color w:val="000000"/>
-                <w:kern w:val="0"/>
-                <w:sz w:val="22"/>
-                <w:szCs w:val="22"/>
-                <w14:ligatures w14:val="none"/>
-              </w:rPr>
-              <w:t>2.1</w:t>
+              <w:rPr>
+                <w:rFonts w:ascii="Calibri" w:eastAsia="Times New Roman" w:hAnsi="Calibri" w:cs="Calibri"/>
+                <w:color w:val="000000"/>
+                <w:kern w:val="0"/>
+                <w:sz w:val="22"/>
+                <w:szCs w:val="22"/>
+                <w14:ligatures w14:val="none"/>
+              </w:rPr>
+            </w:pPr>
+            <w:r>
+              <w:rPr>
+                <w:rFonts w:ascii="Calibri" w:eastAsia="Times New Roman" w:hAnsi="Calibri" w:cs="Calibri"/>
+                <w:color w:val="000000"/>
+                <w:kern w:val="0"/>
+                <w:sz w:val="22"/>
+                <w:szCs w:val="22"/>
+                <w14:ligatures w14:val="none"/>
+              </w:rPr>
+              <w:t>2.5</w:t>
             </w:r>
           </w:p>
         </w:tc>
@@ -4048,38 +3911,36 @@
           <w:p>
             <w:pPr>
               <w:jc w:val="right"/>
-              <w:cnfStyle w:val="000000100000" w:firstRow="0" w:lastRow="0" w:firstColumn="0" w:lastColumn="0" w:oddVBand="0" w:evenVBand="0" w:oddHBand="1" w:evenHBand="0" w:firstRowFirstColumn="0" w:firstRowLastColumn="0" w:lastRowFirstColumn="0" w:lastRowLastColumn="0"/>
-              <w:rPr>
-                <w:rFonts w:ascii="Calibri" w:eastAsia="Times New Roman" w:hAnsi="Calibri" w:cs="Calibri"/>
-                <w:color w:val="000000"/>
-                <w:kern w:val="0"/>
-                <w:sz w:val="22"/>
-                <w:szCs w:val="22"/>
-                <w14:ligatures w14:val="none"/>
-              </w:rPr>
-            </w:pPr>
-            <w:r>
-              <w:rPr>
-                <w:rFonts w:ascii="Calibri" w:eastAsia="Times New Roman" w:hAnsi="Calibri" w:cs="Calibri"/>
-                <w:color w:val="000000"/>
-                <w:kern w:val="0"/>
-                <w:sz w:val="22"/>
-                <w:szCs w:val="22"/>
-                <w14:ligatures w14:val="none"/>
-              </w:rPr>
-              <w:t>0.77</w:t>
-            </w:r>
-          </w:p>
-        </w:tc>
-        <w:tc>
-          <w:tcPr>
-            <w:tcW w:w="3042" w:type="dxa"/>
-            <w:noWrap/>
-            <w:hideMark/>
-          </w:tcPr>
-          <w:p>
-            <w:pPr>
-              <w:cnfStyle w:val="000000100000" w:firstRow="0" w:lastRow="0" w:firstColumn="0" w:lastColumn="0" w:oddVBand="0" w:evenVBand="0" w:oddHBand="1" w:evenHBand="0" w:firstRowFirstColumn="0" w:firstRowLastColumn="0" w:lastRowFirstColumn="0" w:lastRowLastColumn="0"/>
+              <w:rPr>
+                <w:rFonts w:ascii="Calibri" w:eastAsia="Times New Roman" w:hAnsi="Calibri" w:cs="Calibri"/>
+                <w:color w:val="000000"/>
+                <w:kern w:val="0"/>
+                <w:sz w:val="22"/>
+                <w:szCs w:val="22"/>
+                <w14:ligatures w14:val="none"/>
+              </w:rPr>
+            </w:pPr>
+            <w:r>
+              <w:rPr>
+                <w:rFonts w:ascii="Calibri" w:eastAsia="Times New Roman" w:hAnsi="Calibri" w:cs="Calibri"/>
+                <w:color w:val="000000"/>
+                <w:kern w:val="0"/>
+                <w:sz w:val="22"/>
+                <w:szCs w:val="22"/>
+                <w14:ligatures w14:val="none"/>
+              </w:rPr>
+              <w:t>0.94</w:t>
+            </w:r>
+          </w:p>
+        </w:tc>
+        <w:tc>
+          <w:tcPr>
+            <w:tcW w:w="2740" w:type="dxa"/>
+            <w:noWrap/>
+            <w:hideMark/>
+          </w:tcPr>
+          <w:p>
+            <w:pPr>
               <w:rPr>
                 <w:rFonts w:ascii="Calibri" w:eastAsia="Times New Roman" w:hAnsi="Calibri" w:cs="Calibri"/>
                 <w:color w:val="000000"/>
@@ -4105,14 +3966,12 @@
         <w:tc>
           <w:tcPr>
             <w:tcW w:w="1120" w:type="dxa"/>
-            <w:gridSpan w:val="2"/>
             <w:noWrap/>
             <w:hideMark/>
           </w:tcPr>
           <w:p>
             <w:pPr>
               <w:jc w:val="right"/>
-              <w:cnfStyle w:val="000000100000" w:firstRow="0" w:lastRow="0" w:firstColumn="0" w:lastColumn="0" w:oddVBand="0" w:evenVBand="0" w:oddHBand="1" w:evenHBand="0" w:firstRowFirstColumn="0" w:firstRowLastColumn="0" w:lastRowFirstColumn="0" w:lastRowLastColumn="0"/>
               <w:rPr>
                 <w:rFonts w:ascii="Calibri" w:eastAsia="Times New Roman" w:hAnsi="Calibri" w:cs="Calibri"/>
                 <w:color w:val="000000"/>
@@ -4137,14 +3996,13 @@
         </w:tc>
         <w:tc>
           <w:tcPr>
-            <w:tcW w:w="1300" w:type="dxa"/>
+            <w:tcW w:w="1120" w:type="dxa"/>
             <w:noWrap/>
             <w:hideMark/>
           </w:tcPr>
           <w:p>
             <w:pPr>
               <w:jc w:val="right"/>
-              <w:cnfStyle w:val="000000100000" w:firstRow="0" w:lastRow="0" w:firstColumn="0" w:lastColumn="0" w:oddVBand="0" w:evenVBand="0" w:oddHBand="1" w:evenHBand="0" w:firstRowFirstColumn="0" w:firstRowLastColumn="0" w:lastRowFirstColumn="0" w:lastRowLastColumn="0"/>
               <w:rPr>
                 <w:rFonts w:ascii="Calibri" w:eastAsia="Times New Roman" w:hAnsi="Calibri" w:cs="Calibri"/>
                 <w:color w:val="000000"/>
@@ -4173,9 +4031,6 @@
       <w:pPr>
         <w:spacing w:line="360" w:lineRule="auto"/>
       </w:pPr>
-      <w:r>
-        <w:fldChar w:fldCharType="end"/>
-      </w:r>
     </w:p>
     <w:p>
       <w:pPr>
@@ -4401,10 +4256,7 @@
         <w:t xml:space="preserve"> more similar to each other. </w:t>
       </w:r>
       <w:r>
-        <w:t xml:space="preserve">We intend to fit a generalized linear mixed effect model to analyze the data, given that most of the data is count data and should theoretically follow a Poisson distribution. For the data using proportional values, we would assume a normal distribution. </w:t>
-      </w:r>
-      <w:r>
-        <w:t>A</w:t>
+        <w:t>We intend to fit a generalized linear mixed effect model to analyze the data, given that most of the data is count data and should theoretically follow a Poisson distribution. For the data using proportional values, we would assume a normal distribution. A</w:t>
       </w:r>
       <w:r>
         <w:t xml:space="preserve">pplication of the Kruskal-Wallis test may also shed light on the relationships between predation type and prey collection, and will be more cooperative in the case of non-normal data. </w:t>
@@ -5762,6 +5614,22 @@
       </w:tcPr>
     </w:tblStylePr>
   </w:style>
+  <w:style w:type="table" w:styleId="TableGrid">
+    <w:name w:val="Table Grid"/>
+    <w:basedOn w:val="TableNormal"/>
+    <w:uiPriority w:val="39"/>
+    <w:rsid w:val="00457E74"/>
+    <w:tblPr>
+      <w:tblBorders>
+        <w:top w:val="single" w:sz="4" w:space="0" w:color="auto"/>
+        <w:left w:val="single" w:sz="4" w:space="0" w:color="auto"/>
+        <w:bottom w:val="single" w:sz="4" w:space="0" w:color="auto"/>
+        <w:right w:val="single" w:sz="4" w:space="0" w:color="auto"/>
+        <w:insideH w:val="single" w:sz="4" w:space="0" w:color="auto"/>
+        <w:insideV w:val="single" w:sz="4" w:space="0" w:color="auto"/>
+      </w:tblBorders>
+    </w:tblPr>
+  </w:style>
 </w:styles>
 </file>
 

</xml_diff>